<commit_message>
Commentary on MS IDs and Ports for Multi-MS
</commit_message>
<xml_diff>
--- a/[MS] Proposal for Alternative Matching Server.docx
+++ b/[MS] Proposal for Alternative Matching Server.docx
@@ -132,7 +132,7 @@
           <w:b/>
           <w:szCs w:val="20"/>
         </w:rPr>
-        <w:t>6</w:t>
+        <w:t>8</w:t>
       </w:r>
     </w:p>
     <w:tbl>
@@ -1012,7 +1012,7 @@
             <w:pPr>
               <w:jc w:val="left"/>
               <w:rPr>
-                <w:rFonts w:eastAsiaTheme="minorHAnsi" w:hint="eastAsia"/>
+                <w:rFonts w:eastAsiaTheme="minorHAnsi"/>
                 <w:sz w:val="16"/>
                 <w:szCs w:val="16"/>
               </w:rPr>
@@ -1035,7 +1035,7 @@
             <w:pPr>
               <w:jc w:val="left"/>
               <w:rPr>
-                <w:rFonts w:eastAsiaTheme="minorHAnsi" w:hint="eastAsia"/>
+                <w:rFonts w:eastAsiaTheme="minorHAnsi"/>
                 <w:sz w:val="16"/>
                 <w:szCs w:val="16"/>
               </w:rPr>
@@ -1058,6 +1058,54 @@
             <w:pPr>
               <w:jc w:val="left"/>
               <w:rPr>
+                <w:rFonts w:eastAsiaTheme="minorHAnsi"/>
+                <w:sz w:val="16"/>
+                <w:szCs w:val="16"/>
+              </w:rPr>
+            </w:pPr>
+            <w:r>
+              <w:rPr>
+                <w:rFonts w:eastAsiaTheme="minorHAnsi" w:hint="eastAsia"/>
+                <w:sz w:val="16"/>
+                <w:szCs w:val="16"/>
+              </w:rPr>
+              <w:t>+Updated Program Flow</w:t>
+            </w:r>
+          </w:p>
+        </w:tc>
+        <w:tc>
+          <w:tcPr>
+            <w:tcW w:w="1650" w:type="dxa"/>
+          </w:tcPr>
+          <w:p>
+            <w:pPr>
+              <w:jc w:val="left"/>
+              <w:rPr>
+                <w:rFonts w:eastAsiaTheme="minorHAnsi"/>
+                <w:sz w:val="16"/>
+                <w:szCs w:val="16"/>
+              </w:rPr>
+            </w:pPr>
+            <w:r>
+              <w:rPr>
+                <w:rFonts w:eastAsiaTheme="minorHAnsi" w:hint="eastAsia"/>
+                <w:sz w:val="16"/>
+                <w:szCs w:val="16"/>
+              </w:rPr>
+              <w:t>밐</w:t>
+            </w:r>
+          </w:p>
+        </w:tc>
+      </w:tr>
+      <w:tr>
+        <w:tc>
+          <w:tcPr>
+            <w:tcW w:w="1413" w:type="dxa"/>
+          </w:tcPr>
+          <w:p>
+            <w:pPr>
+              <w:jc w:val="left"/>
+              <w:rPr>
                 <w:rFonts w:eastAsiaTheme="minorHAnsi" w:hint="eastAsia"/>
                 <w:sz w:val="16"/>
                 <w:szCs w:val="16"/>
@@ -1069,7 +1117,61 @@
                 <w:sz w:val="16"/>
                 <w:szCs w:val="16"/>
               </w:rPr>
-              <w:t>+Updated Program Flow</w:t>
+              <w:t>1.0.0.8</w:t>
+            </w:r>
+          </w:p>
+        </w:tc>
+        <w:tc>
+          <w:tcPr>
+            <w:tcW w:w="1701" w:type="dxa"/>
+          </w:tcPr>
+          <w:p>
+            <w:pPr>
+              <w:jc w:val="left"/>
+              <w:rPr>
+                <w:rFonts w:eastAsiaTheme="minorHAnsi" w:hint="eastAsia"/>
+                <w:sz w:val="16"/>
+                <w:szCs w:val="16"/>
+              </w:rPr>
+            </w:pPr>
+            <w:r>
+              <w:rPr>
+                <w:rFonts w:eastAsiaTheme="minorHAnsi" w:hint="eastAsia"/>
+                <w:sz w:val="16"/>
+                <w:szCs w:val="16"/>
+              </w:rPr>
+              <w:t>2017.01.11</w:t>
+            </w:r>
+          </w:p>
+        </w:tc>
+        <w:tc>
+          <w:tcPr>
+            <w:tcW w:w="4252" w:type="dxa"/>
+          </w:tcPr>
+          <w:p>
+            <w:pPr>
+              <w:jc w:val="left"/>
+              <w:rPr>
+                <w:rFonts w:eastAsiaTheme="minorHAnsi" w:hint="eastAsia"/>
+                <w:sz w:val="16"/>
+                <w:szCs w:val="16"/>
+              </w:rPr>
+            </w:pPr>
+            <w:r>
+              <w:rPr>
+                <w:rFonts w:eastAsiaTheme="minorHAnsi" w:hint="eastAsia"/>
+                <w:sz w:val="16"/>
+                <w:szCs w:val="16"/>
+              </w:rPr>
+              <w:t xml:space="preserve">+Comments about </w:t>
+            </w:r>
+            <w:r>
+              <w:rPr>
+                <w:rFonts w:eastAsiaTheme="minorHAnsi"/>
+                <w:sz w:val="16"/>
+                <w:szCs w:val="16"/>
+              </w:rPr>
+              <w:t>MS IDs/Ports</w:t>
             </w:r>
           </w:p>
         </w:tc>
@@ -1485,6 +1587,34 @@
           <w:szCs w:val="20"/>
         </w:rPr>
         <w:t>Coding Specifications</w:t>
+      </w:r>
+    </w:p>
+    <w:p>
+      <w:pPr>
+        <w:pStyle w:val="a3"/>
+        <w:widowControl/>
+        <w:numPr>
+          <w:ilvl w:val="0"/>
+          <w:numId w:val="4"/>
+        </w:numPr>
+        <w:wordWrap/>
+        <w:autoSpaceDE/>
+        <w:autoSpaceDN/>
+        <w:spacing w:after="0"/>
+        <w:ind w:leftChars="0"/>
+        <w:rPr>
+          <w:rFonts w:eastAsiaTheme="minorHAnsi"/>
+          <w:b/>
+          <w:szCs w:val="20"/>
+        </w:rPr>
+      </w:pPr>
+      <w:r>
+        <w:rPr>
+          <w:rFonts w:eastAsiaTheme="minorHAnsi"/>
+          <w:b/>
+          <w:szCs w:val="20"/>
+        </w:rPr>
+        <w:t>Special Comments</w:t>
       </w:r>
     </w:p>
     <w:p>
@@ -8104,7 +8234,7 @@
             <v:path o:extrusionok="f" gradientshapeok="t" o:connecttype="rect"/>
             <o:lock v:ext="edit" aspectratio="t"/>
           </v:shapetype>
-          <v:shape id="_x0000_i1027" type="#_x0000_t75" style="width:487.1pt;height:407.6pt">
+          <v:shape id="_x0000_i1025" type="#_x0000_t75" style="width:487.1pt;height:407.6pt">
             <v:imagedata r:id="rId11" o:title="MS_FlowDiagram_04"/>
           </v:shape>
         </w:pict>
@@ -8209,8 +8339,6 @@
         </w:rPr>
         <w:t xml:space="preserve"> Purple = initiation; yellow = messages with ConfigServer; blue = listening loop for MS; red = message loop for MS; orange = match finding loop; green = player listening loop</w:t>
       </w:r>
-      <w:bookmarkStart w:id="137" w:name="_GoBack"/>
-      <w:bookmarkEnd w:id="137"/>
     </w:p>
     <w:p>
       <w:pPr>
@@ -8474,8 +8602,8 @@
         <w:lastRenderedPageBreak/>
         <w:t>-</w:t>
       </w:r>
-      <w:bookmarkStart w:id="138" w:name="OLE_LINK34"/>
-      <w:bookmarkStart w:id="139" w:name="OLE_LINK35"/>
+      <w:bookmarkStart w:id="137" w:name="OLE_LINK34"/>
+      <w:bookmarkStart w:id="138" w:name="OLE_LINK35"/>
       <w:r>
         <w:rPr>
           <w:rFonts w:eastAsiaTheme="minorHAnsi"/>
@@ -8484,8 +8612,8 @@
         </w:rPr>
         <w:t xml:space="preserve">Retainment </w:t>
       </w:r>
+      <w:bookmarkEnd w:id="137"/>
       <w:bookmarkEnd w:id="138"/>
-      <w:bookmarkEnd w:id="139"/>
       <w:r>
         <w:rPr>
           <w:rFonts w:eastAsiaTheme="minorHAnsi"/>
@@ -8850,8 +8978,8 @@
           <w:szCs w:val="16"/>
         </w:rPr>
       </w:pPr>
-      <w:bookmarkStart w:id="140" w:name="OLE_LINK132"/>
-      <w:bookmarkStart w:id="141" w:name="OLE_LINK167"/>
+      <w:bookmarkStart w:id="139" w:name="OLE_LINK132"/>
+      <w:bookmarkStart w:id="140" w:name="OLE_LINK167"/>
       <w:r>
         <w:rPr>
           <w:rFonts w:eastAsiaTheme="minorHAnsi"/>
@@ -8870,75 +8998,75 @@
         </w:rPr>
         <w:t xml:space="preserve"> </w:t>
       </w:r>
+      <w:bookmarkEnd w:id="139"/>
       <w:bookmarkEnd w:id="140"/>
+      <w:r>
+        <w:rPr>
+          <w:rFonts w:eastAsiaTheme="minorHAnsi"/>
+          <w:b/>
+          <w:sz w:val="16"/>
+          <w:szCs w:val="16"/>
+        </w:rPr>
+        <w:t>Initialize ()</w:t>
+      </w:r>
+    </w:p>
+    <w:p>
+      <w:pPr>
+        <w:spacing w:after="0"/>
+        <w:rPr>
+          <w:rFonts w:eastAsiaTheme="minorHAnsi"/>
+          <w:sz w:val="16"/>
+          <w:szCs w:val="16"/>
+        </w:rPr>
+      </w:pPr>
+      <w:r>
+        <w:rPr>
+          <w:rFonts w:eastAsiaTheme="minorHAnsi"/>
+          <w:sz w:val="16"/>
+          <w:szCs w:val="16"/>
+        </w:rPr>
+        <w:t xml:space="preserve">Function: </w:t>
+      </w:r>
+      <w:bookmarkStart w:id="141" w:name="OLE_LINK170"/>
+      <w:r>
+        <w:rPr>
+          <w:rFonts w:eastAsiaTheme="minorHAnsi"/>
+          <w:sz w:val="16"/>
+          <w:szCs w:val="16"/>
+        </w:rPr>
+        <w:t>Start the matching server program. Creates a connection with the ConfigServer and obtains the server’s ID code. It then starts four program loops: ConfigServerLoop, MatchingServerListenLoop, PlayerManagerLoop, and MatchingManagerLoop.</w:t>
+      </w:r>
       <w:bookmarkEnd w:id="141"/>
-      <w:r>
-        <w:rPr>
-          <w:rFonts w:eastAsiaTheme="minorHAnsi"/>
-          <w:b/>
-          <w:sz w:val="16"/>
-          <w:szCs w:val="16"/>
-        </w:rPr>
-        <w:t>Initialize ()</w:t>
-      </w:r>
-    </w:p>
-    <w:p>
-      <w:pPr>
-        <w:spacing w:after="0"/>
-        <w:rPr>
-          <w:rFonts w:eastAsiaTheme="minorHAnsi"/>
-          <w:sz w:val="16"/>
-          <w:szCs w:val="16"/>
-        </w:rPr>
-      </w:pPr>
-      <w:r>
-        <w:rPr>
-          <w:rFonts w:eastAsiaTheme="minorHAnsi"/>
-          <w:sz w:val="16"/>
-          <w:szCs w:val="16"/>
-        </w:rPr>
-        <w:t xml:space="preserve">Function: </w:t>
-      </w:r>
-      <w:bookmarkStart w:id="142" w:name="OLE_LINK170"/>
-      <w:r>
-        <w:rPr>
-          <w:rFonts w:eastAsiaTheme="minorHAnsi"/>
-          <w:sz w:val="16"/>
-          <w:szCs w:val="16"/>
-        </w:rPr>
-        <w:t>Start the matching server program. Creates a connection with the ConfigServer and obtains the server’s ID code. It then starts four program loops: ConfigServerLoop, MatchingServerListenLoop, PlayerManagerLoop, and MatchingManagerLoop.</w:t>
+    </w:p>
+    <w:p>
+      <w:pPr>
+        <w:spacing w:after="0"/>
+        <w:rPr>
+          <w:rFonts w:eastAsiaTheme="minorHAnsi"/>
+          <w:sz w:val="16"/>
+          <w:szCs w:val="16"/>
+        </w:rPr>
+      </w:pPr>
+      <w:r>
+        <w:rPr>
+          <w:rFonts w:eastAsiaTheme="minorHAnsi"/>
+          <w:sz w:val="16"/>
+          <w:szCs w:val="16"/>
+        </w:rPr>
+        <w:t xml:space="preserve">Return: </w:t>
+      </w:r>
+      <w:bookmarkStart w:id="142" w:name="OLE_LINK171"/>
+      <w:bookmarkStart w:id="143" w:name="OLE_LINK182"/>
+      <w:r>
+        <w:rPr>
+          <w:rFonts w:eastAsiaTheme="minorHAnsi"/>
+          <w:sz w:val="16"/>
+          <w:szCs w:val="16"/>
+        </w:rPr>
+        <w:t>This method returns true if the program was started without fail and false if a critical initialization component failed.</w:t>
       </w:r>
       <w:bookmarkEnd w:id="142"/>
-    </w:p>
-    <w:p>
-      <w:pPr>
-        <w:spacing w:after="0"/>
-        <w:rPr>
-          <w:rFonts w:eastAsiaTheme="minorHAnsi"/>
-          <w:sz w:val="16"/>
-          <w:szCs w:val="16"/>
-        </w:rPr>
-      </w:pPr>
-      <w:r>
-        <w:rPr>
-          <w:rFonts w:eastAsiaTheme="minorHAnsi"/>
-          <w:sz w:val="16"/>
-          <w:szCs w:val="16"/>
-        </w:rPr>
-        <w:t xml:space="preserve">Return: </w:t>
-      </w:r>
-      <w:bookmarkStart w:id="143" w:name="OLE_LINK171"/>
-      <w:bookmarkStart w:id="144" w:name="OLE_LINK182"/>
-      <w:r>
-        <w:rPr>
-          <w:rFonts w:eastAsiaTheme="minorHAnsi"/>
-          <w:sz w:val="16"/>
-          <w:szCs w:val="16"/>
-        </w:rPr>
-        <w:t>This method returns true if the program was started without fail and false if a critical initialization component failed.</w:t>
-      </w:r>
       <w:bookmarkEnd w:id="143"/>
-      <w:bookmarkEnd w:id="144"/>
     </w:p>
     <w:p>
       <w:pPr>
@@ -9008,11 +9136,11 @@
           <w:szCs w:val="16"/>
         </w:rPr>
       </w:pPr>
-      <w:bookmarkStart w:id="145" w:name="OLE_LINK133"/>
-      <w:bookmarkStart w:id="146" w:name="OLE_LINK134"/>
-      <w:bookmarkStart w:id="147" w:name="OLE_LINK135"/>
-      <w:bookmarkStart w:id="148" w:name="OLE_LINK136"/>
-      <w:bookmarkStart w:id="149" w:name="OLE_LINK137"/>
+      <w:bookmarkStart w:id="144" w:name="OLE_LINK133"/>
+      <w:bookmarkStart w:id="145" w:name="OLE_LINK134"/>
+      <w:bookmarkStart w:id="146" w:name="OLE_LINK135"/>
+      <w:bookmarkStart w:id="147" w:name="OLE_LINK136"/>
+      <w:bookmarkStart w:id="148" w:name="OLE_LINK137"/>
       <w:r>
         <w:rPr>
           <w:rFonts w:eastAsiaTheme="minorHAnsi"/>
@@ -9021,8 +9149,8 @@
         </w:rPr>
         <w:t xml:space="preserve">Function: </w:t>
       </w:r>
-      <w:bookmarkStart w:id="150" w:name="OLE_LINK183"/>
-      <w:bookmarkStart w:id="151" w:name="OLE_LINK184"/>
+      <w:bookmarkStart w:id="149" w:name="OLE_LINK183"/>
+      <w:bookmarkStart w:id="150" w:name="OLE_LINK184"/>
       <w:r>
         <w:rPr>
           <w:rFonts w:eastAsiaTheme="minorHAnsi"/>
@@ -9031,14 +9159,14 @@
         </w:rPr>
         <w:t>Loop asynchronous receive calls to the ConfigServer in order to receive messages from the ConfigServer.</w:t>
       </w:r>
+      <w:bookmarkEnd w:id="149"/>
       <w:bookmarkEnd w:id="150"/>
-      <w:bookmarkEnd w:id="151"/>
-    </w:p>
+    </w:p>
+    <w:bookmarkEnd w:id="144"/>
     <w:bookmarkEnd w:id="145"/>
     <w:bookmarkEnd w:id="146"/>
     <w:bookmarkEnd w:id="147"/>
     <w:bookmarkEnd w:id="148"/>
-    <w:bookmarkEnd w:id="149"/>
     <w:p>
       <w:pPr>
         <w:spacing w:after="0"/>
@@ -9104,7 +9232,7 @@
         </w:rPr>
         <w:t xml:space="preserve">Function: </w:t>
       </w:r>
-      <w:bookmarkStart w:id="152" w:name="OLE_LINK185"/>
+      <w:bookmarkStart w:id="151" w:name="OLE_LINK185"/>
       <w:r>
         <w:rPr>
           <w:rFonts w:eastAsiaTheme="minorHAnsi"/>
@@ -9137,7 +9265,7 @@
         </w:rPr>
         <w:t xml:space="preserve"> calls to receive new connections from new MatchingServers.</w:t>
       </w:r>
-      <w:bookmarkEnd w:id="152"/>
+      <w:bookmarkEnd w:id="151"/>
     </w:p>
     <w:p>
       <w:pPr>
@@ -9157,8 +9285,8 @@
         <w:lastRenderedPageBreak/>
         <w:t xml:space="preserve">Return: </w:t>
       </w:r>
-      <w:bookmarkStart w:id="153" w:name="OLE_LINK186"/>
-      <w:bookmarkStart w:id="154" w:name="OLE_LINK187"/>
+      <w:bookmarkStart w:id="152" w:name="OLE_LINK186"/>
+      <w:bookmarkStart w:id="153" w:name="OLE_LINK187"/>
       <w:r>
         <w:rPr>
           <w:rFonts w:eastAsiaTheme="minorHAnsi"/>
@@ -9167,55 +9295,124 @@
         </w:rPr>
         <w:t>This function returns false if the listening socket creation failed, otherwise returns true;</w:t>
       </w:r>
+      <w:bookmarkEnd w:id="152"/>
       <w:bookmarkEnd w:id="153"/>
+    </w:p>
+    <w:p>
+      <w:pPr>
+        <w:spacing w:after="0"/>
+        <w:rPr>
+          <w:rFonts w:eastAsiaTheme="minorHAnsi"/>
+          <w:sz w:val="16"/>
+          <w:szCs w:val="16"/>
+        </w:rPr>
+      </w:pPr>
+    </w:p>
+    <w:p>
+      <w:pPr>
+        <w:spacing w:after="0"/>
+        <w:rPr>
+          <w:rFonts w:eastAsiaTheme="minorHAnsi"/>
+          <w:b/>
+          <w:sz w:val="16"/>
+          <w:szCs w:val="16"/>
+        </w:rPr>
+      </w:pPr>
+      <w:r>
+        <w:rPr>
+          <w:rFonts w:eastAsiaTheme="minorHAnsi"/>
+          <w:b/>
+          <w:sz w:val="16"/>
+          <w:szCs w:val="16"/>
+        </w:rPr>
+        <w:t>void</w:t>
+      </w:r>
+      <w:r>
+        <w:rPr>
+          <w:rFonts w:eastAsiaTheme="minorHAnsi"/>
+          <w:b/>
+          <w:sz w:val="16"/>
+          <w:szCs w:val="16"/>
+        </w:rPr>
+        <w:t xml:space="preserve"> </w:t>
+      </w:r>
+      <w:r>
+        <w:rPr>
+          <w:rFonts w:eastAsiaTheme="minorHAnsi"/>
+          <w:b/>
+          <w:sz w:val="16"/>
+          <w:szCs w:val="16"/>
+        </w:rPr>
+        <w:t>StartNewMatchingServerLoop ()</w:t>
+      </w:r>
+    </w:p>
+    <w:p>
+      <w:pPr>
+        <w:spacing w:after="0"/>
+        <w:rPr>
+          <w:rFonts w:eastAsiaTheme="minorHAnsi"/>
+          <w:sz w:val="16"/>
+          <w:szCs w:val="16"/>
+        </w:rPr>
+      </w:pPr>
+      <w:r>
+        <w:rPr>
+          <w:rFonts w:eastAsiaTheme="minorHAnsi"/>
+          <w:sz w:val="16"/>
+          <w:szCs w:val="16"/>
+        </w:rPr>
+        <w:t xml:space="preserve">Function: </w:t>
+      </w:r>
+      <w:bookmarkStart w:id="154" w:name="OLE_LINK188"/>
+      <w:bookmarkStart w:id="155" w:name="OLE_LINK189"/>
+      <w:r>
+        <w:rPr>
+          <w:rFonts w:eastAsiaTheme="minorHAnsi"/>
+          <w:sz w:val="16"/>
+          <w:szCs w:val="16"/>
+        </w:rPr>
+        <w:t>Loop asynchronous receive calls on a new MatchingServer connection in order to receive messages from that MatchingServer.</w:t>
+      </w:r>
       <w:bookmarkEnd w:id="154"/>
-    </w:p>
-    <w:p>
-      <w:pPr>
-        <w:spacing w:after="0"/>
-        <w:rPr>
-          <w:rFonts w:eastAsiaTheme="minorHAnsi"/>
-          <w:sz w:val="16"/>
-          <w:szCs w:val="16"/>
-        </w:rPr>
-      </w:pPr>
-    </w:p>
-    <w:p>
-      <w:pPr>
-        <w:spacing w:after="0"/>
-        <w:rPr>
-          <w:rFonts w:eastAsiaTheme="minorHAnsi"/>
-          <w:b/>
-          <w:sz w:val="16"/>
-          <w:szCs w:val="16"/>
-        </w:rPr>
-      </w:pPr>
-      <w:r>
-        <w:rPr>
-          <w:rFonts w:eastAsiaTheme="minorHAnsi"/>
-          <w:b/>
-          <w:sz w:val="16"/>
-          <w:szCs w:val="16"/>
-        </w:rPr>
-        <w:t>void</w:t>
-      </w:r>
-      <w:r>
-        <w:rPr>
-          <w:rFonts w:eastAsiaTheme="minorHAnsi"/>
-          <w:b/>
-          <w:sz w:val="16"/>
-          <w:szCs w:val="16"/>
-        </w:rPr>
-        <w:t xml:space="preserve"> </w:t>
-      </w:r>
-      <w:r>
-        <w:rPr>
-          <w:rFonts w:eastAsiaTheme="minorHAnsi"/>
-          <w:b/>
-          <w:sz w:val="16"/>
-          <w:szCs w:val="16"/>
-        </w:rPr>
-        <w:t>StartNewMatchingServerLoop ()</w:t>
+      <w:bookmarkEnd w:id="155"/>
+    </w:p>
+    <w:p>
+      <w:pPr>
+        <w:spacing w:after="0"/>
+        <w:rPr>
+          <w:rFonts w:eastAsiaTheme="minorHAnsi"/>
+          <w:sz w:val="16"/>
+          <w:szCs w:val="16"/>
+        </w:rPr>
+      </w:pPr>
+    </w:p>
+    <w:p>
+      <w:pPr>
+        <w:spacing w:after="0"/>
+        <w:rPr>
+          <w:rFonts w:eastAsiaTheme="minorHAnsi"/>
+          <w:b/>
+          <w:sz w:val="16"/>
+          <w:szCs w:val="16"/>
+        </w:rPr>
+      </w:pPr>
+      <w:r>
+        <w:rPr>
+          <w:rFonts w:eastAsiaTheme="minorHAnsi"/>
+          <w:b/>
+          <w:sz w:val="16"/>
+          <w:szCs w:val="16"/>
+        </w:rPr>
+        <w:t xml:space="preserve">float </w:t>
+      </w:r>
+      <w:r>
+        <w:rPr>
+          <w:rFonts w:eastAsiaTheme="minorHAnsi"/>
+          <w:b/>
+          <w:sz w:val="16"/>
+          <w:szCs w:val="16"/>
+        </w:rPr>
+        <w:t>CalculateLatency ()</w:t>
       </w:r>
     </w:p>
     <w:p>
@@ -9235,87 +9432,18 @@
         </w:rPr>
         <w:t xml:space="preserve">Function: </w:t>
       </w:r>
-      <w:bookmarkStart w:id="155" w:name="OLE_LINK188"/>
-      <w:bookmarkStart w:id="156" w:name="OLE_LINK189"/>
-      <w:r>
-        <w:rPr>
-          <w:rFonts w:eastAsiaTheme="minorHAnsi"/>
-          <w:sz w:val="16"/>
-          <w:szCs w:val="16"/>
-        </w:rPr>
-        <w:t>Loop asynchronous receive calls on a new MatchingServer connection in order to receive messages from that MatchingServer.</w:t>
-      </w:r>
-      <w:bookmarkEnd w:id="155"/>
+      <w:bookmarkStart w:id="156" w:name="OLE_LINK190"/>
+      <w:bookmarkStart w:id="157" w:name="OLE_LINK191"/>
+      <w:r>
+        <w:rPr>
+          <w:rFonts w:eastAsiaTheme="minorHAnsi"/>
+          <w:sz w:val="16"/>
+          <w:szCs w:val="16"/>
+        </w:rPr>
+        <w:t>Calculate a fake latency score for a connection with a particular server and call WaitingRoom.SetServerLatency() to set it in the WaitingRoom.</w:t>
+      </w:r>
       <w:bookmarkEnd w:id="156"/>
-    </w:p>
-    <w:p>
-      <w:pPr>
-        <w:spacing w:after="0"/>
-        <w:rPr>
-          <w:rFonts w:eastAsiaTheme="minorHAnsi"/>
-          <w:sz w:val="16"/>
-          <w:szCs w:val="16"/>
-        </w:rPr>
-      </w:pPr>
-    </w:p>
-    <w:p>
-      <w:pPr>
-        <w:spacing w:after="0"/>
-        <w:rPr>
-          <w:rFonts w:eastAsiaTheme="minorHAnsi"/>
-          <w:b/>
-          <w:sz w:val="16"/>
-          <w:szCs w:val="16"/>
-        </w:rPr>
-      </w:pPr>
-      <w:r>
-        <w:rPr>
-          <w:rFonts w:eastAsiaTheme="minorHAnsi"/>
-          <w:b/>
-          <w:sz w:val="16"/>
-          <w:szCs w:val="16"/>
-        </w:rPr>
-        <w:t xml:space="preserve">float </w:t>
-      </w:r>
-      <w:r>
-        <w:rPr>
-          <w:rFonts w:eastAsiaTheme="minorHAnsi"/>
-          <w:b/>
-          <w:sz w:val="16"/>
-          <w:szCs w:val="16"/>
-        </w:rPr>
-        <w:t>CalculateLatency ()</w:t>
-      </w:r>
-    </w:p>
-    <w:p>
-      <w:pPr>
-        <w:spacing w:after="0"/>
-        <w:rPr>
-          <w:rFonts w:eastAsiaTheme="minorHAnsi"/>
-          <w:sz w:val="16"/>
-          <w:szCs w:val="16"/>
-        </w:rPr>
-      </w:pPr>
-      <w:r>
-        <w:rPr>
-          <w:rFonts w:eastAsiaTheme="minorHAnsi"/>
-          <w:sz w:val="16"/>
-          <w:szCs w:val="16"/>
-        </w:rPr>
-        <w:t xml:space="preserve">Function: </w:t>
-      </w:r>
-      <w:bookmarkStart w:id="157" w:name="OLE_LINK190"/>
-      <w:bookmarkStart w:id="158" w:name="OLE_LINK191"/>
-      <w:r>
-        <w:rPr>
-          <w:rFonts w:eastAsiaTheme="minorHAnsi"/>
-          <w:sz w:val="16"/>
-          <w:szCs w:val="16"/>
-        </w:rPr>
-        <w:t>Calculate a fake latency score for a connection with a particular server and call WaitingRoom.SetServerLatency() to set it in the WaitingRoom.</w:t>
-      </w:r>
       <w:bookmarkEnd w:id="157"/>
-      <w:bookmarkEnd w:id="158"/>
       <w:r>
         <w:rPr>
           <w:rFonts w:eastAsiaTheme="minorHAnsi"/>
@@ -9709,7 +9837,7 @@
         </w:rPr>
         <w:t xml:space="preserve"> </w:t>
       </w:r>
-      <w:bookmarkStart w:id="159" w:name="OLE_LINK192"/>
+      <w:bookmarkStart w:id="158" w:name="OLE_LINK192"/>
       <w:r>
         <w:rPr>
           <w:rFonts w:eastAsiaTheme="minorHAnsi"/>
@@ -9718,24 +9846,24 @@
         </w:rPr>
         <w:t>Creates a new connection of a specified type with a specified address.</w:t>
       </w:r>
-      <w:bookmarkEnd w:id="159"/>
-    </w:p>
-    <w:p>
-      <w:pPr>
-        <w:spacing w:after="0"/>
-        <w:rPr>
-          <w:rFonts w:eastAsiaTheme="minorHAnsi"/>
-          <w:sz w:val="16"/>
-          <w:szCs w:val="16"/>
-        </w:rPr>
-      </w:pPr>
-      <w:bookmarkStart w:id="160" w:name="OLE_LINK138"/>
-      <w:bookmarkStart w:id="161" w:name="OLE_LINK139"/>
-      <w:bookmarkStart w:id="162" w:name="OLE_LINK140"/>
-      <w:bookmarkStart w:id="163" w:name="OLE_LINK141"/>
-      <w:bookmarkStart w:id="164" w:name="OLE_LINK142"/>
-      <w:bookmarkStart w:id="165" w:name="OLE_LINK143"/>
-      <w:bookmarkStart w:id="166" w:name="OLE_LINK144"/>
+      <w:bookmarkEnd w:id="158"/>
+    </w:p>
+    <w:p>
+      <w:pPr>
+        <w:spacing w:after="0"/>
+        <w:rPr>
+          <w:rFonts w:eastAsiaTheme="minorHAnsi"/>
+          <w:sz w:val="16"/>
+          <w:szCs w:val="16"/>
+        </w:rPr>
+      </w:pPr>
+      <w:bookmarkStart w:id="159" w:name="OLE_LINK138"/>
+      <w:bookmarkStart w:id="160" w:name="OLE_LINK139"/>
+      <w:bookmarkStart w:id="161" w:name="OLE_LINK140"/>
+      <w:bookmarkStart w:id="162" w:name="OLE_LINK141"/>
+      <w:bookmarkStart w:id="163" w:name="OLE_LINK142"/>
+      <w:bookmarkStart w:id="164" w:name="OLE_LINK143"/>
+      <w:bookmarkStart w:id="165" w:name="OLE_LINK144"/>
       <w:r>
         <w:rPr>
           <w:rFonts w:eastAsiaTheme="minorHAnsi"/>
@@ -9744,8 +9872,8 @@
         </w:rPr>
         <w:t xml:space="preserve">Return: </w:t>
       </w:r>
-      <w:bookmarkStart w:id="167" w:name="OLE_LINK193"/>
-      <w:bookmarkStart w:id="168" w:name="OLE_LINK194"/>
+      <w:bookmarkStart w:id="166" w:name="OLE_LINK193"/>
+      <w:bookmarkStart w:id="167" w:name="OLE_LINK194"/>
       <w:r>
         <w:rPr>
           <w:rFonts w:eastAsiaTheme="minorHAnsi"/>
@@ -9754,16 +9882,16 @@
         </w:rPr>
         <w:t>The method returns true on success and false on failure.</w:t>
       </w:r>
+      <w:bookmarkEnd w:id="166"/>
       <w:bookmarkEnd w:id="167"/>
-      <w:bookmarkEnd w:id="168"/>
-    </w:p>
+    </w:p>
+    <w:bookmarkEnd w:id="159"/>
     <w:bookmarkEnd w:id="160"/>
     <w:bookmarkEnd w:id="161"/>
     <w:bookmarkEnd w:id="162"/>
     <w:bookmarkEnd w:id="163"/>
     <w:bookmarkEnd w:id="164"/>
     <w:bookmarkEnd w:id="165"/>
-    <w:bookmarkEnd w:id="166"/>
     <w:p>
       <w:pPr>
         <w:spacing w:after="0"/>
@@ -9856,8 +9984,8 @@
         </w:rPr>
         <w:t xml:space="preserve">Function: </w:t>
       </w:r>
-      <w:bookmarkStart w:id="169" w:name="OLE_LINK195"/>
-      <w:bookmarkStart w:id="170" w:name="OLE_LINK196"/>
+      <w:bookmarkStart w:id="168" w:name="OLE_LINK195"/>
+      <w:bookmarkStart w:id="169" w:name="OLE_LINK196"/>
       <w:r>
         <w:rPr>
           <w:rFonts w:eastAsiaTheme="minorHAnsi"/>
@@ -9874,9 +10002,236 @@
         </w:rPr>
         <w:t xml:space="preserve"> for a specified connection type.</w:t>
       </w:r>
+      <w:bookmarkEnd w:id="168"/>
       <w:bookmarkEnd w:id="169"/>
+    </w:p>
+    <w:p>
+      <w:pPr>
+        <w:spacing w:after="0"/>
+        <w:rPr>
+          <w:rFonts w:eastAsiaTheme="minorHAnsi"/>
+          <w:sz w:val="16"/>
+          <w:szCs w:val="16"/>
+        </w:rPr>
+      </w:pPr>
+      <w:r>
+        <w:rPr>
+          <w:rFonts w:eastAsiaTheme="minorHAnsi"/>
+          <w:sz w:val="16"/>
+          <w:szCs w:val="16"/>
+        </w:rPr>
+        <w:t xml:space="preserve">Return: </w:t>
+      </w:r>
+      <w:bookmarkStart w:id="170" w:name="OLE_LINK197"/>
+      <w:bookmarkStart w:id="171" w:name="OLE_LINK198"/>
+      <w:r>
+        <w:rPr>
+          <w:rFonts w:eastAsiaTheme="minorHAnsi"/>
+          <w:sz w:val="16"/>
+          <w:szCs w:val="16"/>
+        </w:rPr>
+        <w:t>The method returns true on success and false on failure.</w:t>
+      </w:r>
       <w:bookmarkEnd w:id="170"/>
-    </w:p>
+      <w:bookmarkEnd w:id="171"/>
+    </w:p>
+    <w:p>
+      <w:pPr>
+        <w:spacing w:after="0"/>
+        <w:rPr>
+          <w:rFonts w:eastAsiaTheme="minorHAnsi"/>
+          <w:sz w:val="16"/>
+          <w:szCs w:val="16"/>
+        </w:rPr>
+      </w:pPr>
+    </w:p>
+    <w:p>
+      <w:pPr>
+        <w:spacing w:after="0"/>
+        <w:rPr>
+          <w:rFonts w:eastAsiaTheme="minorHAnsi"/>
+          <w:b/>
+          <w:sz w:val="16"/>
+          <w:szCs w:val="16"/>
+        </w:rPr>
+      </w:pPr>
+      <w:r>
+        <w:rPr>
+          <w:rFonts w:eastAsiaTheme="minorHAnsi"/>
+          <w:b/>
+          <w:sz w:val="16"/>
+          <w:szCs w:val="16"/>
+        </w:rPr>
+        <w:t>void AcceptNewConnection (ConnectionType type, out string connectionID)</w:t>
+      </w:r>
+    </w:p>
+    <w:p>
+      <w:pPr>
+        <w:spacing w:after="0"/>
+        <w:rPr>
+          <w:rFonts w:eastAsiaTheme="minorHAnsi"/>
+          <w:sz w:val="16"/>
+          <w:szCs w:val="16"/>
+        </w:rPr>
+      </w:pPr>
+      <w:r>
+        <w:rPr>
+          <w:rFonts w:eastAsiaTheme="minorHAnsi"/>
+          <w:sz w:val="16"/>
+          <w:szCs w:val="16"/>
+        </w:rPr>
+        <w:t xml:space="preserve">Function: </w:t>
+      </w:r>
+      <w:bookmarkStart w:id="172" w:name="OLE_LINK199"/>
+      <w:bookmarkStart w:id="173" w:name="OLE_LINK200"/>
+      <w:r>
+        <w:rPr>
+          <w:rFonts w:eastAsiaTheme="minorHAnsi"/>
+          <w:sz w:val="16"/>
+          <w:szCs w:val="16"/>
+        </w:rPr>
+        <w:t>Ask the connection server for an asynchronous accept call on particular listening socket of given type.</w:t>
+      </w:r>
+      <w:bookmarkEnd w:id="172"/>
+      <w:bookmarkEnd w:id="173"/>
+    </w:p>
+    <w:p>
+      <w:pPr>
+        <w:spacing w:after="0"/>
+        <w:rPr>
+          <w:rFonts w:eastAsiaTheme="minorHAnsi"/>
+          <w:sz w:val="16"/>
+          <w:szCs w:val="16"/>
+        </w:rPr>
+      </w:pPr>
+    </w:p>
+    <w:p>
+      <w:pPr>
+        <w:spacing w:after="0"/>
+        <w:rPr>
+          <w:rFonts w:eastAsiaTheme="minorHAnsi"/>
+          <w:b/>
+          <w:sz w:val="16"/>
+          <w:szCs w:val="16"/>
+        </w:rPr>
+      </w:pPr>
+      <w:r>
+        <w:rPr>
+          <w:rFonts w:eastAsiaTheme="minorHAnsi"/>
+          <w:b/>
+          <w:sz w:val="16"/>
+          <w:szCs w:val="16"/>
+        </w:rPr>
+        <w:t xml:space="preserve">bool </w:t>
+      </w:r>
+      <w:r>
+        <w:rPr>
+          <w:rFonts w:eastAsiaTheme="minorHAnsi"/>
+          <w:b/>
+          <w:sz w:val="16"/>
+          <w:szCs w:val="16"/>
+        </w:rPr>
+        <w:t>SendMessage (</w:t>
+      </w:r>
+      <w:bookmarkStart w:id="174" w:name="OLE_LINK127"/>
+      <w:bookmarkStart w:id="175" w:name="OLE_LINK128"/>
+      <w:r>
+        <w:rPr>
+          <w:rFonts w:eastAsiaTheme="minorHAnsi"/>
+          <w:b/>
+          <w:sz w:val="16"/>
+          <w:szCs w:val="16"/>
+        </w:rPr>
+        <w:t xml:space="preserve">ConnectionType type, </w:t>
+      </w:r>
+      <w:r>
+        <w:rPr>
+          <w:rFonts w:eastAsiaTheme="minorHAnsi" w:hint="eastAsia"/>
+          <w:b/>
+          <w:sz w:val="16"/>
+          <w:szCs w:val="16"/>
+        </w:rPr>
+        <w:t>string sendToID</w:t>
+      </w:r>
+      <w:bookmarkEnd w:id="174"/>
+      <w:bookmarkEnd w:id="175"/>
+      <w:r>
+        <w:rPr>
+          <w:rFonts w:eastAsiaTheme="minorHAnsi" w:hint="eastAsia"/>
+          <w:b/>
+          <w:sz w:val="16"/>
+          <w:szCs w:val="16"/>
+        </w:rPr>
+        <w:t>, byte[] message</w:t>
+      </w:r>
+      <w:r>
+        <w:rPr>
+          <w:rFonts w:eastAsiaTheme="minorHAnsi"/>
+          <w:b/>
+          <w:sz w:val="16"/>
+          <w:szCs w:val="16"/>
+        </w:rPr>
+        <w:t>)</w:t>
+      </w:r>
+    </w:p>
+    <w:p>
+      <w:pPr>
+        <w:spacing w:after="0"/>
+        <w:rPr>
+          <w:rFonts w:eastAsiaTheme="minorHAnsi"/>
+          <w:sz w:val="16"/>
+          <w:szCs w:val="16"/>
+        </w:rPr>
+      </w:pPr>
+      <w:r>
+        <w:rPr>
+          <w:rFonts w:eastAsiaTheme="minorHAnsi"/>
+          <w:sz w:val="16"/>
+          <w:szCs w:val="16"/>
+        </w:rPr>
+        <w:t>Function:</w:t>
+      </w:r>
+      <w:r>
+        <w:rPr>
+          <w:rFonts w:eastAsiaTheme="minorHAnsi"/>
+          <w:sz w:val="16"/>
+          <w:szCs w:val="16"/>
+        </w:rPr>
+        <w:t xml:space="preserve"> </w:t>
+      </w:r>
+      <w:bookmarkStart w:id="176" w:name="OLE_LINK201"/>
+      <w:r>
+        <w:rPr>
+          <w:rFonts w:eastAsiaTheme="minorHAnsi"/>
+          <w:sz w:val="16"/>
+          <w:szCs w:val="16"/>
+        </w:rPr>
+        <w:t>Takes the sendToID, looks up the socket and sends the message to that socket.</w:t>
+      </w:r>
+      <w:bookmarkStart w:id="177" w:name="OLE_LINK129"/>
+      <w:bookmarkStart w:id="178" w:name="OLE_LINK130"/>
+      <w:bookmarkEnd w:id="176"/>
+    </w:p>
+    <w:p>
+      <w:pPr>
+        <w:spacing w:after="0"/>
+        <w:rPr>
+          <w:rFonts w:eastAsiaTheme="minorHAnsi"/>
+          <w:sz w:val="16"/>
+          <w:szCs w:val="16"/>
+        </w:rPr>
+      </w:pPr>
+      <w:r>
+        <w:rPr>
+          <w:rFonts w:eastAsiaTheme="minorHAnsi"/>
+          <w:sz w:val="16"/>
+          <w:szCs w:val="16"/>
+        </w:rPr>
+        <w:t>Validation: The string should never be empty and the message should always be a minimum of the header size.</w:t>
+      </w:r>
+    </w:p>
+    <w:bookmarkEnd w:id="177"/>
+    <w:bookmarkEnd w:id="178"/>
     <w:p>
       <w:pPr>
         <w:spacing w:after="0"/>
@@ -9894,8 +10249,8 @@
         </w:rPr>
         <w:t xml:space="preserve">Return: </w:t>
       </w:r>
-      <w:bookmarkStart w:id="171" w:name="OLE_LINK197"/>
-      <w:bookmarkStart w:id="172" w:name="OLE_LINK198"/>
+      <w:bookmarkStart w:id="179" w:name="OLE_LINK202"/>
+      <w:bookmarkStart w:id="180" w:name="OLE_LINK203"/>
       <w:r>
         <w:rPr>
           <w:rFonts w:eastAsiaTheme="minorHAnsi"/>
@@ -9904,69 +10259,9 @@
         </w:rPr>
         <w:t>The method returns true on success and false on failure.</w:t>
       </w:r>
-      <w:bookmarkEnd w:id="171"/>
-      <w:bookmarkEnd w:id="172"/>
-    </w:p>
-    <w:p>
-      <w:pPr>
-        <w:spacing w:after="0"/>
-        <w:rPr>
-          <w:rFonts w:eastAsiaTheme="minorHAnsi"/>
-          <w:sz w:val="16"/>
-          <w:szCs w:val="16"/>
-        </w:rPr>
-      </w:pPr>
-    </w:p>
-    <w:p>
-      <w:pPr>
-        <w:spacing w:after="0"/>
-        <w:rPr>
-          <w:rFonts w:eastAsiaTheme="minorHAnsi"/>
-          <w:b/>
-          <w:sz w:val="16"/>
-          <w:szCs w:val="16"/>
-        </w:rPr>
-      </w:pPr>
-      <w:r>
-        <w:rPr>
-          <w:rFonts w:eastAsiaTheme="minorHAnsi"/>
-          <w:b/>
-          <w:sz w:val="16"/>
-          <w:szCs w:val="16"/>
-        </w:rPr>
-        <w:t>void AcceptNewConnection (ConnectionType type, out string connectionID)</w:t>
-      </w:r>
-    </w:p>
-    <w:p>
-      <w:pPr>
-        <w:spacing w:after="0"/>
-        <w:rPr>
-          <w:rFonts w:eastAsiaTheme="minorHAnsi"/>
-          <w:sz w:val="16"/>
-          <w:szCs w:val="16"/>
-        </w:rPr>
-      </w:pPr>
-      <w:r>
-        <w:rPr>
-          <w:rFonts w:eastAsiaTheme="minorHAnsi"/>
-          <w:sz w:val="16"/>
-          <w:szCs w:val="16"/>
-        </w:rPr>
-        <w:t xml:space="preserve">Function: </w:t>
-      </w:r>
-      <w:bookmarkStart w:id="173" w:name="OLE_LINK199"/>
-      <w:bookmarkStart w:id="174" w:name="OLE_LINK200"/>
-      <w:r>
-        <w:rPr>
-          <w:rFonts w:eastAsiaTheme="minorHAnsi"/>
-          <w:sz w:val="16"/>
-          <w:szCs w:val="16"/>
-        </w:rPr>
-        <w:t>Ask the connection server for an asynchronous accept call on particular listening socket of given type.</w:t>
-      </w:r>
-      <w:bookmarkEnd w:id="173"/>
-      <w:bookmarkEnd w:id="174"/>
-    </w:p>
+    </w:p>
+    <w:bookmarkEnd w:id="179"/>
+    <w:bookmarkEnd w:id="180"/>
     <w:p>
       <w:pPr>
         <w:spacing w:after="0"/>
@@ -10003,10 +10298,8 @@
           <w:sz w:val="16"/>
           <w:szCs w:val="16"/>
         </w:rPr>
-        <w:t>SendMessage (</w:t>
-      </w:r>
-      <w:bookmarkStart w:id="175" w:name="OLE_LINK127"/>
-      <w:bookmarkStart w:id="176" w:name="OLE_LINK128"/>
+        <w:t>ReceiveMessage (</w:t>
+      </w:r>
       <w:r>
         <w:rPr>
           <w:rFonts w:eastAsiaTheme="minorHAnsi"/>
@@ -10023,10 +10316,17 @@
           <w:sz w:val="16"/>
           <w:szCs w:val="16"/>
         </w:rPr>
-        <w:t>string sendToID</w:t>
-      </w:r>
-      <w:bookmarkEnd w:id="175"/>
-      <w:bookmarkEnd w:id="176"/>
+        <w:t xml:space="preserve">string </w:t>
+      </w:r>
+      <w:r>
+        <w:rPr>
+          <w:rFonts w:eastAsiaTheme="minorHAnsi"/>
+          <w:b/>
+          <w:sz w:val="16"/>
+          <w:szCs w:val="16"/>
+        </w:rPr>
+        <w:t>receiveFrom</w:t>
+      </w:r>
       <w:r>
         <w:rPr>
           <w:rFonts w:eastAsiaTheme="minorHAnsi" w:hint="eastAsia"/>
@@ -10034,7 +10334,16 @@
           <w:sz w:val="16"/>
           <w:szCs w:val="16"/>
         </w:rPr>
-        <w:t>, byte[] message</w:t>
+        <w:t>ID</w:t>
+      </w:r>
+      <w:r>
+        <w:rPr>
+          <w:rFonts w:eastAsiaTheme="minorHAnsi"/>
+          <w:b/>
+          <w:sz w:val="16"/>
+          <w:szCs w:val="16"/>
+        </w:rPr>
+        <w:t>, out byte[] message</w:t>
       </w:r>
       <w:r>
         <w:rPr>
@@ -10071,178 +10380,15 @@
         </w:rPr>
         <w:t xml:space="preserve"> </w:t>
       </w:r>
-      <w:bookmarkStart w:id="177" w:name="OLE_LINK201"/>
-      <w:r>
-        <w:rPr>
-          <w:rFonts w:eastAsiaTheme="minorHAnsi"/>
-          <w:sz w:val="16"/>
-          <w:szCs w:val="16"/>
-        </w:rPr>
-        <w:t>Takes the sendToID, looks up the socket and sends the message to that socket.</w:t>
-      </w:r>
-      <w:bookmarkStart w:id="178" w:name="OLE_LINK129"/>
-      <w:bookmarkStart w:id="179" w:name="OLE_LINK130"/>
-      <w:bookmarkEnd w:id="177"/>
-    </w:p>
-    <w:p>
-      <w:pPr>
-        <w:spacing w:after="0"/>
-        <w:rPr>
-          <w:rFonts w:eastAsiaTheme="minorHAnsi"/>
-          <w:sz w:val="16"/>
-          <w:szCs w:val="16"/>
-        </w:rPr>
-      </w:pPr>
-      <w:r>
-        <w:rPr>
-          <w:rFonts w:eastAsiaTheme="minorHAnsi"/>
-          <w:sz w:val="16"/>
-          <w:szCs w:val="16"/>
-        </w:rPr>
-        <w:t>Validation: The string should never be empty and the message should always be a minimum of the header size.</w:t>
-      </w:r>
-    </w:p>
-    <w:bookmarkEnd w:id="178"/>
-    <w:bookmarkEnd w:id="179"/>
-    <w:p>
-      <w:pPr>
-        <w:spacing w:after="0"/>
-        <w:rPr>
-          <w:rFonts w:eastAsiaTheme="minorHAnsi"/>
-          <w:sz w:val="16"/>
-          <w:szCs w:val="16"/>
-        </w:rPr>
-      </w:pPr>
-      <w:r>
-        <w:rPr>
-          <w:rFonts w:eastAsiaTheme="minorHAnsi"/>
-          <w:sz w:val="16"/>
-          <w:szCs w:val="16"/>
-        </w:rPr>
-        <w:t xml:space="preserve">Return: </w:t>
-      </w:r>
-      <w:bookmarkStart w:id="180" w:name="OLE_LINK202"/>
-      <w:bookmarkStart w:id="181" w:name="OLE_LINK203"/>
-      <w:r>
-        <w:rPr>
-          <w:rFonts w:eastAsiaTheme="minorHAnsi"/>
-          <w:sz w:val="16"/>
-          <w:szCs w:val="16"/>
-        </w:rPr>
-        <w:t>The method returns true on success and false on failure.</w:t>
-      </w:r>
-    </w:p>
-    <w:bookmarkEnd w:id="180"/>
-    <w:bookmarkEnd w:id="181"/>
-    <w:p>
-      <w:pPr>
-        <w:spacing w:after="0"/>
-        <w:rPr>
-          <w:rFonts w:eastAsiaTheme="minorHAnsi"/>
-          <w:sz w:val="16"/>
-          <w:szCs w:val="16"/>
-        </w:rPr>
-      </w:pPr>
-    </w:p>
-    <w:p>
-      <w:pPr>
-        <w:spacing w:after="0"/>
-        <w:rPr>
-          <w:rFonts w:eastAsiaTheme="minorHAnsi"/>
-          <w:b/>
-          <w:sz w:val="16"/>
-          <w:szCs w:val="16"/>
-        </w:rPr>
-      </w:pPr>
-      <w:r>
-        <w:rPr>
-          <w:rFonts w:eastAsiaTheme="minorHAnsi"/>
-          <w:b/>
-          <w:sz w:val="16"/>
-          <w:szCs w:val="16"/>
-        </w:rPr>
-        <w:t xml:space="preserve">bool </w:t>
-      </w:r>
-      <w:r>
-        <w:rPr>
-          <w:rFonts w:eastAsiaTheme="minorHAnsi"/>
-          <w:b/>
-          <w:sz w:val="16"/>
-          <w:szCs w:val="16"/>
-        </w:rPr>
-        <w:t>ReceiveMessage (</w:t>
-      </w:r>
-      <w:r>
-        <w:rPr>
-          <w:rFonts w:eastAsiaTheme="minorHAnsi"/>
-          <w:b/>
-          <w:sz w:val="16"/>
-          <w:szCs w:val="16"/>
-        </w:rPr>
-        <w:t xml:space="preserve">ConnectionType type, </w:t>
-      </w:r>
-      <w:r>
-        <w:rPr>
-          <w:rFonts w:eastAsiaTheme="minorHAnsi" w:hint="eastAsia"/>
-          <w:b/>
-          <w:sz w:val="16"/>
-          <w:szCs w:val="16"/>
-        </w:rPr>
-        <w:t xml:space="preserve">string </w:t>
-      </w:r>
-      <w:r>
-        <w:rPr>
-          <w:rFonts w:eastAsiaTheme="minorHAnsi"/>
-          <w:b/>
-          <w:sz w:val="16"/>
-          <w:szCs w:val="16"/>
-        </w:rPr>
-        <w:t>receiveFrom</w:t>
-      </w:r>
-      <w:r>
-        <w:rPr>
-          <w:rFonts w:eastAsiaTheme="minorHAnsi" w:hint="eastAsia"/>
-          <w:b/>
-          <w:sz w:val="16"/>
-          <w:szCs w:val="16"/>
-        </w:rPr>
-        <w:t>ID</w:t>
-      </w:r>
-      <w:r>
-        <w:rPr>
-          <w:rFonts w:eastAsiaTheme="minorHAnsi"/>
-          <w:b/>
-          <w:sz w:val="16"/>
-          <w:szCs w:val="16"/>
-        </w:rPr>
-        <w:t>, out byte[] message</w:t>
-      </w:r>
-      <w:r>
-        <w:rPr>
-          <w:rFonts w:eastAsiaTheme="minorHAnsi"/>
-          <w:b/>
-          <w:sz w:val="16"/>
-          <w:szCs w:val="16"/>
-        </w:rPr>
-        <w:t>)</w:t>
-      </w:r>
-    </w:p>
-    <w:p>
-      <w:pPr>
-        <w:spacing w:after="0"/>
-        <w:rPr>
-          <w:rFonts w:eastAsiaTheme="minorHAnsi"/>
-          <w:sz w:val="16"/>
-          <w:szCs w:val="16"/>
-        </w:rPr>
-      </w:pPr>
-      <w:r>
-        <w:rPr>
-          <w:rFonts w:eastAsiaTheme="minorHAnsi"/>
-          <w:sz w:val="16"/>
-          <w:szCs w:val="16"/>
-        </w:rPr>
-        <w:t>Function:</w:t>
+      <w:bookmarkStart w:id="181" w:name="OLE_LINK204"/>
+      <w:bookmarkStart w:id="182" w:name="OLE_LINK205"/>
+      <w:r>
+        <w:rPr>
+          <w:rFonts w:eastAsiaTheme="minorHAnsi"/>
+          <w:sz w:val="16"/>
+          <w:szCs w:val="16"/>
+        </w:rPr>
+        <w:t>Looks up the socket from the ID and awaits the receipt of a message on that socket.</w:t>
       </w:r>
       <w:r>
         <w:rPr>
@@ -10252,24 +10398,6 @@
         </w:rPr>
         <w:t xml:space="preserve"> </w:t>
       </w:r>
-      <w:bookmarkStart w:id="182" w:name="OLE_LINK204"/>
-      <w:bookmarkStart w:id="183" w:name="OLE_LINK205"/>
-      <w:r>
-        <w:rPr>
-          <w:rFonts w:eastAsiaTheme="minorHAnsi"/>
-          <w:sz w:val="16"/>
-          <w:szCs w:val="16"/>
-        </w:rPr>
-        <w:t>Looks up the socket from the ID and awaits the receipt of a message on that socket.</w:t>
-      </w:r>
-      <w:r>
-        <w:rPr>
-          <w:rFonts w:eastAsiaTheme="minorHAnsi"/>
-          <w:sz w:val="16"/>
-          <w:szCs w:val="16"/>
-        </w:rPr>
-        <w:t xml:space="preserve"> </w:t>
-      </w:r>
       <w:r>
         <w:rPr>
           <w:rFonts w:eastAsiaTheme="minorHAnsi"/>
@@ -10278,8 +10406,8 @@
         </w:rPr>
         <w:t>The message is passed as an out parameter. Failure informs the caller that the connection with the ID is no longer viable.</w:t>
       </w:r>
+      <w:bookmarkEnd w:id="181"/>
       <w:bookmarkEnd w:id="182"/>
-      <w:bookmarkEnd w:id="183"/>
     </w:p>
     <w:p>
       <w:pPr>
@@ -10418,8 +10546,8 @@
         </w:rPr>
         <w:t xml:space="preserve">Return: </w:t>
       </w:r>
-      <w:bookmarkStart w:id="184" w:name="OLE_LINK206"/>
-      <w:bookmarkStart w:id="185" w:name="OLE_LINK207"/>
+      <w:bookmarkStart w:id="183" w:name="OLE_LINK206"/>
+      <w:bookmarkStart w:id="184" w:name="OLE_LINK207"/>
       <w:r>
         <w:rPr>
           <w:rFonts w:eastAsiaTheme="minorHAnsi"/>
@@ -10428,8 +10556,8 @@
         </w:rPr>
         <w:t>The method returns true on success and false on failure</w:t>
       </w:r>
+      <w:bookmarkEnd w:id="183"/>
       <w:bookmarkEnd w:id="184"/>
-      <w:bookmarkEnd w:id="185"/>
       <w:r>
         <w:rPr>
           <w:rFonts w:eastAsiaTheme="minorHAnsi"/>
@@ -10505,11 +10633,11 @@
           <w:szCs w:val="16"/>
         </w:rPr>
       </w:pPr>
-      <w:bookmarkStart w:id="186" w:name="OLE_LINK148"/>
-      <w:bookmarkStart w:id="187" w:name="OLE_LINK149"/>
-      <w:bookmarkStart w:id="188" w:name="OLE_LINK150"/>
-      <w:bookmarkStart w:id="189" w:name="OLE_LINK151"/>
-      <w:bookmarkStart w:id="190" w:name="OLE_LINK152"/>
+      <w:bookmarkStart w:id="185" w:name="OLE_LINK148"/>
+      <w:bookmarkStart w:id="186" w:name="OLE_LINK149"/>
+      <w:bookmarkStart w:id="187" w:name="OLE_LINK150"/>
+      <w:bookmarkStart w:id="188" w:name="OLE_LINK151"/>
+      <w:bookmarkStart w:id="189" w:name="OLE_LINK152"/>
       <w:r>
         <w:rPr>
           <w:rFonts w:eastAsiaTheme="minorHAnsi"/>
@@ -10518,9 +10646,9 @@
         </w:rPr>
         <w:t>Function:</w:t>
       </w:r>
-      <w:bookmarkStart w:id="191" w:name="OLE_LINK145"/>
-      <w:bookmarkStart w:id="192" w:name="OLE_LINK146"/>
-      <w:bookmarkStart w:id="193" w:name="OLE_LINK147"/>
+      <w:bookmarkStart w:id="190" w:name="OLE_LINK145"/>
+      <w:bookmarkStart w:id="191" w:name="OLE_LINK146"/>
+      <w:bookmarkStart w:id="192" w:name="OLE_LINK147"/>
       <w:r>
         <w:rPr>
           <w:rFonts w:eastAsiaTheme="minorHAnsi"/>
@@ -10529,8 +10657,8 @@
         </w:rPr>
         <w:t xml:space="preserve"> </w:t>
       </w:r>
-      <w:bookmarkStart w:id="194" w:name="OLE_LINK208"/>
-      <w:bookmarkStart w:id="195" w:name="OLE_LINK209"/>
+      <w:bookmarkStart w:id="193" w:name="OLE_LINK208"/>
+      <w:bookmarkStart w:id="194" w:name="OLE_LINK209"/>
       <w:r>
         <w:rPr>
           <w:rFonts w:eastAsiaTheme="minorHAnsi"/>
@@ -10539,47 +10667,47 @@
         </w:rPr>
         <w:t>To check if a connection is still viable via a health check mechanism.</w:t>
       </w:r>
+      <w:bookmarkEnd w:id="193"/>
       <w:bookmarkEnd w:id="194"/>
-      <w:bookmarkEnd w:id="195"/>
-    </w:p>
+    </w:p>
+    <w:bookmarkEnd w:id="185"/>
     <w:bookmarkEnd w:id="186"/>
     <w:bookmarkEnd w:id="187"/>
     <w:bookmarkEnd w:id="188"/>
     <w:bookmarkEnd w:id="189"/>
+    <w:p>
+      <w:pPr>
+        <w:spacing w:after="0"/>
+        <w:rPr>
+          <w:rFonts w:eastAsiaTheme="minorHAnsi"/>
+          <w:sz w:val="16"/>
+          <w:szCs w:val="16"/>
+        </w:rPr>
+      </w:pPr>
+      <w:r>
+        <w:rPr>
+          <w:rFonts w:eastAsiaTheme="minorHAnsi"/>
+          <w:sz w:val="16"/>
+          <w:szCs w:val="16"/>
+        </w:rPr>
+        <w:t xml:space="preserve">Return: </w:t>
+      </w:r>
+      <w:bookmarkStart w:id="195" w:name="OLE_LINK210"/>
+      <w:bookmarkStart w:id="196" w:name="OLE_LINK211"/>
+      <w:r>
+        <w:rPr>
+          <w:rFonts w:eastAsiaTheme="minorHAnsi"/>
+          <w:sz w:val="16"/>
+          <w:szCs w:val="16"/>
+        </w:rPr>
+        <w:t>The method returns true if the connection is healthy and false the connection is unresponsive.</w:t>
+      </w:r>
+      <w:bookmarkEnd w:id="195"/>
+      <w:bookmarkEnd w:id="196"/>
+    </w:p>
     <w:bookmarkEnd w:id="190"/>
-    <w:p>
-      <w:pPr>
-        <w:spacing w:after="0"/>
-        <w:rPr>
-          <w:rFonts w:eastAsiaTheme="minorHAnsi"/>
-          <w:sz w:val="16"/>
-          <w:szCs w:val="16"/>
-        </w:rPr>
-      </w:pPr>
-      <w:r>
-        <w:rPr>
-          <w:rFonts w:eastAsiaTheme="minorHAnsi"/>
-          <w:sz w:val="16"/>
-          <w:szCs w:val="16"/>
-        </w:rPr>
-        <w:t xml:space="preserve">Return: </w:t>
-      </w:r>
-      <w:bookmarkStart w:id="196" w:name="OLE_LINK210"/>
-      <w:bookmarkStart w:id="197" w:name="OLE_LINK211"/>
-      <w:r>
-        <w:rPr>
-          <w:rFonts w:eastAsiaTheme="minorHAnsi"/>
-          <w:sz w:val="16"/>
-          <w:szCs w:val="16"/>
-        </w:rPr>
-        <w:t>The method returns true if the connection is healthy and false the connection is unresponsive.</w:t>
-      </w:r>
-      <w:bookmarkEnd w:id="196"/>
-      <w:bookmarkEnd w:id="197"/>
-    </w:p>
     <w:bookmarkEnd w:id="191"/>
     <w:bookmarkEnd w:id="192"/>
-    <w:bookmarkEnd w:id="193"/>
     <w:p>
       <w:pPr>
         <w:spacing w:after="0"/>
@@ -10662,8 +10790,8 @@
         </w:rPr>
         <w:t xml:space="preserve"> </w:t>
       </w:r>
-      <w:bookmarkStart w:id="198" w:name="OLE_LINK212"/>
-      <w:bookmarkStart w:id="199" w:name="OLE_LINK213"/>
+      <w:bookmarkStart w:id="197" w:name="OLE_LINK212"/>
+      <w:bookmarkStart w:id="198" w:name="OLE_LINK213"/>
       <w:r>
         <w:rPr>
           <w:rFonts w:eastAsiaTheme="minorHAnsi"/>
@@ -10672,8 +10800,247 @@
         </w:rPr>
         <w:t>Tell the ConnectionManager to shut down a connection that isn’t needed anymore.</w:t>
       </w:r>
+      <w:bookmarkEnd w:id="197"/>
       <w:bookmarkEnd w:id="198"/>
+    </w:p>
+    <w:p>
+      <w:pPr>
+        <w:spacing w:after="0"/>
+        <w:rPr>
+          <w:rFonts w:eastAsiaTheme="minorHAnsi"/>
+          <w:sz w:val="16"/>
+          <w:szCs w:val="16"/>
+        </w:rPr>
+      </w:pPr>
+    </w:p>
+    <w:p>
+      <w:pPr>
+        <w:spacing w:after="0"/>
+        <w:rPr>
+          <w:rFonts w:eastAsiaTheme="minorHAnsi"/>
+          <w:sz w:val="16"/>
+          <w:szCs w:val="16"/>
+        </w:rPr>
+      </w:pPr>
+    </w:p>
+    <w:p>
+      <w:pPr>
+        <w:spacing w:after="0"/>
+        <w:rPr>
+          <w:rFonts w:eastAsiaTheme="minorHAnsi"/>
+          <w:b/>
+          <w:szCs w:val="20"/>
+        </w:rPr>
+      </w:pPr>
+      <w:r>
+        <w:rPr>
+          <w:rFonts w:eastAsiaTheme="minorHAnsi" w:hint="eastAsia"/>
+          <w:b/>
+          <w:szCs w:val="20"/>
+        </w:rPr>
+        <w:t>PlayerManager</w:t>
+      </w:r>
+    </w:p>
+    <w:p>
+      <w:pPr>
+        <w:spacing w:after="0"/>
+        <w:rPr>
+          <w:rFonts w:eastAsiaTheme="minorHAnsi"/>
+          <w:sz w:val="16"/>
+          <w:szCs w:val="16"/>
+        </w:rPr>
+      </w:pPr>
+    </w:p>
+    <w:p>
+      <w:pPr>
+        <w:spacing w:after="0"/>
+        <w:rPr>
+          <w:rFonts w:eastAsiaTheme="minorHAnsi"/>
+          <w:i/>
+          <w:sz w:val="16"/>
+          <w:szCs w:val="16"/>
+        </w:rPr>
+      </w:pPr>
+      <w:r>
+        <w:rPr>
+          <w:rFonts w:eastAsiaTheme="minorHAnsi"/>
+          <w:i/>
+          <w:sz w:val="16"/>
+          <w:szCs w:val="16"/>
+        </w:rPr>
+        <w:t>Public Methods:</w:t>
+      </w:r>
+    </w:p>
+    <w:p>
+      <w:pPr>
+        <w:spacing w:after="0"/>
+        <w:rPr>
+          <w:rFonts w:eastAsiaTheme="minorHAnsi"/>
+          <w:b/>
+          <w:sz w:val="16"/>
+          <w:szCs w:val="16"/>
+        </w:rPr>
+      </w:pPr>
+      <w:bookmarkStart w:id="199" w:name="OLE_LINK168"/>
+      <w:bookmarkStart w:id="200" w:name="OLE_LINK169"/>
+      <w:r>
+        <w:rPr>
+          <w:rFonts w:eastAsiaTheme="minorHAnsi"/>
+          <w:b/>
+          <w:sz w:val="16"/>
+          <w:szCs w:val="16"/>
+        </w:rPr>
+        <w:t>bool</w:t>
+      </w:r>
+      <w:r>
+        <w:rPr>
+          <w:rFonts w:eastAsiaTheme="minorHAnsi"/>
+          <w:b/>
+          <w:sz w:val="16"/>
+          <w:szCs w:val="16"/>
+        </w:rPr>
+        <w:t xml:space="preserve"> </w:t>
+      </w:r>
       <w:bookmarkEnd w:id="199"/>
+      <w:bookmarkEnd w:id="200"/>
+      <w:r>
+        <w:rPr>
+          <w:rFonts w:eastAsiaTheme="minorHAnsi"/>
+          <w:b/>
+          <w:sz w:val="16"/>
+          <w:szCs w:val="16"/>
+        </w:rPr>
+        <w:t>Initialize ()</w:t>
+      </w:r>
+    </w:p>
+    <w:p>
+      <w:pPr>
+        <w:spacing w:after="0"/>
+        <w:rPr>
+          <w:rFonts w:eastAsiaTheme="minorHAnsi"/>
+          <w:sz w:val="16"/>
+          <w:szCs w:val="16"/>
+        </w:rPr>
+      </w:pPr>
+      <w:r>
+        <w:rPr>
+          <w:rFonts w:eastAsiaTheme="minorHAnsi"/>
+          <w:sz w:val="16"/>
+          <w:szCs w:val="16"/>
+        </w:rPr>
+        <w:t>Function:</w:t>
+      </w:r>
+      <w:r>
+        <w:rPr>
+          <w:rFonts w:eastAsiaTheme="minorHAnsi"/>
+          <w:sz w:val="16"/>
+          <w:szCs w:val="16"/>
+        </w:rPr>
+        <w:t xml:space="preserve"> Public interface to start the player management loop.</w:t>
+      </w:r>
+    </w:p>
+    <w:p>
+      <w:pPr>
+        <w:spacing w:after="0"/>
+        <w:rPr>
+          <w:rFonts w:eastAsiaTheme="minorHAnsi"/>
+          <w:sz w:val="16"/>
+          <w:szCs w:val="16"/>
+        </w:rPr>
+      </w:pPr>
+      <w:r>
+        <w:rPr>
+          <w:rFonts w:eastAsiaTheme="minorHAnsi"/>
+          <w:sz w:val="16"/>
+          <w:szCs w:val="16"/>
+        </w:rPr>
+        <w:t>Return: The method returns false if the client listening socket could not be made (OR) the connection with the ConnectionServer cannot be made. Otherwise, the function returns true.</w:t>
+      </w:r>
+    </w:p>
+    <w:p>
+      <w:pPr>
+        <w:spacing w:after="0"/>
+        <w:rPr>
+          <w:rFonts w:eastAsiaTheme="minorHAnsi"/>
+          <w:sz w:val="16"/>
+          <w:szCs w:val="16"/>
+        </w:rPr>
+      </w:pPr>
+    </w:p>
+    <w:p>
+      <w:pPr>
+        <w:spacing w:after="0"/>
+        <w:rPr>
+          <w:rFonts w:eastAsiaTheme="minorHAnsi"/>
+          <w:i/>
+          <w:sz w:val="16"/>
+          <w:szCs w:val="16"/>
+        </w:rPr>
+      </w:pPr>
+      <w:r>
+        <w:rPr>
+          <w:rFonts w:eastAsiaTheme="minorHAnsi"/>
+          <w:i/>
+          <w:sz w:val="16"/>
+          <w:szCs w:val="16"/>
+        </w:rPr>
+        <w:t>Private Methods:</w:t>
+      </w:r>
+    </w:p>
+    <w:p>
+      <w:pPr>
+        <w:spacing w:after="0"/>
+        <w:rPr>
+          <w:rFonts w:eastAsiaTheme="minorHAnsi"/>
+          <w:b/>
+          <w:sz w:val="16"/>
+          <w:szCs w:val="16"/>
+        </w:rPr>
+      </w:pPr>
+      <w:r>
+        <w:rPr>
+          <w:rFonts w:eastAsiaTheme="minorHAnsi"/>
+          <w:b/>
+          <w:sz w:val="16"/>
+          <w:szCs w:val="16"/>
+        </w:rPr>
+        <w:t xml:space="preserve">void </w:t>
+      </w:r>
+      <w:r>
+        <w:rPr>
+          <w:rFonts w:eastAsiaTheme="minorHAnsi"/>
+          <w:b/>
+          <w:sz w:val="16"/>
+          <w:szCs w:val="16"/>
+        </w:rPr>
+        <w:t>StartMessageListeningLoop ()</w:t>
+      </w:r>
+    </w:p>
+    <w:p>
+      <w:pPr>
+        <w:spacing w:after="0"/>
+        <w:rPr>
+          <w:rFonts w:eastAsiaTheme="minorHAnsi"/>
+          <w:sz w:val="16"/>
+          <w:szCs w:val="16"/>
+        </w:rPr>
+      </w:pPr>
+      <w:r>
+        <w:rPr>
+          <w:rFonts w:eastAsiaTheme="minorHAnsi"/>
+          <w:sz w:val="16"/>
+          <w:szCs w:val="16"/>
+        </w:rPr>
+        <w:t>Function:</w:t>
+      </w:r>
+      <w:r>
+        <w:rPr>
+          <w:rFonts w:eastAsiaTheme="minorHAnsi"/>
+          <w:sz w:val="16"/>
+          <w:szCs w:val="16"/>
+        </w:rPr>
+        <w:t xml:space="preserve"> Initiates a loop asynchronously listening for messages from either the ConnectionServer or from clients (in the latter case, the loop waits for accept calls and upon accepting and creates new asynchronous loops for continual listening to each particular client.</w:t>
+      </w:r>
     </w:p>
     <w:p>
       <w:pPr>
@@ -10706,11 +11073,11 @@
       </w:pPr>
       <w:r>
         <w:rPr>
-          <w:rFonts w:eastAsiaTheme="minorHAnsi" w:hint="eastAsia"/>
+          <w:rFonts w:eastAsiaTheme="minorHAnsi"/>
           <w:b/>
           <w:szCs w:val="20"/>
         </w:rPr>
-        <w:t>PlayerManager</w:t>
+        <w:t>MetricGenerator</w:t>
       </w:r>
     </w:p>
     <w:p>
@@ -10753,47 +11120,46 @@
           <w:szCs w:val="16"/>
         </w:rPr>
       </w:pPr>
-      <w:bookmarkStart w:id="200" w:name="OLE_LINK168"/>
-      <w:bookmarkStart w:id="201" w:name="OLE_LINK169"/>
-      <w:r>
-        <w:rPr>
-          <w:rFonts w:eastAsiaTheme="minorHAnsi"/>
-          <w:b/>
-          <w:sz w:val="16"/>
-          <w:szCs w:val="16"/>
-        </w:rPr>
-        <w:t>bool</w:t>
-      </w:r>
-      <w:r>
-        <w:rPr>
-          <w:rFonts w:eastAsiaTheme="minorHAnsi"/>
-          <w:b/>
-          <w:sz w:val="16"/>
-          <w:szCs w:val="16"/>
-        </w:rPr>
-        <w:t xml:space="preserve"> </w:t>
-      </w:r>
-      <w:bookmarkEnd w:id="200"/>
-      <w:bookmarkEnd w:id="201"/>
-      <w:r>
-        <w:rPr>
-          <w:rFonts w:eastAsiaTheme="minorHAnsi"/>
-          <w:b/>
-          <w:sz w:val="16"/>
-          <w:szCs w:val="16"/>
-        </w:rPr>
-        <w:t>Initialize ()</w:t>
-      </w:r>
-    </w:p>
-    <w:p>
-      <w:pPr>
-        <w:spacing w:after="0"/>
-        <w:rPr>
-          <w:rFonts w:eastAsiaTheme="minorHAnsi"/>
-          <w:sz w:val="16"/>
-          <w:szCs w:val="16"/>
-        </w:rPr>
-      </w:pPr>
+      <w:r>
+        <w:rPr>
+          <w:rFonts w:eastAsiaTheme="minorHAnsi"/>
+          <w:b/>
+          <w:sz w:val="16"/>
+          <w:szCs w:val="16"/>
+        </w:rPr>
+        <w:t xml:space="preserve">float </w:t>
+      </w:r>
+      <w:r>
+        <w:rPr>
+          <w:rFonts w:eastAsiaTheme="minorHAnsi"/>
+          <w:b/>
+          <w:sz w:val="16"/>
+          <w:szCs w:val="16"/>
+        </w:rPr>
+        <w:t>Generate</w:t>
+      </w:r>
+      <w:r>
+        <w:rPr>
+          <w:rFonts w:eastAsiaTheme="minorHAnsi"/>
+          <w:b/>
+          <w:sz w:val="16"/>
+          <w:szCs w:val="16"/>
+        </w:rPr>
+        <w:t>Metric ()</w:t>
+      </w:r>
+    </w:p>
+    <w:p>
+      <w:pPr>
+        <w:spacing w:after="0"/>
+        <w:rPr>
+          <w:rFonts w:eastAsiaTheme="minorHAnsi"/>
+          <w:sz w:val="16"/>
+          <w:szCs w:val="16"/>
+        </w:rPr>
+      </w:pPr>
+      <w:bookmarkStart w:id="201" w:name="OLE_LINK153"/>
+      <w:bookmarkStart w:id="202" w:name="OLE_LINK154"/>
+      <w:bookmarkStart w:id="203" w:name="OLE_LINK155"/>
       <w:r>
         <w:rPr>
           <w:rFonts w:eastAsiaTheme="minorHAnsi"/>
@@ -10808,250 +11174,12 @@
           <w:sz w:val="16"/>
           <w:szCs w:val="16"/>
         </w:rPr>
-        <w:t xml:space="preserve"> Public interface to start the player management loop.</w:t>
-      </w:r>
-    </w:p>
-    <w:p>
-      <w:pPr>
-        <w:spacing w:after="0"/>
-        <w:rPr>
-          <w:rFonts w:eastAsiaTheme="minorHAnsi"/>
-          <w:sz w:val="16"/>
-          <w:szCs w:val="16"/>
-        </w:rPr>
-      </w:pPr>
-      <w:r>
-        <w:rPr>
-          <w:rFonts w:eastAsiaTheme="minorHAnsi"/>
-          <w:sz w:val="16"/>
-          <w:szCs w:val="16"/>
-        </w:rPr>
-        <w:t>Return: The method returns false if the client listening socket could not be made (OR) the connection with the ConnectionServer cannot be made. Otherwise, the function returns true.</w:t>
-      </w:r>
-    </w:p>
-    <w:p>
-      <w:pPr>
-        <w:spacing w:after="0"/>
-        <w:rPr>
-          <w:rFonts w:eastAsiaTheme="minorHAnsi"/>
-          <w:sz w:val="16"/>
-          <w:szCs w:val="16"/>
-        </w:rPr>
-      </w:pPr>
-    </w:p>
-    <w:p>
-      <w:pPr>
-        <w:spacing w:after="0"/>
-        <w:rPr>
-          <w:rFonts w:eastAsiaTheme="minorHAnsi"/>
-          <w:i/>
-          <w:sz w:val="16"/>
-          <w:szCs w:val="16"/>
-        </w:rPr>
-      </w:pPr>
-      <w:r>
-        <w:rPr>
-          <w:rFonts w:eastAsiaTheme="minorHAnsi"/>
-          <w:i/>
-          <w:sz w:val="16"/>
-          <w:szCs w:val="16"/>
-        </w:rPr>
-        <w:t>Private Methods:</w:t>
-      </w:r>
-    </w:p>
-    <w:p>
-      <w:pPr>
-        <w:spacing w:after="0"/>
-        <w:rPr>
-          <w:rFonts w:eastAsiaTheme="minorHAnsi"/>
-          <w:b/>
-          <w:sz w:val="16"/>
-          <w:szCs w:val="16"/>
-        </w:rPr>
-      </w:pPr>
-      <w:r>
-        <w:rPr>
-          <w:rFonts w:eastAsiaTheme="minorHAnsi"/>
-          <w:b/>
-          <w:sz w:val="16"/>
-          <w:szCs w:val="16"/>
-        </w:rPr>
-        <w:t xml:space="preserve">void </w:t>
-      </w:r>
-      <w:r>
-        <w:rPr>
-          <w:rFonts w:eastAsiaTheme="minorHAnsi"/>
-          <w:b/>
-          <w:sz w:val="16"/>
-          <w:szCs w:val="16"/>
-        </w:rPr>
-        <w:t>StartMessageListeningLoop ()</w:t>
-      </w:r>
-    </w:p>
-    <w:p>
-      <w:pPr>
-        <w:spacing w:after="0"/>
-        <w:rPr>
-          <w:rFonts w:eastAsiaTheme="minorHAnsi"/>
-          <w:sz w:val="16"/>
-          <w:szCs w:val="16"/>
-        </w:rPr>
-      </w:pPr>
-      <w:r>
-        <w:rPr>
-          <w:rFonts w:eastAsiaTheme="minorHAnsi"/>
-          <w:sz w:val="16"/>
-          <w:szCs w:val="16"/>
-        </w:rPr>
-        <w:t>Function:</w:t>
-      </w:r>
-      <w:r>
-        <w:rPr>
-          <w:rFonts w:eastAsiaTheme="minorHAnsi"/>
-          <w:sz w:val="16"/>
-          <w:szCs w:val="16"/>
-        </w:rPr>
-        <w:t xml:space="preserve"> Initiates a loop asynchronously listening for messages from either the ConnectionServer or from clients (in the latter case, the loop waits for accept calls and upon accepting and creates new asynchronous loops for continual listening to each particular client.</w:t>
-      </w:r>
-    </w:p>
-    <w:p>
-      <w:pPr>
-        <w:spacing w:after="0"/>
-        <w:rPr>
-          <w:rFonts w:eastAsiaTheme="minorHAnsi"/>
-          <w:sz w:val="16"/>
-          <w:szCs w:val="16"/>
-        </w:rPr>
-      </w:pPr>
-    </w:p>
-    <w:p>
-      <w:pPr>
-        <w:spacing w:after="0"/>
-        <w:rPr>
-          <w:rFonts w:eastAsiaTheme="minorHAnsi"/>
-          <w:sz w:val="16"/>
-          <w:szCs w:val="16"/>
-        </w:rPr>
-      </w:pPr>
-    </w:p>
-    <w:p>
-      <w:pPr>
-        <w:spacing w:after="0"/>
-        <w:rPr>
-          <w:rFonts w:eastAsiaTheme="minorHAnsi"/>
-          <w:b/>
-          <w:szCs w:val="20"/>
-        </w:rPr>
-      </w:pPr>
-      <w:r>
-        <w:rPr>
-          <w:rFonts w:eastAsiaTheme="minorHAnsi"/>
-          <w:b/>
-          <w:szCs w:val="20"/>
-        </w:rPr>
-        <w:t>MetricGenerator</w:t>
-      </w:r>
-    </w:p>
-    <w:p>
-      <w:pPr>
-        <w:spacing w:after="0"/>
-        <w:rPr>
-          <w:rFonts w:eastAsiaTheme="minorHAnsi"/>
-          <w:sz w:val="16"/>
-          <w:szCs w:val="16"/>
-        </w:rPr>
-      </w:pPr>
-    </w:p>
-    <w:p>
-      <w:pPr>
-        <w:spacing w:after="0"/>
-        <w:rPr>
-          <w:rFonts w:eastAsiaTheme="minorHAnsi"/>
-          <w:i/>
-          <w:sz w:val="16"/>
-          <w:szCs w:val="16"/>
-        </w:rPr>
-      </w:pPr>
-      <w:r>
-        <w:rPr>
-          <w:rFonts w:eastAsiaTheme="minorHAnsi"/>
-          <w:i/>
-          <w:sz w:val="16"/>
-          <w:szCs w:val="16"/>
-        </w:rPr>
-        <w:t>Public Methods:</w:t>
-      </w:r>
-    </w:p>
-    <w:p>
-      <w:pPr>
-        <w:spacing w:after="0"/>
-        <w:rPr>
-          <w:rFonts w:eastAsiaTheme="minorHAnsi"/>
-          <w:b/>
-          <w:sz w:val="16"/>
-          <w:szCs w:val="16"/>
-        </w:rPr>
-      </w:pPr>
-      <w:r>
-        <w:rPr>
-          <w:rFonts w:eastAsiaTheme="minorHAnsi"/>
-          <w:b/>
-          <w:sz w:val="16"/>
-          <w:szCs w:val="16"/>
-        </w:rPr>
-        <w:t xml:space="preserve">float </w:t>
-      </w:r>
-      <w:r>
-        <w:rPr>
-          <w:rFonts w:eastAsiaTheme="minorHAnsi"/>
-          <w:b/>
-          <w:sz w:val="16"/>
-          <w:szCs w:val="16"/>
-        </w:rPr>
-        <w:t>Generate</w:t>
-      </w:r>
-      <w:r>
-        <w:rPr>
-          <w:rFonts w:eastAsiaTheme="minorHAnsi"/>
-          <w:b/>
-          <w:sz w:val="16"/>
-          <w:szCs w:val="16"/>
-        </w:rPr>
-        <w:t>Metric ()</w:t>
-      </w:r>
-    </w:p>
-    <w:p>
-      <w:pPr>
-        <w:spacing w:after="0"/>
-        <w:rPr>
-          <w:rFonts w:eastAsiaTheme="minorHAnsi"/>
-          <w:sz w:val="16"/>
-          <w:szCs w:val="16"/>
-        </w:rPr>
-      </w:pPr>
-      <w:bookmarkStart w:id="202" w:name="OLE_LINK153"/>
-      <w:bookmarkStart w:id="203" w:name="OLE_LINK154"/>
-      <w:bookmarkStart w:id="204" w:name="OLE_LINK155"/>
-      <w:r>
-        <w:rPr>
-          <w:rFonts w:eastAsiaTheme="minorHAnsi"/>
-          <w:sz w:val="16"/>
-          <w:szCs w:val="16"/>
-        </w:rPr>
-        <w:t>Function:</w:t>
-      </w:r>
-      <w:r>
-        <w:rPr>
-          <w:rFonts w:eastAsiaTheme="minorHAnsi"/>
-          <w:sz w:val="16"/>
-          <w:szCs w:val="16"/>
-        </w:rPr>
         <w:t xml:space="preserve"> Creates a random metric score.</w:t>
       </w:r>
     </w:p>
+    <w:bookmarkEnd w:id="201"/>
     <w:bookmarkEnd w:id="202"/>
     <w:bookmarkEnd w:id="203"/>
-    <w:bookmarkEnd w:id="204"/>
     <w:p>
       <w:pPr>
         <w:spacing w:after="0"/>
@@ -11499,8 +11627,8 @@
         <w:tab/>
         <w:t>MATCHED</w:t>
       </w:r>
-      <w:bookmarkStart w:id="205" w:name="OLE_LINK103"/>
-      <w:bookmarkStart w:id="206" w:name="OLE_LINK104"/>
+      <w:bookmarkStart w:id="204" w:name="OLE_LINK103"/>
+      <w:bookmarkStart w:id="205" w:name="OLE_LINK104"/>
       <w:r>
         <w:rPr>
           <w:rFonts w:eastAsiaTheme="minorHAnsi"/>
@@ -11509,8 +11637,8 @@
         </w:rPr>
         <w:t>_BUT_UNCONFIRMED</w:t>
       </w:r>
+      <w:bookmarkEnd w:id="204"/>
       <w:bookmarkEnd w:id="205"/>
-      <w:bookmarkEnd w:id="206"/>
       <w:r>
         <w:rPr>
           <w:rFonts w:eastAsiaTheme="minorHAnsi"/>
@@ -11985,10 +12113,10 @@
         </w:rPr>
         <w:t xml:space="preserve">out bool isLocalMatch, out </w:t>
       </w:r>
-      <w:bookmarkStart w:id="207" w:name="OLE_LINK172"/>
-      <w:bookmarkStart w:id="208" w:name="OLE_LINK173"/>
-      <w:bookmarkStart w:id="209" w:name="OLE_LINK174"/>
-      <w:bookmarkStart w:id="210" w:name="OLE_LINK175"/>
+      <w:bookmarkStart w:id="206" w:name="OLE_LINK172"/>
+      <w:bookmarkStart w:id="207" w:name="OLE_LINK173"/>
+      <w:bookmarkStart w:id="208" w:name="OLE_LINK174"/>
+      <w:bookmarkStart w:id="209" w:name="OLE_LINK175"/>
       <w:r>
         <w:rPr>
           <w:rFonts w:eastAsiaTheme="minorHAnsi"/>
@@ -12007,10 +12135,10 @@
         </w:rPr>
         <w:t xml:space="preserve"> </w:t>
       </w:r>
+      <w:bookmarkEnd w:id="206"/>
       <w:bookmarkEnd w:id="207"/>
       <w:bookmarkEnd w:id="208"/>
       <w:bookmarkEnd w:id="209"/>
-      <w:bookmarkEnd w:id="210"/>
       <w:r>
         <w:rPr>
           <w:rFonts w:eastAsiaTheme="minorHAnsi"/>
@@ -12039,17 +12167,17 @@
           <w:szCs w:val="16"/>
         </w:rPr>
       </w:pPr>
-      <w:bookmarkStart w:id="211" w:name="OLE_LINK156"/>
-      <w:bookmarkStart w:id="212" w:name="OLE_LINK157"/>
-      <w:bookmarkStart w:id="213" w:name="OLE_LINK158"/>
-      <w:bookmarkStart w:id="214" w:name="OLE_LINK159"/>
-      <w:bookmarkStart w:id="215" w:name="OLE_LINK160"/>
-      <w:bookmarkStart w:id="216" w:name="OLE_LINK161"/>
-      <w:bookmarkStart w:id="217" w:name="OLE_LINK162"/>
-      <w:bookmarkStart w:id="218" w:name="OLE_LINK163"/>
-      <w:bookmarkStart w:id="219" w:name="OLE_LINK164"/>
-      <w:bookmarkStart w:id="220" w:name="OLE_LINK165"/>
-      <w:bookmarkStart w:id="221" w:name="OLE_LINK166"/>
+      <w:bookmarkStart w:id="210" w:name="OLE_LINK156"/>
+      <w:bookmarkStart w:id="211" w:name="OLE_LINK157"/>
+      <w:bookmarkStart w:id="212" w:name="OLE_LINK158"/>
+      <w:bookmarkStart w:id="213" w:name="OLE_LINK159"/>
+      <w:bookmarkStart w:id="214" w:name="OLE_LINK160"/>
+      <w:bookmarkStart w:id="215" w:name="OLE_LINK161"/>
+      <w:bookmarkStart w:id="216" w:name="OLE_LINK162"/>
+      <w:bookmarkStart w:id="217" w:name="OLE_LINK163"/>
+      <w:bookmarkStart w:id="218" w:name="OLE_LINK164"/>
+      <w:bookmarkStart w:id="219" w:name="OLE_LINK165"/>
+      <w:bookmarkStart w:id="220" w:name="OLE_LINK166"/>
       <w:r>
         <w:rPr>
           <w:rFonts w:eastAsiaTheme="minorHAnsi"/>
@@ -12085,6 +12213,7 @@
         <w:t>Return: The method returns true on a successful match find and false on failure.</w:t>
       </w:r>
     </w:p>
+    <w:bookmarkEnd w:id="210"/>
     <w:bookmarkEnd w:id="211"/>
     <w:bookmarkEnd w:id="212"/>
     <w:bookmarkEnd w:id="213"/>
@@ -12095,7 +12224,6 @@
     <w:bookmarkEnd w:id="218"/>
     <w:bookmarkEnd w:id="219"/>
     <w:bookmarkEnd w:id="220"/>
-    <w:bookmarkEnd w:id="221"/>
     <w:p>
       <w:pPr>
         <w:spacing w:after="0"/>
@@ -12134,9 +12262,9 @@
         </w:rPr>
         <w:t>TryCancelMatch (</w:t>
       </w:r>
-      <w:bookmarkStart w:id="222" w:name="OLE_LINK176"/>
-      <w:bookmarkStart w:id="223" w:name="OLE_LINK177"/>
-      <w:bookmarkStart w:id="224" w:name="OLE_LINK178"/>
+      <w:bookmarkStart w:id="221" w:name="OLE_LINK176"/>
+      <w:bookmarkStart w:id="222" w:name="OLE_LINK177"/>
+      <w:bookmarkStart w:id="223" w:name="OLE_LINK178"/>
       <w:r>
         <w:rPr>
           <w:rFonts w:eastAsiaTheme="minorHAnsi"/>
@@ -12146,239 +12274,239 @@
         </w:rPr>
         <w:t>Match match</w:t>
       </w:r>
+      <w:bookmarkEnd w:id="221"/>
       <w:bookmarkEnd w:id="222"/>
       <w:bookmarkEnd w:id="223"/>
+      <w:r>
+        <w:rPr>
+          <w:rFonts w:eastAsiaTheme="minorHAnsi"/>
+          <w:b/>
+          <w:sz w:val="16"/>
+          <w:szCs w:val="16"/>
+        </w:rPr>
+        <w:t>)</w:t>
+      </w:r>
+    </w:p>
+    <w:p>
+      <w:pPr>
+        <w:spacing w:after="0"/>
+        <w:rPr>
+          <w:rFonts w:eastAsiaTheme="minorHAnsi"/>
+          <w:sz w:val="16"/>
+          <w:szCs w:val="16"/>
+        </w:rPr>
+      </w:pPr>
+      <w:r>
+        <w:rPr>
+          <w:rFonts w:eastAsiaTheme="minorHAnsi"/>
+          <w:sz w:val="16"/>
+          <w:szCs w:val="16"/>
+        </w:rPr>
+        <w:t>Function:</w:t>
+      </w:r>
+      <w:r>
+        <w:rPr>
+          <w:rFonts w:eastAsiaTheme="minorHAnsi"/>
+          <w:sz w:val="16"/>
+          <w:szCs w:val="16"/>
+        </w:rPr>
+        <w:t xml:space="preserve"> Attempts to cancel a match from a match cancel request or from a match request that was denied by another MatchingServer.</w:t>
+      </w:r>
+    </w:p>
+    <w:p>
+      <w:pPr>
+        <w:spacing w:after="0"/>
+        <w:rPr>
+          <w:rFonts w:eastAsiaTheme="minorHAnsi"/>
+          <w:sz w:val="16"/>
+          <w:szCs w:val="16"/>
+        </w:rPr>
+      </w:pPr>
+      <w:r>
+        <w:rPr>
+          <w:rFonts w:eastAsiaTheme="minorHAnsi"/>
+          <w:sz w:val="16"/>
+          <w:szCs w:val="16"/>
+        </w:rPr>
+        <w:t>Return: The method returns true on successful</w:t>
+      </w:r>
+      <w:r>
+        <w:rPr>
+          <w:rFonts w:eastAsiaTheme="minorHAnsi"/>
+          <w:sz w:val="16"/>
+          <w:szCs w:val="16"/>
+        </w:rPr>
+        <w:t>ly cancelling a</w:t>
+      </w:r>
+      <w:r>
+        <w:rPr>
+          <w:rFonts w:eastAsiaTheme="minorHAnsi"/>
+          <w:sz w:val="16"/>
+          <w:szCs w:val="16"/>
+        </w:rPr>
+        <w:t xml:space="preserve"> match find and false on failure.</w:t>
+      </w:r>
+    </w:p>
+    <w:p>
+      <w:pPr>
+        <w:spacing w:after="0"/>
+        <w:rPr>
+          <w:rFonts w:eastAsiaTheme="minorHAnsi"/>
+          <w:sz w:val="16"/>
+          <w:szCs w:val="16"/>
+        </w:rPr>
+      </w:pPr>
+    </w:p>
+    <w:p>
+      <w:pPr>
+        <w:spacing w:after="0"/>
+        <w:rPr>
+          <w:rFonts w:eastAsiaTheme="minorHAnsi"/>
+          <w:b/>
+          <w:sz w:val="16"/>
+          <w:szCs w:val="16"/>
+        </w:rPr>
+      </w:pPr>
+      <w:r>
+        <w:rPr>
+          <w:rFonts w:eastAsiaTheme="minorHAnsi"/>
+          <w:b/>
+          <w:sz w:val="16"/>
+          <w:szCs w:val="16"/>
+        </w:rPr>
+        <w:t xml:space="preserve">bool </w:t>
+      </w:r>
+      <w:r>
+        <w:rPr>
+          <w:rFonts w:eastAsiaTheme="minorHAnsi"/>
+          <w:b/>
+          <w:sz w:val="16"/>
+          <w:szCs w:val="16"/>
+        </w:rPr>
+        <w:t>VerifyMatchRequest (</w:t>
+      </w:r>
+      <w:r>
+        <w:rPr>
+          <w:rFonts w:eastAsiaTheme="minorHAnsi"/>
+          <w:b/>
+          <w:sz w:val="16"/>
+          <w:szCs w:val="16"/>
+        </w:rPr>
+        <w:t>Match match</w:t>
+      </w:r>
+      <w:r>
+        <w:rPr>
+          <w:rFonts w:eastAsiaTheme="minorHAnsi"/>
+          <w:b/>
+          <w:sz w:val="16"/>
+          <w:szCs w:val="16"/>
+        </w:rPr>
+        <w:t>)</w:t>
+      </w:r>
+    </w:p>
+    <w:p>
+      <w:pPr>
+        <w:spacing w:after="0"/>
+        <w:rPr>
+          <w:rFonts w:eastAsiaTheme="minorHAnsi"/>
+          <w:sz w:val="16"/>
+          <w:szCs w:val="16"/>
+        </w:rPr>
+      </w:pPr>
+      <w:r>
+        <w:rPr>
+          <w:rFonts w:eastAsiaTheme="minorHAnsi"/>
+          <w:sz w:val="16"/>
+          <w:szCs w:val="16"/>
+        </w:rPr>
+        <w:t>Function:</w:t>
+      </w:r>
+      <w:r>
+        <w:rPr>
+          <w:rFonts w:eastAsiaTheme="minorHAnsi"/>
+          <w:sz w:val="16"/>
+          <w:szCs w:val="16"/>
+        </w:rPr>
+        <w:t xml:space="preserve"> Checks to see if another MatchingServer’s match request is viable and sets the states of the match accordingly.</w:t>
+      </w:r>
+    </w:p>
+    <w:p>
+      <w:pPr>
+        <w:spacing w:after="0"/>
+        <w:rPr>
+          <w:rFonts w:eastAsiaTheme="minorHAnsi"/>
+          <w:sz w:val="16"/>
+          <w:szCs w:val="16"/>
+        </w:rPr>
+      </w:pPr>
+      <w:r>
+        <w:rPr>
+          <w:rFonts w:eastAsiaTheme="minorHAnsi"/>
+          <w:sz w:val="16"/>
+          <w:szCs w:val="16"/>
+        </w:rPr>
+        <w:t xml:space="preserve">Return: The method returns true on a successful </w:t>
+      </w:r>
+      <w:r>
+        <w:rPr>
+          <w:rFonts w:eastAsiaTheme="minorHAnsi"/>
+          <w:sz w:val="16"/>
+          <w:szCs w:val="16"/>
+        </w:rPr>
+        <w:t>verification and false if the match in question is not viable or the local server’</w:t>
+      </w:r>
+      <w:r>
+        <w:rPr>
+          <w:rFonts w:eastAsiaTheme="minorHAnsi"/>
+          <w:sz w:val="16"/>
+          <w:szCs w:val="16"/>
+        </w:rPr>
+        <w:t>s player has disconnected</w:t>
+      </w:r>
+      <w:r>
+        <w:rPr>
+          <w:rFonts w:eastAsiaTheme="minorHAnsi"/>
+          <w:sz w:val="16"/>
+          <w:szCs w:val="16"/>
+        </w:rPr>
+        <w:t>.</w:t>
+      </w:r>
+    </w:p>
+    <w:p>
+      <w:pPr>
+        <w:spacing w:after="0"/>
+        <w:rPr>
+          <w:rFonts w:eastAsiaTheme="minorHAnsi"/>
+          <w:sz w:val="16"/>
+          <w:szCs w:val="16"/>
+        </w:rPr>
+      </w:pPr>
+    </w:p>
+    <w:p>
+      <w:pPr>
+        <w:spacing w:after="0"/>
+        <w:rPr>
+          <w:rFonts w:eastAsiaTheme="minorHAnsi"/>
+          <w:b/>
+          <w:sz w:val="16"/>
+          <w:szCs w:val="16"/>
+        </w:rPr>
+      </w:pPr>
+      <w:bookmarkStart w:id="224" w:name="OLE_LINK179"/>
+      <w:bookmarkStart w:id="225" w:name="OLE_LINK180"/>
+      <w:bookmarkStart w:id="226" w:name="OLE_LINK181"/>
+      <w:r>
+        <w:rPr>
+          <w:rFonts w:eastAsiaTheme="minorHAnsi"/>
+          <w:b/>
+          <w:sz w:val="16"/>
+          <w:szCs w:val="16"/>
+        </w:rPr>
+        <w:t xml:space="preserve">bool </w:t>
+      </w:r>
       <w:bookmarkEnd w:id="224"/>
-      <w:r>
-        <w:rPr>
-          <w:rFonts w:eastAsiaTheme="minorHAnsi"/>
-          <w:b/>
-          <w:sz w:val="16"/>
-          <w:szCs w:val="16"/>
-        </w:rPr>
-        <w:t>)</w:t>
-      </w:r>
-    </w:p>
-    <w:p>
-      <w:pPr>
-        <w:spacing w:after="0"/>
-        <w:rPr>
-          <w:rFonts w:eastAsiaTheme="minorHAnsi"/>
-          <w:sz w:val="16"/>
-          <w:szCs w:val="16"/>
-        </w:rPr>
-      </w:pPr>
-      <w:r>
-        <w:rPr>
-          <w:rFonts w:eastAsiaTheme="minorHAnsi"/>
-          <w:sz w:val="16"/>
-          <w:szCs w:val="16"/>
-        </w:rPr>
-        <w:t>Function:</w:t>
-      </w:r>
-      <w:r>
-        <w:rPr>
-          <w:rFonts w:eastAsiaTheme="minorHAnsi"/>
-          <w:sz w:val="16"/>
-          <w:szCs w:val="16"/>
-        </w:rPr>
-        <w:t xml:space="preserve"> Attempts to cancel a match from a match cancel request or from a match request that was denied by another MatchingServer.</w:t>
-      </w:r>
-    </w:p>
-    <w:p>
-      <w:pPr>
-        <w:spacing w:after="0"/>
-        <w:rPr>
-          <w:rFonts w:eastAsiaTheme="minorHAnsi"/>
-          <w:sz w:val="16"/>
-          <w:szCs w:val="16"/>
-        </w:rPr>
-      </w:pPr>
-      <w:r>
-        <w:rPr>
-          <w:rFonts w:eastAsiaTheme="minorHAnsi"/>
-          <w:sz w:val="16"/>
-          <w:szCs w:val="16"/>
-        </w:rPr>
-        <w:t>Return: The method returns true on successful</w:t>
-      </w:r>
-      <w:r>
-        <w:rPr>
-          <w:rFonts w:eastAsiaTheme="minorHAnsi"/>
-          <w:sz w:val="16"/>
-          <w:szCs w:val="16"/>
-        </w:rPr>
-        <w:t>ly cancelling a</w:t>
-      </w:r>
-      <w:r>
-        <w:rPr>
-          <w:rFonts w:eastAsiaTheme="minorHAnsi"/>
-          <w:sz w:val="16"/>
-          <w:szCs w:val="16"/>
-        </w:rPr>
-        <w:t xml:space="preserve"> match find and false on failure.</w:t>
-      </w:r>
-    </w:p>
-    <w:p>
-      <w:pPr>
-        <w:spacing w:after="0"/>
-        <w:rPr>
-          <w:rFonts w:eastAsiaTheme="minorHAnsi"/>
-          <w:sz w:val="16"/>
-          <w:szCs w:val="16"/>
-        </w:rPr>
-      </w:pPr>
-    </w:p>
-    <w:p>
-      <w:pPr>
-        <w:spacing w:after="0"/>
-        <w:rPr>
-          <w:rFonts w:eastAsiaTheme="minorHAnsi"/>
-          <w:b/>
-          <w:sz w:val="16"/>
-          <w:szCs w:val="16"/>
-        </w:rPr>
-      </w:pPr>
-      <w:r>
-        <w:rPr>
-          <w:rFonts w:eastAsiaTheme="minorHAnsi"/>
-          <w:b/>
-          <w:sz w:val="16"/>
-          <w:szCs w:val="16"/>
-        </w:rPr>
-        <w:t xml:space="preserve">bool </w:t>
-      </w:r>
-      <w:r>
-        <w:rPr>
-          <w:rFonts w:eastAsiaTheme="minorHAnsi"/>
-          <w:b/>
-          <w:sz w:val="16"/>
-          <w:szCs w:val="16"/>
-        </w:rPr>
-        <w:t>VerifyMatchRequest (</w:t>
-      </w:r>
-      <w:r>
-        <w:rPr>
-          <w:rFonts w:eastAsiaTheme="minorHAnsi"/>
-          <w:b/>
-          <w:sz w:val="16"/>
-          <w:szCs w:val="16"/>
-        </w:rPr>
-        <w:t>Match match</w:t>
-      </w:r>
-      <w:r>
-        <w:rPr>
-          <w:rFonts w:eastAsiaTheme="minorHAnsi"/>
-          <w:b/>
-          <w:sz w:val="16"/>
-          <w:szCs w:val="16"/>
-        </w:rPr>
-        <w:t>)</w:t>
-      </w:r>
-    </w:p>
-    <w:p>
-      <w:pPr>
-        <w:spacing w:after="0"/>
-        <w:rPr>
-          <w:rFonts w:eastAsiaTheme="minorHAnsi"/>
-          <w:sz w:val="16"/>
-          <w:szCs w:val="16"/>
-        </w:rPr>
-      </w:pPr>
-      <w:r>
-        <w:rPr>
-          <w:rFonts w:eastAsiaTheme="minorHAnsi"/>
-          <w:sz w:val="16"/>
-          <w:szCs w:val="16"/>
-        </w:rPr>
-        <w:t>Function:</w:t>
-      </w:r>
-      <w:r>
-        <w:rPr>
-          <w:rFonts w:eastAsiaTheme="minorHAnsi"/>
-          <w:sz w:val="16"/>
-          <w:szCs w:val="16"/>
-        </w:rPr>
-        <w:t xml:space="preserve"> Checks to see if another MatchingServer’s match request is viable and sets the states of the match accordingly.</w:t>
-      </w:r>
-    </w:p>
-    <w:p>
-      <w:pPr>
-        <w:spacing w:after="0"/>
-        <w:rPr>
-          <w:rFonts w:eastAsiaTheme="minorHAnsi"/>
-          <w:sz w:val="16"/>
-          <w:szCs w:val="16"/>
-        </w:rPr>
-      </w:pPr>
-      <w:r>
-        <w:rPr>
-          <w:rFonts w:eastAsiaTheme="minorHAnsi"/>
-          <w:sz w:val="16"/>
-          <w:szCs w:val="16"/>
-        </w:rPr>
-        <w:t xml:space="preserve">Return: The method returns true on a successful </w:t>
-      </w:r>
-      <w:r>
-        <w:rPr>
-          <w:rFonts w:eastAsiaTheme="minorHAnsi"/>
-          <w:sz w:val="16"/>
-          <w:szCs w:val="16"/>
-        </w:rPr>
-        <w:t>verification and false if the match in question is not viable or the local server’</w:t>
-      </w:r>
-      <w:r>
-        <w:rPr>
-          <w:rFonts w:eastAsiaTheme="minorHAnsi"/>
-          <w:sz w:val="16"/>
-          <w:szCs w:val="16"/>
-        </w:rPr>
-        <w:t>s player has disconnected</w:t>
-      </w:r>
-      <w:r>
-        <w:rPr>
-          <w:rFonts w:eastAsiaTheme="minorHAnsi"/>
-          <w:sz w:val="16"/>
-          <w:szCs w:val="16"/>
-        </w:rPr>
-        <w:t>.</w:t>
-      </w:r>
-    </w:p>
-    <w:p>
-      <w:pPr>
-        <w:spacing w:after="0"/>
-        <w:rPr>
-          <w:rFonts w:eastAsiaTheme="minorHAnsi"/>
-          <w:sz w:val="16"/>
-          <w:szCs w:val="16"/>
-        </w:rPr>
-      </w:pPr>
-    </w:p>
-    <w:p>
-      <w:pPr>
-        <w:spacing w:after="0"/>
-        <w:rPr>
-          <w:rFonts w:eastAsiaTheme="minorHAnsi"/>
-          <w:b/>
-          <w:sz w:val="16"/>
-          <w:szCs w:val="16"/>
-        </w:rPr>
-      </w:pPr>
-      <w:bookmarkStart w:id="225" w:name="OLE_LINK179"/>
-      <w:bookmarkStart w:id="226" w:name="OLE_LINK180"/>
-      <w:bookmarkStart w:id="227" w:name="OLE_LINK181"/>
-      <w:r>
-        <w:rPr>
-          <w:rFonts w:eastAsiaTheme="minorHAnsi"/>
-          <w:b/>
-          <w:sz w:val="16"/>
-          <w:szCs w:val="16"/>
-        </w:rPr>
-        <w:t xml:space="preserve">bool </w:t>
-      </w:r>
       <w:bookmarkEnd w:id="225"/>
       <w:bookmarkEnd w:id="226"/>
-      <w:bookmarkEnd w:id="227"/>
       <w:r>
         <w:rPr>
           <w:rFonts w:eastAsiaTheme="minorHAnsi"/>
@@ -12996,9 +13124,9 @@
           <w:szCs w:val="24"/>
         </w:rPr>
       </w:pPr>
-      <w:bookmarkStart w:id="228" w:name="OLE_LINK223"/>
-      <w:bookmarkStart w:id="229" w:name="OLE_LINK224"/>
-      <w:bookmarkStart w:id="230" w:name="OLE_LINK225"/>
+      <w:bookmarkStart w:id="227" w:name="OLE_LINK223"/>
+      <w:bookmarkStart w:id="228" w:name="OLE_LINK224"/>
+      <w:bookmarkStart w:id="229" w:name="OLE_LINK225"/>
       <w:r>
         <w:rPr>
           <w:rFonts w:eastAsiaTheme="minorHAnsi" w:hint="eastAsia"/>
@@ -13009,9 +13137,9 @@
         <w:t>Logger</w:t>
       </w:r>
     </w:p>
+    <w:bookmarkEnd w:id="227"/>
     <w:bookmarkEnd w:id="228"/>
     <w:bookmarkEnd w:id="229"/>
-    <w:bookmarkEnd w:id="230"/>
     <w:p>
       <w:pPr>
         <w:spacing w:after="0"/>
@@ -13169,8 +13297,8 @@
           <w:szCs w:val="16"/>
         </w:rPr>
       </w:pPr>
-      <w:bookmarkStart w:id="231" w:name="OLE_LINK221"/>
-      <w:bookmarkStart w:id="232" w:name="OLE_LINK222"/>
+      <w:bookmarkStart w:id="230" w:name="OLE_LINK221"/>
+      <w:bookmarkStart w:id="231" w:name="OLE_LINK222"/>
       <w:r>
         <w:rPr>
           <w:rFonts w:eastAsiaTheme="minorHAnsi"/>
@@ -13236,8 +13364,8 @@
         <w:t>Sends a message to be logged by our logger.</w:t>
       </w:r>
     </w:p>
+    <w:bookmarkEnd w:id="230"/>
     <w:bookmarkEnd w:id="231"/>
-    <w:bookmarkEnd w:id="232"/>
     <w:p>
       <w:pPr>
         <w:spacing w:after="0"/>
@@ -14694,40 +14822,237 @@
     <w:p>
       <w:pPr>
         <w:spacing w:after="0"/>
-        <w:rPr>
-          <w:rFonts w:eastAsiaTheme="minorHAnsi"/>
-          <w:sz w:val="16"/>
-          <w:szCs w:val="16"/>
-        </w:rPr>
-      </w:pPr>
-      <w:r>
-        <w:rPr>
-          <w:rFonts w:eastAsiaTheme="minorHAnsi"/>
-          <w:sz w:val="16"/>
-          <w:szCs w:val="16"/>
-        </w:rPr>
-        <w:t>***Special Comments***</w:t>
-      </w:r>
-    </w:p>
-    <w:p>
-      <w:pPr>
-        <w:spacing w:after="0"/>
-        <w:rPr>
-          <w:rFonts w:eastAsiaTheme="minorHAnsi"/>
-          <w:sz w:val="16"/>
-          <w:szCs w:val="16"/>
-        </w:rPr>
-      </w:pPr>
-    </w:p>
-    <w:p>
-      <w:pPr>
-        <w:spacing w:after="0"/>
-        <w:rPr>
-          <w:rFonts w:eastAsiaTheme="minorHAnsi"/>
-          <w:sz w:val="16"/>
-          <w:szCs w:val="16"/>
-        </w:rPr>
-      </w:pPr>
+        <w:jc w:val="center"/>
+        <w:rPr>
+          <w:rFonts w:eastAsiaTheme="minorHAnsi"/>
+          <w:b/>
+          <w:szCs w:val="20"/>
+        </w:rPr>
+      </w:pPr>
+      <w:r>
+        <w:rPr>
+          <w:rFonts w:eastAsiaTheme="minorHAnsi"/>
+          <w:b/>
+          <w:sz w:val="28"/>
+          <w:szCs w:val="28"/>
+        </w:rPr>
+        <w:t>IV. Special Comments</w:t>
+      </w:r>
+    </w:p>
+    <w:p>
+      <w:pPr>
+        <w:spacing w:after="0"/>
+        <w:rPr>
+          <w:rFonts w:eastAsiaTheme="minorHAnsi"/>
+          <w:sz w:val="16"/>
+          <w:szCs w:val="16"/>
+        </w:rPr>
+      </w:pPr>
+    </w:p>
+    <w:p>
+      <w:pPr>
+        <w:spacing w:after="0"/>
+        <w:rPr>
+          <w:rFonts w:eastAsiaTheme="minorHAnsi"/>
+          <w:b/>
+          <w:sz w:val="24"/>
+          <w:szCs w:val="24"/>
+        </w:rPr>
+      </w:pPr>
+      <w:r>
+        <w:rPr>
+          <w:rFonts w:eastAsiaTheme="minorHAnsi" w:hint="eastAsia"/>
+          <w:b/>
+          <w:sz w:val="24"/>
+          <w:szCs w:val="24"/>
+        </w:rPr>
+        <w:t xml:space="preserve">MatchingServer IDs and </w:t>
+      </w:r>
+      <w:r>
+        <w:rPr>
+          <w:rFonts w:eastAsiaTheme="minorHAnsi"/>
+          <w:b/>
+          <w:sz w:val="24"/>
+          <w:szCs w:val="24"/>
+        </w:rPr>
+        <w:t>L</w:t>
+      </w:r>
+      <w:r>
+        <w:rPr>
+          <w:rFonts w:eastAsiaTheme="minorHAnsi" w:hint="eastAsia"/>
+          <w:b/>
+          <w:sz w:val="24"/>
+          <w:szCs w:val="24"/>
+        </w:rPr>
+        <w:t xml:space="preserve">istening </w:t>
+      </w:r>
+      <w:r>
+        <w:rPr>
+          <w:rFonts w:eastAsiaTheme="minorHAnsi"/>
+          <w:b/>
+          <w:sz w:val="24"/>
+          <w:szCs w:val="24"/>
+        </w:rPr>
+        <w:t>P</w:t>
+      </w:r>
+      <w:r>
+        <w:rPr>
+          <w:rFonts w:eastAsiaTheme="minorHAnsi" w:hint="eastAsia"/>
+          <w:b/>
+          <w:sz w:val="24"/>
+          <w:szCs w:val="24"/>
+        </w:rPr>
+        <w:t>orts</w:t>
+      </w:r>
+      <w:r>
+        <w:rPr>
+          <w:rFonts w:eastAsiaTheme="minorHAnsi"/>
+          <w:b/>
+          <w:sz w:val="24"/>
+          <w:szCs w:val="24"/>
+        </w:rPr>
+        <w:t>:</w:t>
+      </w:r>
+    </w:p>
+    <w:p>
+      <w:pPr>
+        <w:spacing w:after="0"/>
+        <w:rPr>
+          <w:rFonts w:eastAsiaTheme="minorHAnsi" w:hint="eastAsia"/>
+          <w:b/>
+          <w:sz w:val="24"/>
+          <w:szCs w:val="24"/>
+        </w:rPr>
+      </w:pPr>
+    </w:p>
+    <w:p>
+      <w:pPr>
+        <w:spacing w:after="0"/>
+        <w:rPr>
+          <w:rFonts w:eastAsiaTheme="minorHAnsi"/>
+          <w:sz w:val="16"/>
+          <w:szCs w:val="16"/>
+        </w:rPr>
+      </w:pPr>
+      <w:r>
+        <w:rPr>
+          <w:rFonts w:eastAsiaTheme="minorHAnsi" w:hint="eastAsia"/>
+          <w:i/>
+          <w:sz w:val="16"/>
+          <w:szCs w:val="16"/>
+        </w:rPr>
+        <w:t>Real case</w:t>
+      </w:r>
+      <w:r>
+        <w:rPr>
+          <w:rFonts w:eastAsiaTheme="minorHAnsi"/>
+          <w:i/>
+          <w:sz w:val="16"/>
+          <w:szCs w:val="16"/>
+        </w:rPr>
+        <w:t xml:space="preserve"> vs Project</w:t>
+      </w:r>
+      <w:r>
+        <w:rPr>
+          <w:rFonts w:eastAsiaTheme="minorHAnsi" w:hint="eastAsia"/>
+          <w:sz w:val="16"/>
+          <w:szCs w:val="16"/>
+        </w:rPr>
+        <w:t xml:space="preserve">: In a real case, we would prefer to have unique identifiers assigned to each MatchingServer so in cases for </w:t>
+      </w:r>
+      <w:r>
+        <w:rPr>
+          <w:rFonts w:eastAsiaTheme="minorHAnsi"/>
+          <w:sz w:val="16"/>
+          <w:szCs w:val="16"/>
+        </w:rPr>
+        <w:t>disconnection/reconnection, a particular MatchingServer will regain the same ID. However, our project team originally implemented MatchingServer ID allocation on the ConfigServer side, assigning an integer of 1 for the first MS that connects and subsequently incrementing by 1.</w:t>
+      </w:r>
+      <w:r>
+        <w:rPr>
+          <w:rFonts w:eastAsiaTheme="minorHAnsi"/>
+          <w:sz w:val="16"/>
+          <w:szCs w:val="16"/>
+        </w:rPr>
+        <w:t xml:space="preserve"> Instead of modifying this implementation to creating unique identifiers, we will keep the implementation for MatchingServer ID to address testing issues within the realm of the project.</w:t>
+      </w:r>
+    </w:p>
+    <w:p>
+      <w:pPr>
+        <w:spacing w:after="0"/>
+        <w:rPr>
+          <w:rFonts w:eastAsiaTheme="minorHAnsi" w:hint="eastAsia"/>
+          <w:sz w:val="16"/>
+          <w:szCs w:val="16"/>
+        </w:rPr>
+      </w:pPr>
+    </w:p>
+    <w:p>
+      <w:pPr>
+        <w:spacing w:after="0"/>
+        <w:rPr>
+          <w:rFonts w:eastAsiaTheme="minorHAnsi"/>
+          <w:sz w:val="16"/>
+          <w:szCs w:val="16"/>
+        </w:rPr>
+      </w:pPr>
+      <w:r>
+        <w:rPr>
+          <w:rFonts w:eastAsiaTheme="minorHAnsi"/>
+          <w:i/>
+          <w:sz w:val="16"/>
+          <w:szCs w:val="16"/>
+        </w:rPr>
+        <w:lastRenderedPageBreak/>
+        <w:t>Situation and Solution</w:t>
+      </w:r>
+      <w:r>
+        <w:rPr>
+          <w:rFonts w:eastAsiaTheme="minorHAnsi"/>
+          <w:sz w:val="16"/>
+          <w:szCs w:val="16"/>
+        </w:rPr>
+        <w:t>: In current testing conditions, the project system must be tested on the same computer. An issue arises in that the MS, being the same program across each instance, cannot use the same listening port to listen for other MSs. To bypass this issue, a simple solution is provided. The MS listening port will be MS-listening port (fixed by configuration) + MS-ID value (int). As each new MS receives the ID for another MS, it can calculate the correct port value. There are of course, limitations to this method (int value exceeding allowed port values, port value of a particular MS conflicting with another hard-fixed port value). We will, however, live with these limitations during the this project as they should not focus the purpose/goal of this project (prototyping and development practice).</w:t>
+      </w:r>
+      <w:bookmarkStart w:id="232" w:name="_GoBack"/>
+      <w:bookmarkEnd w:id="232"/>
+    </w:p>
+    <w:p>
+      <w:pPr>
+        <w:spacing w:after="0"/>
+        <w:rPr>
+          <w:rFonts w:eastAsiaTheme="minorHAnsi"/>
+          <w:sz w:val="16"/>
+          <w:szCs w:val="16"/>
+        </w:rPr>
+      </w:pPr>
+    </w:p>
+    <w:p>
+      <w:pPr>
+        <w:spacing w:after="0"/>
+        <w:rPr>
+          <w:rFonts w:eastAsiaTheme="minorHAnsi"/>
+          <w:sz w:val="16"/>
+          <w:szCs w:val="16"/>
+        </w:rPr>
+      </w:pPr>
+      <w:r>
+        <w:rPr>
+          <w:rFonts w:eastAsiaTheme="minorHAnsi"/>
+          <w:i/>
+          <w:sz w:val="16"/>
+          <w:szCs w:val="16"/>
+        </w:rPr>
+        <w:t>Further Discussion</w:t>
+      </w:r>
+      <w:r>
+        <w:rPr>
+          <w:rFonts w:eastAsiaTheme="minorHAnsi"/>
+          <w:sz w:val="16"/>
+          <w:szCs w:val="16"/>
+        </w:rPr>
+        <w:t xml:space="preserve">: </w:t>
+      </w:r>
       <w:r>
         <w:rPr>
           <w:rFonts w:eastAsiaTheme="minorHAnsi"/>
@@ -16169,7 +16494,7 @@
 </file>
 
 <file path=customXml/itemProps1.xml><?xml version="1.0" encoding="utf-8"?>
-<ds:datastoreItem xmlns:ds="http://schemas.openxmlformats.org/officeDocument/2006/customXml" ds:itemID="{3BDE70DB-FB75-42E1-A881-819061D5C07D}">
+<ds:datastoreItem xmlns:ds="http://schemas.openxmlformats.org/officeDocument/2006/customXml" ds:itemID="{A61D7C6C-705E-4075-9DE3-567AFF0D6D99}">
   <ds:schemaRefs>
     <ds:schemaRef ds:uri="http://schemas.openxmlformats.org/officeDocument/2006/bibliography"/>
   </ds:schemaRefs>

</xml_diff>

<commit_message>
Updated Program Flow Diagram
</commit_message>
<xml_diff>
--- a/[MS] Proposal for Alternative Matching Server.docx
+++ b/[MS] Proposal for Alternative Matching Server.docx
@@ -132,7 +132,7 @@
           <w:b/>
           <w:szCs w:val="20"/>
         </w:rPr>
-        <w:t>8</w:t>
+        <w:t>9</w:t>
       </w:r>
     </w:p>
     <w:tbl>
@@ -1106,7 +1106,7 @@
             <w:pPr>
               <w:jc w:val="left"/>
               <w:rPr>
-                <w:rFonts w:eastAsiaTheme="minorHAnsi" w:hint="eastAsia"/>
+                <w:rFonts w:eastAsiaTheme="minorHAnsi"/>
                 <w:sz w:val="16"/>
                 <w:szCs w:val="16"/>
               </w:rPr>
@@ -1129,7 +1129,7 @@
             <w:pPr>
               <w:jc w:val="left"/>
               <w:rPr>
-                <w:rFonts w:eastAsiaTheme="minorHAnsi" w:hint="eastAsia"/>
+                <w:rFonts w:eastAsiaTheme="minorHAnsi"/>
                 <w:sz w:val="16"/>
                 <w:szCs w:val="16"/>
               </w:rPr>
@@ -1152,7 +1152,7 @@
             <w:pPr>
               <w:jc w:val="left"/>
               <w:rPr>
-                <w:rFonts w:eastAsiaTheme="minorHAnsi" w:hint="eastAsia"/>
+                <w:rFonts w:eastAsiaTheme="minorHAnsi"/>
                 <w:sz w:val="16"/>
                 <w:szCs w:val="16"/>
               </w:rPr>
@@ -1183,6 +1183,100 @@
             <w:pPr>
               <w:jc w:val="left"/>
               <w:rPr>
+                <w:rFonts w:eastAsiaTheme="minorHAnsi"/>
+                <w:sz w:val="16"/>
+                <w:szCs w:val="16"/>
+              </w:rPr>
+            </w:pPr>
+            <w:r>
+              <w:rPr>
+                <w:rFonts w:eastAsiaTheme="minorHAnsi" w:hint="eastAsia"/>
+                <w:sz w:val="16"/>
+                <w:szCs w:val="16"/>
+              </w:rPr>
+              <w:t>밐</w:t>
+            </w:r>
+          </w:p>
+        </w:tc>
+      </w:tr>
+      <w:tr>
+        <w:tc>
+          <w:tcPr>
+            <w:tcW w:w="1413" w:type="dxa"/>
+          </w:tcPr>
+          <w:p>
+            <w:pPr>
+              <w:jc w:val="left"/>
+              <w:rPr>
+                <w:rFonts w:eastAsiaTheme="minorHAnsi" w:hint="eastAsia"/>
+                <w:sz w:val="16"/>
+                <w:szCs w:val="16"/>
+              </w:rPr>
+            </w:pPr>
+            <w:r>
+              <w:rPr>
+                <w:rFonts w:eastAsiaTheme="minorHAnsi" w:hint="eastAsia"/>
+                <w:sz w:val="16"/>
+                <w:szCs w:val="16"/>
+              </w:rPr>
+              <w:t>1.0.0.9</w:t>
+            </w:r>
+          </w:p>
+        </w:tc>
+        <w:tc>
+          <w:tcPr>
+            <w:tcW w:w="1701" w:type="dxa"/>
+          </w:tcPr>
+          <w:p>
+            <w:pPr>
+              <w:jc w:val="left"/>
+              <w:rPr>
+                <w:rFonts w:eastAsiaTheme="minorHAnsi" w:hint="eastAsia"/>
+                <w:sz w:val="16"/>
+                <w:szCs w:val="16"/>
+              </w:rPr>
+            </w:pPr>
+            <w:r>
+              <w:rPr>
+                <w:rFonts w:eastAsiaTheme="minorHAnsi" w:hint="eastAsia"/>
+                <w:sz w:val="16"/>
+                <w:szCs w:val="16"/>
+              </w:rPr>
+              <w:t>2017.01.12</w:t>
+            </w:r>
+          </w:p>
+        </w:tc>
+        <w:tc>
+          <w:tcPr>
+            <w:tcW w:w="4252" w:type="dxa"/>
+          </w:tcPr>
+          <w:p>
+            <w:pPr>
+              <w:jc w:val="left"/>
+              <w:rPr>
+                <w:rFonts w:eastAsiaTheme="minorHAnsi" w:hint="eastAsia"/>
+                <w:sz w:val="16"/>
+                <w:szCs w:val="16"/>
+              </w:rPr>
+            </w:pPr>
+            <w:r>
+              <w:rPr>
+                <w:rFonts w:eastAsiaTheme="minorHAnsi" w:hint="eastAsia"/>
+                <w:sz w:val="16"/>
+                <w:szCs w:val="16"/>
+              </w:rPr>
+              <w:t>+Updated Program Flow</w:t>
+            </w:r>
+          </w:p>
+        </w:tc>
+        <w:tc>
+          <w:tcPr>
+            <w:tcW w:w="1650" w:type="dxa"/>
+          </w:tcPr>
+          <w:p>
+            <w:pPr>
+              <w:jc w:val="left"/>
+              <w:rPr>
                 <w:rFonts w:eastAsiaTheme="minorHAnsi" w:hint="eastAsia"/>
                 <w:sz w:val="16"/>
                 <w:szCs w:val="16"/>
@@ -1196,6 +1290,8 @@
               </w:rPr>
               <w:t>밐</w:t>
             </w:r>
+            <w:bookmarkStart w:id="12" w:name="_GoBack"/>
+            <w:bookmarkEnd w:id="12"/>
           </w:p>
         </w:tc>
       </w:tr>
@@ -1813,11 +1909,11 @@
           <w:szCs w:val="16"/>
         </w:rPr>
       </w:pPr>
-      <w:bookmarkStart w:id="12" w:name="OLE_LINK227"/>
-      <w:bookmarkStart w:id="13" w:name="OLE_LINK228"/>
-      <w:bookmarkStart w:id="14" w:name="OLE_LINK229"/>
-      <w:bookmarkStart w:id="15" w:name="OLE_LINK230"/>
-      <w:bookmarkStart w:id="16" w:name="OLE_LINK231"/>
+      <w:bookmarkStart w:id="13" w:name="OLE_LINK227"/>
+      <w:bookmarkStart w:id="14" w:name="OLE_LINK228"/>
+      <w:bookmarkStart w:id="15" w:name="OLE_LINK229"/>
+      <w:bookmarkStart w:id="16" w:name="OLE_LINK230"/>
+      <w:bookmarkStart w:id="17" w:name="OLE_LINK231"/>
       <w:r>
         <w:rPr>
           <w:rFonts w:eastAsiaTheme="minorHAnsi" w:hint="eastAsia"/>
@@ -1870,15 +1966,15 @@
           <w:szCs w:val="28"/>
         </w:rPr>
       </w:pPr>
-      <w:bookmarkStart w:id="17" w:name="OLE_LINK109"/>
-      <w:bookmarkStart w:id="18" w:name="OLE_LINK107"/>
-      <w:bookmarkStart w:id="19" w:name="OLE_LINK108"/>
-      <w:bookmarkStart w:id="20" w:name="OLE_LINK110"/>
-      <w:bookmarkEnd w:id="12"/>
+      <w:bookmarkStart w:id="18" w:name="OLE_LINK109"/>
+      <w:bookmarkStart w:id="19" w:name="OLE_LINK107"/>
+      <w:bookmarkStart w:id="20" w:name="OLE_LINK108"/>
+      <w:bookmarkStart w:id="21" w:name="OLE_LINK110"/>
       <w:bookmarkEnd w:id="13"/>
       <w:bookmarkEnd w:id="14"/>
       <w:bookmarkEnd w:id="15"/>
       <w:bookmarkEnd w:id="16"/>
+      <w:bookmarkEnd w:id="17"/>
       <w:r>
         <w:rPr>
           <w:rFonts w:eastAsiaTheme="minorHAnsi" w:cs="Arial"/>
@@ -1890,7 +1986,7 @@
         <w:t>Matching Data Flow</w:t>
       </w:r>
     </w:p>
-    <w:bookmarkEnd w:id="17"/>
+    <w:bookmarkEnd w:id="18"/>
     <w:p>
       <w:pPr>
         <w:widowControl/>
@@ -2248,9 +2344,9 @@
         <w:br/>
       </w:r>
     </w:p>
-    <w:bookmarkEnd w:id="18"/>
     <w:bookmarkEnd w:id="19"/>
     <w:bookmarkEnd w:id="20"/>
+    <w:bookmarkEnd w:id="21"/>
     <w:p>
       <w:pPr>
         <w:spacing w:after="0"/>
@@ -2591,10 +2687,10 @@
           <w:szCs w:val="20"/>
         </w:rPr>
       </w:pPr>
-      <w:bookmarkStart w:id="21" w:name="OLE_LINK78"/>
-      <w:bookmarkStart w:id="22" w:name="OLE_LINK79"/>
-      <w:bookmarkStart w:id="23" w:name="OLE_LINK111"/>
-      <w:bookmarkStart w:id="24" w:name="OLE_LINK112"/>
+      <w:bookmarkStart w:id="22" w:name="OLE_LINK78"/>
+      <w:bookmarkStart w:id="23" w:name="OLE_LINK79"/>
+      <w:bookmarkStart w:id="24" w:name="OLE_LINK111"/>
+      <w:bookmarkStart w:id="25" w:name="OLE_LINK112"/>
       <w:r>
         <w:rPr>
           <w:rFonts w:eastAsiaTheme="minorHAnsi"/>
@@ -2632,10 +2728,10 @@
         <w:t>Specifications</w:t>
       </w:r>
     </w:p>
-    <w:bookmarkEnd w:id="21"/>
     <w:bookmarkEnd w:id="22"/>
     <w:bookmarkEnd w:id="23"/>
     <w:bookmarkEnd w:id="24"/>
+    <w:bookmarkEnd w:id="25"/>
     <w:p>
       <w:pPr>
         <w:spacing w:after="0"/>
@@ -2704,12 +2800,12 @@
           <w:szCs w:val="16"/>
         </w:rPr>
       </w:pPr>
-      <w:bookmarkStart w:id="25" w:name="OLE_LINK1"/>
-      <w:bookmarkStart w:id="26" w:name="OLE_LINK2"/>
-      <w:bookmarkStart w:id="27" w:name="OLE_LINK3"/>
-      <w:bookmarkStart w:id="28" w:name="OLE_LINK80"/>
-      <w:bookmarkStart w:id="29" w:name="OLE_LINK105"/>
-      <w:bookmarkStart w:id="30" w:name="OLE_LINK106"/>
+      <w:bookmarkStart w:id="26" w:name="OLE_LINK1"/>
+      <w:bookmarkStart w:id="27" w:name="OLE_LINK2"/>
+      <w:bookmarkStart w:id="28" w:name="OLE_LINK3"/>
+      <w:bookmarkStart w:id="29" w:name="OLE_LINK80"/>
+      <w:bookmarkStart w:id="30" w:name="OLE_LINK105"/>
+      <w:bookmarkStart w:id="31" w:name="OLE_LINK106"/>
       <w:r>
         <w:rPr>
           <w:rFonts w:eastAsiaTheme="minorHAnsi"/>
@@ -2811,11 +2907,11 @@
           <w:szCs w:val="16"/>
         </w:rPr>
       </w:pPr>
-      <w:bookmarkStart w:id="31" w:name="OLE_LINK23"/>
-      <w:bookmarkStart w:id="32" w:name="OLE_LINK24"/>
-      <w:bookmarkEnd w:id="25"/>
+      <w:bookmarkStart w:id="32" w:name="OLE_LINK23"/>
+      <w:bookmarkStart w:id="33" w:name="OLE_LINK24"/>
       <w:bookmarkEnd w:id="26"/>
       <w:bookmarkEnd w:id="27"/>
+      <w:bookmarkEnd w:id="28"/>
       <w:r>
         <w:rPr>
           <w:rFonts w:eastAsiaTheme="minorHAnsi"/>
@@ -2900,10 +2996,10 @@
           <w:szCs w:val="16"/>
         </w:rPr>
       </w:pPr>
-      <w:bookmarkStart w:id="33" w:name="OLE_LINK39"/>
-      <w:bookmarkStart w:id="34" w:name="OLE_LINK40"/>
-      <w:bookmarkEnd w:id="31"/>
+      <w:bookmarkStart w:id="34" w:name="OLE_LINK39"/>
+      <w:bookmarkStart w:id="35" w:name="OLE_LINK40"/>
       <w:bookmarkEnd w:id="32"/>
+      <w:bookmarkEnd w:id="33"/>
       <w:r>
         <w:rPr>
           <w:rFonts w:eastAsiaTheme="minorHAnsi"/>
@@ -2932,11 +3028,11 @@
         <w:t>-&gt; Rules and iteration methods</w:t>
       </w:r>
     </w:p>
-    <w:bookmarkEnd w:id="28"/>
     <w:bookmarkEnd w:id="29"/>
     <w:bookmarkEnd w:id="30"/>
-    <w:bookmarkEnd w:id="33"/>
+    <w:bookmarkEnd w:id="31"/>
     <w:bookmarkEnd w:id="34"/>
+    <w:bookmarkEnd w:id="35"/>
     <w:p>
       <w:pPr>
         <w:spacing w:after="0"/>
@@ -3259,9 +3355,9 @@
           <w:szCs w:val="16"/>
         </w:rPr>
       </w:pPr>
-      <w:bookmarkStart w:id="35" w:name="OLE_LINK220"/>
-      <w:bookmarkStart w:id="36" w:name="OLE_LINK10"/>
-      <w:bookmarkStart w:id="37" w:name="OLE_LINK11"/>
+      <w:bookmarkStart w:id="36" w:name="OLE_LINK220"/>
+      <w:bookmarkStart w:id="37" w:name="OLE_LINK10"/>
+      <w:bookmarkStart w:id="38" w:name="OLE_LINK11"/>
       <w:r>
         <w:rPr>
           <w:rFonts w:eastAsiaTheme="minorHAnsi"/>
@@ -3307,7 +3403,7 @@
         <w:t xml:space="preserve">The MS retries connection to ConfigServer </w:t>
       </w:r>
     </w:p>
-    <w:bookmarkEnd w:id="35"/>
+    <w:bookmarkEnd w:id="36"/>
     <w:p>
       <w:pPr>
         <w:spacing w:after="0"/>
@@ -3399,8 +3495,8 @@
         <w:t>the socket and reattempts connection</w:t>
       </w:r>
     </w:p>
-    <w:bookmarkEnd w:id="36"/>
     <w:bookmarkEnd w:id="37"/>
+    <w:bookmarkEnd w:id="38"/>
     <w:p>
       <w:pPr>
         <w:spacing w:after="0"/>
@@ -3469,12 +3565,12 @@
         </w:rPr>
         <w:tab/>
       </w:r>
-      <w:bookmarkStart w:id="38" w:name="OLE_LINK7"/>
-      <w:bookmarkStart w:id="39" w:name="OLE_LINK8"/>
-      <w:bookmarkStart w:id="40" w:name="OLE_LINK9"/>
-      <w:bookmarkStart w:id="41" w:name="OLE_LINK4"/>
-      <w:bookmarkStart w:id="42" w:name="OLE_LINK5"/>
-      <w:bookmarkStart w:id="43" w:name="OLE_LINK6"/>
+      <w:bookmarkStart w:id="39" w:name="OLE_LINK7"/>
+      <w:bookmarkStart w:id="40" w:name="OLE_LINK8"/>
+      <w:bookmarkStart w:id="41" w:name="OLE_LINK9"/>
+      <w:bookmarkStart w:id="42" w:name="OLE_LINK4"/>
+      <w:bookmarkStart w:id="43" w:name="OLE_LINK5"/>
+      <w:bookmarkStart w:id="44" w:name="OLE_LINK6"/>
       <w:r>
         <w:rPr>
           <w:rFonts w:eastAsiaTheme="minorHAnsi"/>
@@ -3577,12 +3673,12 @@
         </w:rPr>
         <w:t xml:space="preserve"> ConfigServer</w:t>
       </w:r>
-      <w:bookmarkStart w:id="44" w:name="OLE_LINK217"/>
-      <w:bookmarkStart w:id="45" w:name="OLE_LINK218"/>
-      <w:bookmarkStart w:id="46" w:name="OLE_LINK219"/>
-      <w:bookmarkEnd w:id="38"/>
+      <w:bookmarkStart w:id="45" w:name="OLE_LINK217"/>
+      <w:bookmarkStart w:id="46" w:name="OLE_LINK218"/>
+      <w:bookmarkStart w:id="47" w:name="OLE_LINK219"/>
       <w:bookmarkEnd w:id="39"/>
       <w:bookmarkEnd w:id="40"/>
+      <w:bookmarkEnd w:id="41"/>
       <w:r>
         <w:rPr>
           <w:rFonts w:eastAsiaTheme="minorHAnsi"/>
@@ -3592,9 +3688,9 @@
         <w:t xml:space="preserve"> </w:t>
       </w:r>
     </w:p>
-    <w:bookmarkEnd w:id="44"/>
     <w:bookmarkEnd w:id="45"/>
     <w:bookmarkEnd w:id="46"/>
+    <w:bookmarkEnd w:id="47"/>
     <w:p>
       <w:pPr>
         <w:spacing w:after="0"/>
@@ -3630,9 +3726,9 @@
         <w:t>The MS opens an asynchronous process to receive messages from the ConfigServer</w:t>
       </w:r>
     </w:p>
-    <w:bookmarkEnd w:id="41"/>
     <w:bookmarkEnd w:id="42"/>
     <w:bookmarkEnd w:id="43"/>
+    <w:bookmarkEnd w:id="44"/>
     <w:p>
       <w:pPr>
         <w:spacing w:after="0"/>
@@ -3785,9 +3881,9 @@
         </w:rPr>
         <w:tab/>
       </w:r>
-      <w:bookmarkStart w:id="47" w:name="OLE_LINK115"/>
-      <w:bookmarkStart w:id="48" w:name="OLE_LINK116"/>
-      <w:bookmarkStart w:id="49" w:name="OLE_LINK117"/>
+      <w:bookmarkStart w:id="48" w:name="OLE_LINK115"/>
+      <w:bookmarkStart w:id="49" w:name="OLE_LINK116"/>
+      <w:bookmarkStart w:id="50" w:name="OLE_LINK117"/>
       <w:r>
         <w:rPr>
           <w:rFonts w:eastAsiaTheme="minorHAnsi"/>
@@ -3796,9 +3892,9 @@
         </w:rPr>
         <w:t>Continue initializing the MS without loading other MS information</w:t>
       </w:r>
-      <w:bookmarkEnd w:id="47"/>
       <w:bookmarkEnd w:id="48"/>
       <w:bookmarkEnd w:id="49"/>
+      <w:bookmarkEnd w:id="50"/>
     </w:p>
     <w:p>
       <w:pPr>
@@ -3955,9 +4051,9 @@
         </w:rPr>
         <w:tab/>
       </w:r>
-      <w:bookmarkStart w:id="50" w:name="OLE_LINK120"/>
-      <w:bookmarkStart w:id="51" w:name="OLE_LINK121"/>
-      <w:bookmarkStart w:id="52" w:name="OLE_LINK122"/>
+      <w:bookmarkStart w:id="51" w:name="OLE_LINK120"/>
+      <w:bookmarkStart w:id="52" w:name="OLE_LINK121"/>
+      <w:bookmarkStart w:id="53" w:name="OLE_LINK122"/>
       <w:r>
         <w:rPr>
           <w:rFonts w:eastAsiaTheme="minorHAnsi"/>
@@ -3966,9 +4062,9 @@
         </w:rPr>
         <w:t>MS-A can’t verify MS-B so MS-A closes connection with MS-B</w:t>
       </w:r>
-      <w:bookmarkEnd w:id="50"/>
       <w:bookmarkEnd w:id="51"/>
       <w:bookmarkEnd w:id="52"/>
+      <w:bookmarkEnd w:id="53"/>
     </w:p>
     <w:p>
       <w:pPr>
@@ -3999,8 +4095,8 @@
           <w:szCs w:val="16"/>
         </w:rPr>
       </w:pPr>
-      <w:bookmarkStart w:id="53" w:name="OLE_LINK12"/>
-      <w:bookmarkStart w:id="54" w:name="OLE_LINK13"/>
+      <w:bookmarkStart w:id="54" w:name="OLE_LINK12"/>
+      <w:bookmarkStart w:id="55" w:name="OLE_LINK13"/>
       <w:r>
         <w:rPr>
           <w:rFonts w:eastAsiaTheme="minorHAnsi"/>
@@ -4037,8 +4133,8 @@
           <w:szCs w:val="16"/>
         </w:rPr>
       </w:pPr>
-      <w:bookmarkStart w:id="55" w:name="OLE_LINK118"/>
-      <w:bookmarkStart w:id="56" w:name="OLE_LINK119"/>
+      <w:bookmarkStart w:id="56" w:name="OLE_LINK118"/>
+      <w:bookmarkStart w:id="57" w:name="OLE_LINK119"/>
       <w:r>
         <w:rPr>
           <w:rFonts w:eastAsiaTheme="minorHAnsi"/>
@@ -4047,8 +4143,8 @@
         </w:rPr>
         <w:t>MS-A closes connection with MS-B</w:t>
       </w:r>
-      <w:bookmarkEnd w:id="55"/>
       <w:bookmarkEnd w:id="56"/>
+      <w:bookmarkEnd w:id="57"/>
       <w:r>
         <w:rPr>
           <w:rFonts w:eastAsiaTheme="minorHAnsi"/>
@@ -4068,12 +4164,12 @@
           <w:szCs w:val="16"/>
         </w:rPr>
       </w:pPr>
-      <w:bookmarkStart w:id="57" w:name="OLE_LINK14"/>
-      <w:bookmarkStart w:id="58" w:name="OLE_LINK15"/>
-      <w:bookmarkStart w:id="59" w:name="OLE_LINK16"/>
-      <w:bookmarkStart w:id="60" w:name="OLE_LINK17"/>
-      <w:bookmarkStart w:id="61" w:name="OLE_LINK18"/>
-      <w:bookmarkStart w:id="62" w:name="OLE_LINK19"/>
+      <w:bookmarkStart w:id="58" w:name="OLE_LINK14"/>
+      <w:bookmarkStart w:id="59" w:name="OLE_LINK15"/>
+      <w:bookmarkStart w:id="60" w:name="OLE_LINK16"/>
+      <w:bookmarkStart w:id="61" w:name="OLE_LINK17"/>
+      <w:bookmarkStart w:id="62" w:name="OLE_LINK18"/>
+      <w:bookmarkStart w:id="63" w:name="OLE_LINK19"/>
       <w:r>
         <w:rPr>
           <w:rFonts w:eastAsiaTheme="minorHAnsi"/>
@@ -4099,12 +4195,12 @@
         </w:rPr>
         <w:t xml:space="preserve">] </w:t>
       </w:r>
-      <w:bookmarkEnd w:id="57"/>
       <w:bookmarkEnd w:id="58"/>
       <w:bookmarkEnd w:id="59"/>
       <w:bookmarkEnd w:id="60"/>
       <w:bookmarkEnd w:id="61"/>
       <w:bookmarkEnd w:id="62"/>
+      <w:bookmarkEnd w:id="63"/>
       <w:r>
         <w:rPr>
           <w:rFonts w:eastAsiaTheme="minorHAnsi"/>
@@ -4141,8 +4237,8 @@
         <w:t>MS-A can’t verify MS-B so MS-A closes connection with MS-B</w:t>
       </w:r>
     </w:p>
-    <w:bookmarkEnd w:id="53"/>
     <w:bookmarkEnd w:id="54"/>
+    <w:bookmarkEnd w:id="55"/>
     <w:p>
       <w:pPr>
         <w:spacing w:after="0"/>
@@ -4188,9 +4284,9 @@
           <w:szCs w:val="16"/>
         </w:rPr>
       </w:pPr>
-      <w:bookmarkStart w:id="63" w:name="OLE_LINK25"/>
-      <w:bookmarkStart w:id="64" w:name="OLE_LINK26"/>
-      <w:bookmarkStart w:id="65" w:name="OLE_LINK27"/>
+      <w:bookmarkStart w:id="64" w:name="OLE_LINK25"/>
+      <w:bookmarkStart w:id="65" w:name="OLE_LINK26"/>
+      <w:bookmarkStart w:id="66" w:name="OLE_LINK27"/>
       <w:r>
         <w:rPr>
           <w:rFonts w:eastAsiaTheme="minorHAnsi"/>
@@ -4244,9 +4340,9 @@
         <w:t>MS-A can’t support match sharing with MS-B so MS-A closes connection with MS-B</w:t>
       </w:r>
     </w:p>
-    <w:bookmarkEnd w:id="63"/>
     <w:bookmarkEnd w:id="64"/>
     <w:bookmarkEnd w:id="65"/>
+    <w:bookmarkEnd w:id="66"/>
     <w:p>
       <w:pPr>
         <w:spacing w:after="0"/>
@@ -4276,11 +4372,11 @@
           <w:szCs w:val="16"/>
         </w:rPr>
       </w:pPr>
-      <w:bookmarkStart w:id="66" w:name="OLE_LINK28"/>
-      <w:bookmarkStart w:id="67" w:name="OLE_LINK29"/>
-      <w:bookmarkStart w:id="68" w:name="OLE_LINK30"/>
-      <w:bookmarkStart w:id="69" w:name="OLE_LINK123"/>
-      <w:bookmarkStart w:id="70" w:name="OLE_LINK124"/>
+      <w:bookmarkStart w:id="67" w:name="OLE_LINK28"/>
+      <w:bookmarkStart w:id="68" w:name="OLE_LINK29"/>
+      <w:bookmarkStart w:id="69" w:name="OLE_LINK30"/>
+      <w:bookmarkStart w:id="70" w:name="OLE_LINK123"/>
+      <w:bookmarkStart w:id="71" w:name="OLE_LINK124"/>
       <w:r>
         <w:rPr>
           <w:rFonts w:eastAsiaTheme="minorHAnsi"/>
@@ -4306,9 +4402,9 @@
         </w:rPr>
         <w:t>]</w:t>
       </w:r>
-      <w:bookmarkEnd w:id="66"/>
       <w:bookmarkEnd w:id="67"/>
       <w:bookmarkEnd w:id="68"/>
+      <w:bookmarkEnd w:id="69"/>
       <w:r>
         <w:rPr>
           <w:rFonts w:eastAsiaTheme="minorHAnsi"/>
@@ -4336,8 +4432,8 @@
         </w:rPr>
         <w:tab/>
       </w:r>
-      <w:bookmarkEnd w:id="69"/>
       <w:bookmarkEnd w:id="70"/>
+      <w:bookmarkEnd w:id="71"/>
       <w:r>
         <w:rPr>
           <w:rFonts w:eastAsiaTheme="minorHAnsi"/>
@@ -4498,9 +4594,9 @@
           <w:szCs w:val="16"/>
         </w:rPr>
       </w:pPr>
-      <w:bookmarkStart w:id="71" w:name="OLE_LINK20"/>
-      <w:bookmarkStart w:id="72" w:name="OLE_LINK21"/>
-      <w:bookmarkStart w:id="73" w:name="OLE_LINK22"/>
+      <w:bookmarkStart w:id="72" w:name="OLE_LINK20"/>
+      <w:bookmarkStart w:id="73" w:name="OLE_LINK21"/>
+      <w:bookmarkStart w:id="74" w:name="OLE_LINK22"/>
       <w:r>
         <w:rPr>
           <w:rFonts w:eastAsiaTheme="minorHAnsi"/>
@@ -4590,9 +4686,9 @@
         <w:t>-1 Remove server listing and players, close connection with that MS</w:t>
       </w:r>
     </w:p>
-    <w:bookmarkEnd w:id="71"/>
     <w:bookmarkEnd w:id="72"/>
     <w:bookmarkEnd w:id="73"/>
+    <w:bookmarkEnd w:id="74"/>
     <w:p>
       <w:pPr>
         <w:spacing w:after="0"/>
@@ -4819,9 +4915,9 @@
           <w:szCs w:val="16"/>
         </w:rPr>
       </w:pPr>
-      <w:bookmarkStart w:id="74" w:name="OLE_LINK31"/>
-      <w:bookmarkStart w:id="75" w:name="OLE_LINK32"/>
-      <w:bookmarkStart w:id="76" w:name="OLE_LINK33"/>
+      <w:bookmarkStart w:id="75" w:name="OLE_LINK31"/>
+      <w:bookmarkStart w:id="76" w:name="OLE_LINK32"/>
+      <w:bookmarkStart w:id="77" w:name="OLE_LINK33"/>
       <w:r>
         <w:rPr>
           <w:rFonts w:eastAsiaTheme="minorHAnsi"/>
@@ -5043,8 +5139,8 @@
         <w:tab/>
         <w:t xml:space="preserve">-a </w:t>
       </w:r>
-      <w:bookmarkStart w:id="77" w:name="OLE_LINK125"/>
-      <w:bookmarkStart w:id="78" w:name="OLE_LINK126"/>
+      <w:bookmarkStart w:id="78" w:name="OLE_LINK125"/>
+      <w:bookmarkStart w:id="79" w:name="OLE_LINK126"/>
       <w:r>
         <w:rPr>
           <w:rFonts w:eastAsiaTheme="minorHAnsi"/>
@@ -5053,8 +5149,8 @@
         </w:rPr>
         <w:t>Send ServerBusy message to player</w:t>
       </w:r>
-      <w:bookmarkEnd w:id="77"/>
       <w:bookmarkEnd w:id="78"/>
+      <w:bookmarkEnd w:id="79"/>
     </w:p>
     <w:p>
       <w:pPr>
@@ -5169,9 +5265,9 @@
         <w:t>-2 The MS broadcasts to all MS about the removal</w:t>
       </w:r>
     </w:p>
-    <w:bookmarkEnd w:id="74"/>
     <w:bookmarkEnd w:id="75"/>
     <w:bookmarkEnd w:id="76"/>
+    <w:bookmarkEnd w:id="77"/>
     <w:p>
       <w:pPr>
         <w:spacing w:after="0"/>
@@ -5581,11 +5677,11 @@
           <w:szCs w:val="16"/>
         </w:rPr>
       </w:pPr>
-      <w:bookmarkStart w:id="79" w:name="OLE_LINK72"/>
-      <w:bookmarkStart w:id="80" w:name="OLE_LINK73"/>
-      <w:bookmarkStart w:id="81" w:name="OLE_LINK74"/>
-      <w:bookmarkStart w:id="82" w:name="OLE_LINK93"/>
-      <w:bookmarkStart w:id="83" w:name="OLE_LINK94"/>
+      <w:bookmarkStart w:id="80" w:name="OLE_LINK72"/>
+      <w:bookmarkStart w:id="81" w:name="OLE_LINK73"/>
+      <w:bookmarkStart w:id="82" w:name="OLE_LINK74"/>
+      <w:bookmarkStart w:id="83" w:name="OLE_LINK93"/>
+      <w:bookmarkStart w:id="84" w:name="OLE_LINK94"/>
       <w:r>
         <w:rPr>
           <w:rFonts w:eastAsiaTheme="minorHAnsi"/>
@@ -5612,11 +5708,11 @@
         <w:t>]</w:t>
       </w:r>
     </w:p>
-    <w:bookmarkEnd w:id="79"/>
     <w:bookmarkEnd w:id="80"/>
     <w:bookmarkEnd w:id="81"/>
     <w:bookmarkEnd w:id="82"/>
     <w:bookmarkEnd w:id="83"/>
+    <w:bookmarkEnd w:id="84"/>
     <w:p>
       <w:pPr>
         <w:spacing w:after="0"/>
@@ -5673,8 +5769,8 @@
           <w:szCs w:val="16"/>
         </w:rPr>
       </w:pPr>
-      <w:bookmarkStart w:id="84" w:name="OLE_LINK37"/>
-      <w:bookmarkStart w:id="85" w:name="OLE_LINK38"/>
+      <w:bookmarkStart w:id="85" w:name="OLE_LINK37"/>
+      <w:bookmarkStart w:id="86" w:name="OLE_LINK38"/>
       <w:r>
         <w:rPr>
           <w:rFonts w:eastAsiaTheme="minorHAnsi"/>
@@ -5831,8 +5927,8 @@
         </w:rPr>
       </w:pPr>
     </w:p>
-    <w:bookmarkEnd w:id="84"/>
     <w:bookmarkEnd w:id="85"/>
+    <w:bookmarkEnd w:id="86"/>
     <w:p>
       <w:pPr>
         <w:spacing w:after="0"/>
@@ -5887,8 +5983,8 @@
           <w:szCs w:val="16"/>
         </w:rPr>
       </w:pPr>
-      <w:bookmarkStart w:id="86" w:name="OLE_LINK41"/>
-      <w:bookmarkStart w:id="87" w:name="OLE_LINK42"/>
+      <w:bookmarkStart w:id="87" w:name="OLE_LINK41"/>
+      <w:bookmarkStart w:id="88" w:name="OLE_LINK42"/>
       <w:r>
         <w:rPr>
           <w:rFonts w:eastAsiaTheme="minorHAnsi" w:hint="eastAsia"/>
@@ -5943,10 +6039,10 @@
           <w:szCs w:val="16"/>
         </w:rPr>
       </w:pPr>
-      <w:bookmarkStart w:id="88" w:name="OLE_LINK43"/>
-      <w:bookmarkStart w:id="89" w:name="OLE_LINK44"/>
-      <w:bookmarkEnd w:id="86"/>
+      <w:bookmarkStart w:id="89" w:name="OLE_LINK43"/>
+      <w:bookmarkStart w:id="90" w:name="OLE_LINK44"/>
       <w:bookmarkEnd w:id="87"/>
+      <w:bookmarkEnd w:id="88"/>
       <w:r>
         <w:rPr>
           <w:rFonts w:eastAsiaTheme="minorHAnsi" w:hint="eastAsia"/>
@@ -6001,10 +6097,10 @@
           <w:szCs w:val="16"/>
         </w:rPr>
       </w:pPr>
-      <w:bookmarkStart w:id="90" w:name="OLE_LINK45"/>
-      <w:bookmarkStart w:id="91" w:name="OLE_LINK46"/>
-      <w:bookmarkEnd w:id="88"/>
+      <w:bookmarkStart w:id="91" w:name="OLE_LINK45"/>
+      <w:bookmarkStart w:id="92" w:name="OLE_LINK46"/>
       <w:bookmarkEnd w:id="89"/>
+      <w:bookmarkEnd w:id="90"/>
       <w:r>
         <w:rPr>
           <w:rFonts w:eastAsiaTheme="minorHAnsi" w:hint="eastAsia"/>
@@ -6059,9 +6155,9 @@
           <w:szCs w:val="16"/>
         </w:rPr>
       </w:pPr>
-      <w:bookmarkStart w:id="92" w:name="OLE_LINK47"/>
-      <w:bookmarkEnd w:id="90"/>
+      <w:bookmarkStart w:id="93" w:name="OLE_LINK47"/>
       <w:bookmarkEnd w:id="91"/>
+      <w:bookmarkEnd w:id="92"/>
       <w:r>
         <w:rPr>
           <w:rFonts w:eastAsiaTheme="minorHAnsi" w:hint="eastAsia"/>
@@ -6180,7 +6276,7 @@
         <w:t>If the difference is within a threshold, a match is made</w:t>
       </w:r>
     </w:p>
-    <w:bookmarkEnd w:id="92"/>
+    <w:bookmarkEnd w:id="93"/>
     <w:p>
       <w:pPr>
         <w:spacing w:after="0"/>
@@ -6306,8 +6402,8 @@
         </w:rPr>
         <w:tab/>
       </w:r>
-      <w:bookmarkStart w:id="93" w:name="OLE_LINK48"/>
-      <w:bookmarkStart w:id="94" w:name="OLE_LINK49"/>
+      <w:bookmarkStart w:id="94" w:name="OLE_LINK48"/>
+      <w:bookmarkStart w:id="95" w:name="OLE_LINK49"/>
       <w:r>
         <w:rPr>
           <w:rFonts w:eastAsiaTheme="minorHAnsi"/>
@@ -6371,8 +6467,8 @@
           <w:szCs w:val="16"/>
         </w:rPr>
       </w:pPr>
-      <w:bookmarkStart w:id="95" w:name="OLE_LINK50"/>
-      <w:bookmarkStart w:id="96" w:name="OLE_LINK51"/>
+      <w:bookmarkStart w:id="96" w:name="OLE_LINK50"/>
+      <w:bookmarkStart w:id="97" w:name="OLE_LINK51"/>
       <w:r>
         <w:rPr>
           <w:rFonts w:eastAsiaTheme="minorHAnsi"/>
@@ -6451,8 +6547,8 @@
         <w:t>scanned to find the first player with status UNMATCHED</w:t>
       </w:r>
     </w:p>
-    <w:bookmarkEnd w:id="95"/>
     <w:bookmarkEnd w:id="96"/>
+    <w:bookmarkEnd w:id="97"/>
     <w:p>
       <w:pPr>
         <w:spacing w:after="0"/>
@@ -6568,9 +6664,9 @@
         </w:rPr>
         <w:tab/>
       </w:r>
-      <w:bookmarkStart w:id="97" w:name="OLE_LINK52"/>
-      <w:bookmarkStart w:id="98" w:name="OLE_LINK53"/>
-      <w:bookmarkStart w:id="99" w:name="OLE_LINK54"/>
+      <w:bookmarkStart w:id="98" w:name="OLE_LINK52"/>
+      <w:bookmarkStart w:id="99" w:name="OLE_LINK53"/>
+      <w:bookmarkStart w:id="100" w:name="OLE_LINK54"/>
       <w:r>
         <w:rPr>
           <w:rFonts w:eastAsiaTheme="minorHAnsi"/>
@@ -6596,9 +6692,9 @@
         </w:rPr>
         <w:t>]</w:t>
       </w:r>
-      <w:bookmarkEnd w:id="97"/>
       <w:bookmarkEnd w:id="98"/>
       <w:bookmarkEnd w:id="99"/>
+      <w:bookmarkEnd w:id="100"/>
     </w:p>
     <w:p>
       <w:pPr>
@@ -6794,14 +6890,14 @@
           <w:szCs w:val="16"/>
         </w:rPr>
       </w:pPr>
-      <w:bookmarkStart w:id="100" w:name="OLE_LINK55"/>
-      <w:bookmarkStart w:id="101" w:name="OLE_LINK56"/>
-      <w:bookmarkStart w:id="102" w:name="OLE_LINK57"/>
-      <w:bookmarkStart w:id="103" w:name="OLE_LINK58"/>
-      <w:bookmarkStart w:id="104" w:name="OLE_LINK59"/>
-      <w:bookmarkStart w:id="105" w:name="OLE_LINK60"/>
-      <w:bookmarkStart w:id="106" w:name="OLE_LINK61"/>
-      <w:bookmarkStart w:id="107" w:name="OLE_LINK62"/>
+      <w:bookmarkStart w:id="101" w:name="OLE_LINK55"/>
+      <w:bookmarkStart w:id="102" w:name="OLE_LINK56"/>
+      <w:bookmarkStart w:id="103" w:name="OLE_LINK57"/>
+      <w:bookmarkStart w:id="104" w:name="OLE_LINK58"/>
+      <w:bookmarkStart w:id="105" w:name="OLE_LINK59"/>
+      <w:bookmarkStart w:id="106" w:name="OLE_LINK60"/>
+      <w:bookmarkStart w:id="107" w:name="OLE_LINK61"/>
+      <w:bookmarkStart w:id="108" w:name="OLE_LINK62"/>
       <w:r>
         <w:rPr>
           <w:rFonts w:eastAsiaTheme="minorHAnsi"/>
@@ -6810,7 +6906,6 @@
         </w:rPr>
         <w:tab/>
       </w:r>
-      <w:bookmarkEnd w:id="100"/>
       <w:bookmarkEnd w:id="101"/>
       <w:bookmarkEnd w:id="102"/>
       <w:bookmarkEnd w:id="103"/>
@@ -6818,6 +6913,7 @@
       <w:bookmarkEnd w:id="105"/>
       <w:bookmarkEnd w:id="106"/>
       <w:bookmarkEnd w:id="107"/>
+      <w:bookmarkEnd w:id="108"/>
       <w:r>
         <w:rPr>
           <w:rFonts w:eastAsiaTheme="minorHAnsi"/>
@@ -6901,10 +6997,10 @@
         </w:rPr>
         <w:tab/>
       </w:r>
-      <w:bookmarkStart w:id="108" w:name="OLE_LINK63"/>
-      <w:bookmarkStart w:id="109" w:name="OLE_LINK64"/>
-      <w:bookmarkStart w:id="110" w:name="OLE_LINK68"/>
-      <w:bookmarkStart w:id="111" w:name="OLE_LINK69"/>
+      <w:bookmarkStart w:id="109" w:name="OLE_LINK63"/>
+      <w:bookmarkStart w:id="110" w:name="OLE_LINK64"/>
+      <w:bookmarkStart w:id="111" w:name="OLE_LINK68"/>
+      <w:bookmarkStart w:id="112" w:name="OLE_LINK69"/>
       <w:r>
         <w:rPr>
           <w:rFonts w:eastAsiaTheme="minorHAnsi"/>
@@ -6930,10 +7026,10 @@
         </w:rPr>
         <w:t>]</w:t>
       </w:r>
-      <w:bookmarkEnd w:id="108"/>
       <w:bookmarkEnd w:id="109"/>
       <w:bookmarkEnd w:id="110"/>
       <w:bookmarkEnd w:id="111"/>
+      <w:bookmarkEnd w:id="112"/>
     </w:p>
     <w:p>
       <w:pPr>
@@ -6979,9 +7075,9 @@
         </w:rPr>
         <w:tab/>
       </w:r>
-      <w:bookmarkStart w:id="112" w:name="OLE_LINK65"/>
-      <w:bookmarkStart w:id="113" w:name="OLE_LINK66"/>
-      <w:bookmarkStart w:id="114" w:name="OLE_LINK67"/>
+      <w:bookmarkStart w:id="113" w:name="OLE_LINK65"/>
+      <w:bookmarkStart w:id="114" w:name="OLE_LINK66"/>
+      <w:bookmarkStart w:id="115" w:name="OLE_LINK67"/>
       <w:r>
         <w:rPr>
           <w:rFonts w:eastAsiaTheme="minorHAnsi"/>
@@ -7007,9 +7103,9 @@
         </w:rPr>
         <w:t>]</w:t>
       </w:r>
-      <w:bookmarkEnd w:id="112"/>
       <w:bookmarkEnd w:id="113"/>
       <w:bookmarkEnd w:id="114"/>
+      <w:bookmarkEnd w:id="115"/>
     </w:p>
     <w:p>
       <w:pPr>
@@ -7155,8 +7251,8 @@
         </w:rPr>
         <w:tab/>
       </w:r>
-      <w:bookmarkStart w:id="115" w:name="OLE_LINK70"/>
-      <w:bookmarkStart w:id="116" w:name="OLE_LINK71"/>
+      <w:bookmarkStart w:id="116" w:name="OLE_LINK70"/>
+      <w:bookmarkStart w:id="117" w:name="OLE_LINK71"/>
       <w:r>
         <w:rPr>
           <w:rFonts w:eastAsiaTheme="minorHAnsi"/>
@@ -7182,21 +7278,21 @@
         </w:rPr>
         <w:t>]</w:t>
       </w:r>
-      <w:bookmarkEnd w:id="115"/>
       <w:bookmarkEnd w:id="116"/>
-    </w:p>
-    <w:p>
-      <w:pPr>
-        <w:spacing w:after="0"/>
-        <w:rPr>
-          <w:rFonts w:eastAsiaTheme="minorHAnsi"/>
-          <w:sz w:val="16"/>
-          <w:szCs w:val="16"/>
-        </w:rPr>
-      </w:pPr>
-      <w:bookmarkStart w:id="117" w:name="OLE_LINK84"/>
-      <w:bookmarkStart w:id="118" w:name="OLE_LINK85"/>
-      <w:bookmarkStart w:id="119" w:name="OLE_LINK86"/>
+      <w:bookmarkEnd w:id="117"/>
+    </w:p>
+    <w:p>
+      <w:pPr>
+        <w:spacing w:after="0"/>
+        <w:rPr>
+          <w:rFonts w:eastAsiaTheme="minorHAnsi"/>
+          <w:sz w:val="16"/>
+          <w:szCs w:val="16"/>
+        </w:rPr>
+      </w:pPr>
+      <w:bookmarkStart w:id="118" w:name="OLE_LINK84"/>
+      <w:bookmarkStart w:id="119" w:name="OLE_LINK85"/>
+      <w:bookmarkStart w:id="120" w:name="OLE_LINK86"/>
       <w:r>
         <w:rPr>
           <w:rFonts w:eastAsiaTheme="minorHAnsi"/>
@@ -7213,9 +7309,9 @@
         </w:rPr>
         <w:tab/>
       </w:r>
-      <w:bookmarkStart w:id="120" w:name="OLE_LINK87"/>
-      <w:bookmarkStart w:id="121" w:name="OLE_LINK88"/>
-      <w:bookmarkStart w:id="122" w:name="OLE_LINK89"/>
+      <w:bookmarkStart w:id="121" w:name="OLE_LINK87"/>
+      <w:bookmarkStart w:id="122" w:name="OLE_LINK88"/>
+      <w:bookmarkStart w:id="123" w:name="OLE_LINK89"/>
       <w:r>
         <w:rPr>
           <w:rFonts w:eastAsiaTheme="minorHAnsi"/>
@@ -7224,9 +7320,9 @@
         </w:rPr>
         <w:t>-1 The status of the two players is changed to CONFIRMED_WITH_SERVER</w:t>
       </w:r>
-      <w:bookmarkEnd w:id="120"/>
       <w:bookmarkEnd w:id="121"/>
       <w:bookmarkEnd w:id="122"/>
+      <w:bookmarkEnd w:id="123"/>
     </w:p>
     <w:p>
       <w:pPr>
@@ -7348,9 +7444,9 @@
         </w:rPr>
         <w:t xml:space="preserve"> and closes their connections</w:t>
       </w:r>
-      <w:bookmarkStart w:id="123" w:name="OLE_LINK81"/>
-      <w:bookmarkStart w:id="124" w:name="OLE_LINK82"/>
-      <w:bookmarkStart w:id="125" w:name="OLE_LINK83"/>
+      <w:bookmarkStart w:id="124" w:name="OLE_LINK81"/>
+      <w:bookmarkStart w:id="125" w:name="OLE_LINK82"/>
+      <w:bookmarkStart w:id="126" w:name="OLE_LINK83"/>
     </w:p>
     <w:p>
       <w:pPr>
@@ -7395,12 +7491,12 @@
         <w:t xml:space="preserve"> The MS broadcasts the status change to all MSs</w:t>
       </w:r>
     </w:p>
-    <w:bookmarkEnd w:id="117"/>
     <w:bookmarkEnd w:id="118"/>
     <w:bookmarkEnd w:id="119"/>
-    <w:bookmarkEnd w:id="123"/>
+    <w:bookmarkEnd w:id="120"/>
     <w:bookmarkEnd w:id="124"/>
     <w:bookmarkEnd w:id="125"/>
+    <w:bookmarkEnd w:id="126"/>
     <w:p>
       <w:pPr>
         <w:spacing w:after="0"/>
@@ -7517,14 +7613,14 @@
         </w:rPr>
         <w:tab/>
       </w:r>
-      <w:bookmarkStart w:id="126" w:name="OLE_LINK97"/>
-      <w:bookmarkStart w:id="127" w:name="OLE_LINK98"/>
-      <w:bookmarkStart w:id="128" w:name="OLE_LINK99"/>
-      <w:bookmarkStart w:id="129" w:name="OLE_LINK100"/>
-      <w:bookmarkStart w:id="130" w:name="OLE_LINK101"/>
-      <w:bookmarkStart w:id="131" w:name="OLE_LINK102"/>
-      <w:bookmarkStart w:id="132" w:name="OLE_LINK95"/>
-      <w:bookmarkStart w:id="133" w:name="OLE_LINK96"/>
+      <w:bookmarkStart w:id="127" w:name="OLE_LINK97"/>
+      <w:bookmarkStart w:id="128" w:name="OLE_LINK98"/>
+      <w:bookmarkStart w:id="129" w:name="OLE_LINK99"/>
+      <w:bookmarkStart w:id="130" w:name="OLE_LINK100"/>
+      <w:bookmarkStart w:id="131" w:name="OLE_LINK101"/>
+      <w:bookmarkStart w:id="132" w:name="OLE_LINK102"/>
+      <w:bookmarkStart w:id="133" w:name="OLE_LINK95"/>
+      <w:bookmarkStart w:id="134" w:name="OLE_LINK96"/>
       <w:r>
         <w:rPr>
           <w:rFonts w:eastAsiaTheme="minorHAnsi"/>
@@ -7550,9 +7646,9 @@
         </w:rPr>
         <w:t>]</w:t>
       </w:r>
-      <w:bookmarkEnd w:id="126"/>
       <w:bookmarkEnd w:id="127"/>
       <w:bookmarkEnd w:id="128"/>
+      <w:bookmarkEnd w:id="129"/>
     </w:p>
     <w:p>
       <w:pPr>
@@ -7624,9 +7720,9 @@
         <w:t>-The other player is removed</w:t>
       </w:r>
     </w:p>
-    <w:bookmarkEnd w:id="129"/>
     <w:bookmarkEnd w:id="130"/>
     <w:bookmarkEnd w:id="131"/>
+    <w:bookmarkEnd w:id="132"/>
     <w:p>
       <w:pPr>
         <w:spacing w:after="0"/>
@@ -7699,8 +7795,8 @@
         <w:t>-The players’ statuses are reverted to UNMATCHED</w:t>
       </w:r>
     </w:p>
-    <w:bookmarkEnd w:id="132"/>
     <w:bookmarkEnd w:id="133"/>
+    <w:bookmarkEnd w:id="134"/>
     <w:p>
       <w:pPr>
         <w:spacing w:after="0"/>
@@ -7825,9 +7921,9 @@
         </w:rPr>
         <w:t xml:space="preserve">-4 The status of the two players is changed to </w:t>
       </w:r>
-      <w:bookmarkStart w:id="134" w:name="OLE_LINK90"/>
-      <w:bookmarkStart w:id="135" w:name="OLE_LINK91"/>
-      <w:bookmarkStart w:id="136" w:name="OLE_LINK92"/>
+      <w:bookmarkStart w:id="135" w:name="OLE_LINK90"/>
+      <w:bookmarkStart w:id="136" w:name="OLE_LINK91"/>
+      <w:bookmarkStart w:id="137" w:name="OLE_LINK92"/>
       <w:r>
         <w:rPr>
           <w:rFonts w:eastAsiaTheme="minorHAnsi"/>
@@ -7836,9 +7932,9 @@
         </w:rPr>
         <w:t>CONFIRMED_WITH_SERVER</w:t>
       </w:r>
-      <w:bookmarkEnd w:id="134"/>
       <w:bookmarkEnd w:id="135"/>
       <w:bookmarkEnd w:id="136"/>
+      <w:bookmarkEnd w:id="137"/>
     </w:p>
     <w:p>
       <w:pPr>
@@ -8130,8 +8226,8 @@
         <w:t xml:space="preserve"> The MS broadcasts the status change to all MSs</w:t>
       </w:r>
     </w:p>
-    <w:bookmarkEnd w:id="93"/>
     <w:bookmarkEnd w:id="94"/>
+    <w:bookmarkEnd w:id="95"/>
     <w:p>
       <w:pPr>
         <w:spacing w:after="0"/>
@@ -8234,8 +8330,8 @@
             <v:path o:extrusionok="f" gradientshapeok="t" o:connecttype="rect"/>
             <o:lock v:ext="edit" aspectratio="t"/>
           </v:shapetype>
-          <v:shape id="_x0000_i1025" type="#_x0000_t75" style="width:487.1pt;height:407.6pt">
-            <v:imagedata r:id="rId11" o:title="MS_FlowDiagram_04"/>
+          <v:shape id="_x0000_i1029" type="#_x0000_t75" style="width:486.45pt;height:428.25pt">
+            <v:imagedata r:id="rId11" o:title="MS_FlowDiagram_05"/>
           </v:shape>
         </w:pict>
       </w:r>
@@ -8343,6 +8439,58 @@
     <w:p>
       <w:pPr>
         <w:spacing w:after="0"/>
+        <w:jc w:val="left"/>
+        <w:rPr>
+          <w:rFonts w:eastAsiaTheme="minorHAnsi"/>
+          <w:sz w:val="16"/>
+          <w:szCs w:val="16"/>
+        </w:rPr>
+      </w:pPr>
+      <w:r>
+        <w:rPr>
+          <w:rFonts w:eastAsiaTheme="minorHAnsi" w:hint="eastAsia"/>
+          <w:i/>
+          <w:sz w:val="16"/>
+          <w:szCs w:val="16"/>
+        </w:rPr>
+        <w:t>Curved Lines:</w:t>
+      </w:r>
+      <w:r>
+        <w:rPr>
+          <w:rFonts w:eastAsiaTheme="minorHAnsi" w:hint="eastAsia"/>
+          <w:sz w:val="16"/>
+          <w:szCs w:val="16"/>
+        </w:rPr>
+        <w:t xml:space="preserve"> bright green = </w:t>
+      </w:r>
+      <w:r>
+        <w:rPr>
+          <w:rFonts w:eastAsiaTheme="minorHAnsi"/>
+          <w:sz w:val="16"/>
+          <w:szCs w:val="16"/>
+        </w:rPr>
+        <w:t>process f</w:t>
+      </w:r>
+      <w:r>
+        <w:rPr>
+          <w:rFonts w:eastAsiaTheme="minorHAnsi" w:hint="eastAsia"/>
+          <w:sz w:val="16"/>
+          <w:szCs w:val="16"/>
+        </w:rPr>
+        <w:t xml:space="preserve">rom MS </w:t>
+      </w:r>
+      <w:r>
+        <w:rPr>
+          <w:rFonts w:eastAsiaTheme="minorHAnsi"/>
+          <w:sz w:val="16"/>
+          <w:szCs w:val="16"/>
+        </w:rPr>
+        <w:t>“A” to ConfigServer and back to MS “A”; bright pink = process from MS “A” to MS “B” or back</w:t>
+      </w:r>
+    </w:p>
+    <w:p>
+      <w:pPr>
+        <w:spacing w:after="0"/>
         <w:rPr>
           <w:rFonts w:eastAsiaTheme="minorHAnsi"/>
           <w:b/>
@@ -8599,11 +8747,10 @@
           <w:sz w:val="16"/>
           <w:szCs w:val="16"/>
         </w:rPr>
-        <w:lastRenderedPageBreak/>
         <w:t>-</w:t>
       </w:r>
-      <w:bookmarkStart w:id="137" w:name="OLE_LINK34"/>
-      <w:bookmarkStart w:id="138" w:name="OLE_LINK35"/>
+      <w:bookmarkStart w:id="138" w:name="OLE_LINK34"/>
+      <w:bookmarkStart w:id="139" w:name="OLE_LINK35"/>
       <w:r>
         <w:rPr>
           <w:rFonts w:eastAsiaTheme="minorHAnsi"/>
@@ -8612,8 +8759,8 @@
         </w:rPr>
         <w:t xml:space="preserve">Retainment </w:t>
       </w:r>
-      <w:bookmarkEnd w:id="137"/>
       <w:bookmarkEnd w:id="138"/>
+      <w:bookmarkEnd w:id="139"/>
       <w:r>
         <w:rPr>
           <w:rFonts w:eastAsiaTheme="minorHAnsi"/>
@@ -8978,8 +9125,8 @@
           <w:szCs w:val="16"/>
         </w:rPr>
       </w:pPr>
-      <w:bookmarkStart w:id="139" w:name="OLE_LINK132"/>
-      <w:bookmarkStart w:id="140" w:name="OLE_LINK167"/>
+      <w:bookmarkStart w:id="140" w:name="OLE_LINK132"/>
+      <w:bookmarkStart w:id="141" w:name="OLE_LINK167"/>
       <w:r>
         <w:rPr>
           <w:rFonts w:eastAsiaTheme="minorHAnsi"/>
@@ -8998,8 +9145,8 @@
         </w:rPr>
         <w:t xml:space="preserve"> </w:t>
       </w:r>
-      <w:bookmarkEnd w:id="139"/>
       <w:bookmarkEnd w:id="140"/>
+      <w:bookmarkEnd w:id="141"/>
       <w:r>
         <w:rPr>
           <w:rFonts w:eastAsiaTheme="minorHAnsi"/>
@@ -9027,7 +9174,7 @@
         </w:rPr>
         <w:t xml:space="preserve">Function: </w:t>
       </w:r>
-      <w:bookmarkStart w:id="141" w:name="OLE_LINK170"/>
+      <w:bookmarkStart w:id="142" w:name="OLE_LINK170"/>
       <w:r>
         <w:rPr>
           <w:rFonts w:eastAsiaTheme="minorHAnsi"/>
@@ -9036,7 +9183,7 @@
         </w:rPr>
         <w:t>Start the matching server program. Creates a connection with the ConfigServer and obtains the server’s ID code. It then starts four program loops: ConfigServerLoop, MatchingServerListenLoop, PlayerManagerLoop, and MatchingManagerLoop.</w:t>
       </w:r>
-      <w:bookmarkEnd w:id="141"/>
+      <w:bookmarkEnd w:id="142"/>
     </w:p>
     <w:p>
       <w:pPr>
@@ -9055,8 +9202,8 @@
         </w:rPr>
         <w:t xml:space="preserve">Return: </w:t>
       </w:r>
-      <w:bookmarkStart w:id="142" w:name="OLE_LINK171"/>
-      <w:bookmarkStart w:id="143" w:name="OLE_LINK182"/>
+      <w:bookmarkStart w:id="143" w:name="OLE_LINK171"/>
+      <w:bookmarkStart w:id="144" w:name="OLE_LINK182"/>
       <w:r>
         <w:rPr>
           <w:rFonts w:eastAsiaTheme="minorHAnsi"/>
@@ -9065,8 +9212,8 @@
         </w:rPr>
         <w:t>This method returns true if the program was started without fail and false if a critical initialization component failed.</w:t>
       </w:r>
-      <w:bookmarkEnd w:id="142"/>
       <w:bookmarkEnd w:id="143"/>
+      <w:bookmarkEnd w:id="144"/>
     </w:p>
     <w:p>
       <w:pPr>
@@ -9136,11 +9283,11 @@
           <w:szCs w:val="16"/>
         </w:rPr>
       </w:pPr>
-      <w:bookmarkStart w:id="144" w:name="OLE_LINK133"/>
-      <w:bookmarkStart w:id="145" w:name="OLE_LINK134"/>
-      <w:bookmarkStart w:id="146" w:name="OLE_LINK135"/>
-      <w:bookmarkStart w:id="147" w:name="OLE_LINK136"/>
-      <w:bookmarkStart w:id="148" w:name="OLE_LINK137"/>
+      <w:bookmarkStart w:id="145" w:name="OLE_LINK133"/>
+      <w:bookmarkStart w:id="146" w:name="OLE_LINK134"/>
+      <w:bookmarkStart w:id="147" w:name="OLE_LINK135"/>
+      <w:bookmarkStart w:id="148" w:name="OLE_LINK136"/>
+      <w:bookmarkStart w:id="149" w:name="OLE_LINK137"/>
       <w:r>
         <w:rPr>
           <w:rFonts w:eastAsiaTheme="minorHAnsi"/>
@@ -9149,8 +9296,8 @@
         </w:rPr>
         <w:t xml:space="preserve">Function: </w:t>
       </w:r>
-      <w:bookmarkStart w:id="149" w:name="OLE_LINK183"/>
-      <w:bookmarkStart w:id="150" w:name="OLE_LINK184"/>
+      <w:bookmarkStart w:id="150" w:name="OLE_LINK183"/>
+      <w:bookmarkStart w:id="151" w:name="OLE_LINK184"/>
       <w:r>
         <w:rPr>
           <w:rFonts w:eastAsiaTheme="minorHAnsi"/>
@@ -9159,41 +9306,42 @@
         </w:rPr>
         <w:t>Loop asynchronous receive calls to the ConfigServer in order to receive messages from the ConfigServer.</w:t>
       </w:r>
-      <w:bookmarkEnd w:id="149"/>
       <w:bookmarkEnd w:id="150"/>
-    </w:p>
-    <w:bookmarkEnd w:id="144"/>
+      <w:bookmarkEnd w:id="151"/>
+    </w:p>
     <w:bookmarkEnd w:id="145"/>
     <w:bookmarkEnd w:id="146"/>
     <w:bookmarkEnd w:id="147"/>
     <w:bookmarkEnd w:id="148"/>
-    <w:p>
-      <w:pPr>
-        <w:spacing w:after="0"/>
-        <w:rPr>
-          <w:rFonts w:eastAsiaTheme="minorHAnsi"/>
-          <w:sz w:val="16"/>
-          <w:szCs w:val="16"/>
-        </w:rPr>
-      </w:pPr>
-    </w:p>
-    <w:p>
-      <w:pPr>
-        <w:spacing w:after="0"/>
-        <w:rPr>
-          <w:rFonts w:eastAsiaTheme="minorHAnsi"/>
-          <w:b/>
-          <w:sz w:val="16"/>
-          <w:szCs w:val="16"/>
-        </w:rPr>
-      </w:pPr>
-      <w:r>
-        <w:rPr>
-          <w:rFonts w:eastAsiaTheme="minorHAnsi"/>
-          <w:b/>
-          <w:sz w:val="16"/>
-          <w:szCs w:val="16"/>
-        </w:rPr>
+    <w:bookmarkEnd w:id="149"/>
+    <w:p>
+      <w:pPr>
+        <w:spacing w:after="0"/>
+        <w:rPr>
+          <w:rFonts w:eastAsiaTheme="minorHAnsi"/>
+          <w:sz w:val="16"/>
+          <w:szCs w:val="16"/>
+        </w:rPr>
+      </w:pPr>
+    </w:p>
+    <w:p>
+      <w:pPr>
+        <w:spacing w:after="0"/>
+        <w:rPr>
+          <w:rFonts w:eastAsiaTheme="minorHAnsi"/>
+          <w:b/>
+          <w:sz w:val="16"/>
+          <w:szCs w:val="16"/>
+        </w:rPr>
+      </w:pPr>
+      <w:r>
+        <w:rPr>
+          <w:rFonts w:eastAsiaTheme="minorHAnsi"/>
+          <w:b/>
+          <w:sz w:val="16"/>
+          <w:szCs w:val="16"/>
+        </w:rPr>
+        <w:lastRenderedPageBreak/>
         <w:t>bool</w:t>
       </w:r>
       <w:r>
@@ -9232,7 +9380,7 @@
         </w:rPr>
         <w:t xml:space="preserve">Function: </w:t>
       </w:r>
-      <w:bookmarkStart w:id="151" w:name="OLE_LINK185"/>
+      <w:bookmarkStart w:id="152" w:name="OLE_LINK185"/>
       <w:r>
         <w:rPr>
           <w:rFonts w:eastAsiaTheme="minorHAnsi"/>
@@ -9265,28 +9413,27 @@
         </w:rPr>
         <w:t xml:space="preserve"> calls to receive new connections from new MatchingServers.</w:t>
       </w:r>
-      <w:bookmarkEnd w:id="151"/>
-    </w:p>
-    <w:p>
-      <w:pPr>
-        <w:spacing w:after="0"/>
-        <w:rPr>
-          <w:rFonts w:eastAsiaTheme="minorHAnsi"/>
-          <w:sz w:val="16"/>
-          <w:szCs w:val="16"/>
-        </w:rPr>
-      </w:pPr>
-      <w:r>
-        <w:rPr>
-          <w:rFonts w:eastAsiaTheme="minorHAnsi"/>
-          <w:sz w:val="16"/>
-          <w:szCs w:val="16"/>
-        </w:rPr>
-        <w:lastRenderedPageBreak/>
+      <w:bookmarkEnd w:id="152"/>
+    </w:p>
+    <w:p>
+      <w:pPr>
+        <w:spacing w:after="0"/>
+        <w:rPr>
+          <w:rFonts w:eastAsiaTheme="minorHAnsi"/>
+          <w:sz w:val="16"/>
+          <w:szCs w:val="16"/>
+        </w:rPr>
+      </w:pPr>
+      <w:r>
+        <w:rPr>
+          <w:rFonts w:eastAsiaTheme="minorHAnsi"/>
+          <w:sz w:val="16"/>
+          <w:szCs w:val="16"/>
+        </w:rPr>
         <w:t xml:space="preserve">Return: </w:t>
       </w:r>
-      <w:bookmarkStart w:id="152" w:name="OLE_LINK186"/>
-      <w:bookmarkStart w:id="153" w:name="OLE_LINK187"/>
+      <w:bookmarkStart w:id="153" w:name="OLE_LINK186"/>
+      <w:bookmarkStart w:id="154" w:name="OLE_LINK187"/>
       <w:r>
         <w:rPr>
           <w:rFonts w:eastAsiaTheme="minorHAnsi"/>
@@ -9295,8 +9442,8 @@
         </w:rPr>
         <w:t>This function returns false if the listening socket creation failed, otherwise returns true;</w:t>
       </w:r>
-      <w:bookmarkEnd w:id="152"/>
       <w:bookmarkEnd w:id="153"/>
+      <w:bookmarkEnd w:id="154"/>
     </w:p>
     <w:p>
       <w:pPr>
@@ -9363,8 +9510,8 @@
         </w:rPr>
         <w:t xml:space="preserve">Function: </w:t>
       </w:r>
-      <w:bookmarkStart w:id="154" w:name="OLE_LINK188"/>
-      <w:bookmarkStart w:id="155" w:name="OLE_LINK189"/>
+      <w:bookmarkStart w:id="155" w:name="OLE_LINK188"/>
+      <w:bookmarkStart w:id="156" w:name="OLE_LINK189"/>
       <w:r>
         <w:rPr>
           <w:rFonts w:eastAsiaTheme="minorHAnsi"/>
@@ -9373,8 +9520,8 @@
         </w:rPr>
         <w:t>Loop asynchronous receive calls on a new MatchingServer connection in order to receive messages from that MatchingServer.</w:t>
       </w:r>
-      <w:bookmarkEnd w:id="154"/>
       <w:bookmarkEnd w:id="155"/>
+      <w:bookmarkEnd w:id="156"/>
     </w:p>
     <w:p>
       <w:pPr>
@@ -9432,8 +9579,8 @@
         </w:rPr>
         <w:t xml:space="preserve">Function: </w:t>
       </w:r>
-      <w:bookmarkStart w:id="156" w:name="OLE_LINK190"/>
-      <w:bookmarkStart w:id="157" w:name="OLE_LINK191"/>
+      <w:bookmarkStart w:id="157" w:name="OLE_LINK190"/>
+      <w:bookmarkStart w:id="158" w:name="OLE_LINK191"/>
       <w:r>
         <w:rPr>
           <w:rFonts w:eastAsiaTheme="minorHAnsi"/>
@@ -9442,8 +9589,8 @@
         </w:rPr>
         <w:t>Calculate a fake latency score for a connection with a particular server and call WaitingRoom.SetServerLatency() to set it in the WaitingRoom.</w:t>
       </w:r>
-      <w:bookmarkEnd w:id="156"/>
       <w:bookmarkEnd w:id="157"/>
+      <w:bookmarkEnd w:id="158"/>
       <w:r>
         <w:rPr>
           <w:rFonts w:eastAsiaTheme="minorHAnsi"/>
@@ -9837,7 +9984,7 @@
         </w:rPr>
         <w:t xml:space="preserve"> </w:t>
       </w:r>
-      <w:bookmarkStart w:id="158" w:name="OLE_LINK192"/>
+      <w:bookmarkStart w:id="159" w:name="OLE_LINK192"/>
       <w:r>
         <w:rPr>
           <w:rFonts w:eastAsiaTheme="minorHAnsi"/>
@@ -9846,24 +9993,24 @@
         </w:rPr>
         <w:t>Creates a new connection of a specified type with a specified address.</w:t>
       </w:r>
-      <w:bookmarkEnd w:id="158"/>
-    </w:p>
-    <w:p>
-      <w:pPr>
-        <w:spacing w:after="0"/>
-        <w:rPr>
-          <w:rFonts w:eastAsiaTheme="minorHAnsi"/>
-          <w:sz w:val="16"/>
-          <w:szCs w:val="16"/>
-        </w:rPr>
-      </w:pPr>
-      <w:bookmarkStart w:id="159" w:name="OLE_LINK138"/>
-      <w:bookmarkStart w:id="160" w:name="OLE_LINK139"/>
-      <w:bookmarkStart w:id="161" w:name="OLE_LINK140"/>
-      <w:bookmarkStart w:id="162" w:name="OLE_LINK141"/>
-      <w:bookmarkStart w:id="163" w:name="OLE_LINK142"/>
-      <w:bookmarkStart w:id="164" w:name="OLE_LINK143"/>
-      <w:bookmarkStart w:id="165" w:name="OLE_LINK144"/>
+      <w:bookmarkEnd w:id="159"/>
+    </w:p>
+    <w:p>
+      <w:pPr>
+        <w:spacing w:after="0"/>
+        <w:rPr>
+          <w:rFonts w:eastAsiaTheme="minorHAnsi"/>
+          <w:sz w:val="16"/>
+          <w:szCs w:val="16"/>
+        </w:rPr>
+      </w:pPr>
+      <w:bookmarkStart w:id="160" w:name="OLE_LINK138"/>
+      <w:bookmarkStart w:id="161" w:name="OLE_LINK139"/>
+      <w:bookmarkStart w:id="162" w:name="OLE_LINK140"/>
+      <w:bookmarkStart w:id="163" w:name="OLE_LINK141"/>
+      <w:bookmarkStart w:id="164" w:name="OLE_LINK142"/>
+      <w:bookmarkStart w:id="165" w:name="OLE_LINK143"/>
+      <w:bookmarkStart w:id="166" w:name="OLE_LINK144"/>
       <w:r>
         <w:rPr>
           <w:rFonts w:eastAsiaTheme="minorHAnsi"/>
@@ -9872,8 +10019,8 @@
         </w:rPr>
         <w:t xml:space="preserve">Return: </w:t>
       </w:r>
-      <w:bookmarkStart w:id="166" w:name="OLE_LINK193"/>
-      <w:bookmarkStart w:id="167" w:name="OLE_LINK194"/>
+      <w:bookmarkStart w:id="167" w:name="OLE_LINK193"/>
+      <w:bookmarkStart w:id="168" w:name="OLE_LINK194"/>
       <w:r>
         <w:rPr>
           <w:rFonts w:eastAsiaTheme="minorHAnsi"/>
@@ -9882,16 +10029,16 @@
         </w:rPr>
         <w:t>The method returns true on success and false on failure.</w:t>
       </w:r>
-      <w:bookmarkEnd w:id="166"/>
       <w:bookmarkEnd w:id="167"/>
-    </w:p>
-    <w:bookmarkEnd w:id="159"/>
+      <w:bookmarkEnd w:id="168"/>
+    </w:p>
     <w:bookmarkEnd w:id="160"/>
     <w:bookmarkEnd w:id="161"/>
     <w:bookmarkEnd w:id="162"/>
     <w:bookmarkEnd w:id="163"/>
     <w:bookmarkEnd w:id="164"/>
     <w:bookmarkEnd w:id="165"/>
+    <w:bookmarkEnd w:id="166"/>
     <w:p>
       <w:pPr>
         <w:spacing w:after="0"/>
@@ -9984,8 +10131,8 @@
         </w:rPr>
         <w:t xml:space="preserve">Function: </w:t>
       </w:r>
-      <w:bookmarkStart w:id="168" w:name="OLE_LINK195"/>
-      <w:bookmarkStart w:id="169" w:name="OLE_LINK196"/>
+      <w:bookmarkStart w:id="169" w:name="OLE_LINK195"/>
+      <w:bookmarkStart w:id="170" w:name="OLE_LINK196"/>
       <w:r>
         <w:rPr>
           <w:rFonts w:eastAsiaTheme="minorHAnsi"/>
@@ -10002,8 +10149,8 @@
         </w:rPr>
         <w:t xml:space="preserve"> for a specified connection type.</w:t>
       </w:r>
-      <w:bookmarkEnd w:id="168"/>
       <w:bookmarkEnd w:id="169"/>
+      <w:bookmarkEnd w:id="170"/>
     </w:p>
     <w:p>
       <w:pPr>
@@ -10022,8 +10169,8 @@
         </w:rPr>
         <w:t xml:space="preserve">Return: </w:t>
       </w:r>
-      <w:bookmarkStart w:id="170" w:name="OLE_LINK197"/>
-      <w:bookmarkStart w:id="171" w:name="OLE_LINK198"/>
+      <w:bookmarkStart w:id="171" w:name="OLE_LINK197"/>
+      <w:bookmarkStart w:id="172" w:name="OLE_LINK198"/>
       <w:r>
         <w:rPr>
           <w:rFonts w:eastAsiaTheme="minorHAnsi"/>
@@ -10032,8 +10179,8 @@
         </w:rPr>
         <w:t>The method returns true on success and false on failure.</w:t>
       </w:r>
-      <w:bookmarkEnd w:id="170"/>
       <w:bookmarkEnd w:id="171"/>
+      <w:bookmarkEnd w:id="172"/>
     </w:p>
     <w:p>
       <w:pPr>
@@ -10082,8 +10229,8 @@
         </w:rPr>
         <w:t xml:space="preserve">Function: </w:t>
       </w:r>
-      <w:bookmarkStart w:id="172" w:name="OLE_LINK199"/>
-      <w:bookmarkStart w:id="173" w:name="OLE_LINK200"/>
+      <w:bookmarkStart w:id="173" w:name="OLE_LINK199"/>
+      <w:bookmarkStart w:id="174" w:name="OLE_LINK200"/>
       <w:r>
         <w:rPr>
           <w:rFonts w:eastAsiaTheme="minorHAnsi"/>
@@ -10092,8 +10239,8 @@
         </w:rPr>
         <w:t>Ask the connection server for an asynchronous accept call on particular listening socket of given type.</w:t>
       </w:r>
-      <w:bookmarkEnd w:id="172"/>
       <w:bookmarkEnd w:id="173"/>
+      <w:bookmarkEnd w:id="174"/>
     </w:p>
     <w:p>
       <w:pPr>
@@ -10133,8 +10280,8 @@
         </w:rPr>
         <w:t>SendMessage (</w:t>
       </w:r>
-      <w:bookmarkStart w:id="174" w:name="OLE_LINK127"/>
-      <w:bookmarkStart w:id="175" w:name="OLE_LINK128"/>
+      <w:bookmarkStart w:id="175" w:name="OLE_LINK127"/>
+      <w:bookmarkStart w:id="176" w:name="OLE_LINK128"/>
       <w:r>
         <w:rPr>
           <w:rFonts w:eastAsiaTheme="minorHAnsi"/>
@@ -10153,8 +10300,8 @@
         </w:rPr>
         <w:t>string sendToID</w:t>
       </w:r>
-      <w:bookmarkEnd w:id="174"/>
       <w:bookmarkEnd w:id="175"/>
+      <w:bookmarkEnd w:id="176"/>
       <w:r>
         <w:rPr>
           <w:rFonts w:eastAsiaTheme="minorHAnsi" w:hint="eastAsia"/>
@@ -10199,7 +10346,7 @@
         </w:rPr>
         <w:t xml:space="preserve"> </w:t>
       </w:r>
-      <w:bookmarkStart w:id="176" w:name="OLE_LINK201"/>
+      <w:bookmarkStart w:id="177" w:name="OLE_LINK201"/>
       <w:r>
         <w:rPr>
           <w:rFonts w:eastAsiaTheme="minorHAnsi"/>
@@ -10208,9 +10355,9 @@
         </w:rPr>
         <w:t>Takes the sendToID, looks up the socket and sends the message to that socket.</w:t>
       </w:r>
-      <w:bookmarkStart w:id="177" w:name="OLE_LINK129"/>
-      <w:bookmarkStart w:id="178" w:name="OLE_LINK130"/>
-      <w:bookmarkEnd w:id="176"/>
+      <w:bookmarkStart w:id="178" w:name="OLE_LINK129"/>
+      <w:bookmarkStart w:id="179" w:name="OLE_LINK130"/>
+      <w:bookmarkEnd w:id="177"/>
     </w:p>
     <w:p>
       <w:pPr>
@@ -10230,8 +10377,8 @@
         <w:t>Validation: The string should never be empty and the message should always be a minimum of the header size.</w:t>
       </w:r>
     </w:p>
-    <w:bookmarkEnd w:id="177"/>
     <w:bookmarkEnd w:id="178"/>
+    <w:bookmarkEnd w:id="179"/>
     <w:p>
       <w:pPr>
         <w:spacing w:after="0"/>
@@ -10249,8 +10396,8 @@
         </w:rPr>
         <w:t xml:space="preserve">Return: </w:t>
       </w:r>
-      <w:bookmarkStart w:id="179" w:name="OLE_LINK202"/>
-      <w:bookmarkStart w:id="180" w:name="OLE_LINK203"/>
+      <w:bookmarkStart w:id="180" w:name="OLE_LINK202"/>
+      <w:bookmarkStart w:id="181" w:name="OLE_LINK203"/>
       <w:r>
         <w:rPr>
           <w:rFonts w:eastAsiaTheme="minorHAnsi"/>
@@ -10260,8 +10407,8 @@
         <w:t>The method returns true on success and false on failure.</w:t>
       </w:r>
     </w:p>
-    <w:bookmarkEnd w:id="179"/>
     <w:bookmarkEnd w:id="180"/>
+    <w:bookmarkEnd w:id="181"/>
     <w:p>
       <w:pPr>
         <w:spacing w:after="0"/>
@@ -10380,8 +10527,8 @@
         </w:rPr>
         <w:t xml:space="preserve"> </w:t>
       </w:r>
-      <w:bookmarkStart w:id="181" w:name="OLE_LINK204"/>
-      <w:bookmarkStart w:id="182" w:name="OLE_LINK205"/>
+      <w:bookmarkStart w:id="182" w:name="OLE_LINK204"/>
+      <w:bookmarkStart w:id="183" w:name="OLE_LINK205"/>
       <w:r>
         <w:rPr>
           <w:rFonts w:eastAsiaTheme="minorHAnsi"/>
@@ -10406,8 +10553,8 @@
         </w:rPr>
         <w:t>The message is passed as an out parameter. Failure informs the caller that the connection with the ID is no longer viable.</w:t>
       </w:r>
-      <w:bookmarkEnd w:id="181"/>
       <w:bookmarkEnd w:id="182"/>
+      <w:bookmarkEnd w:id="183"/>
     </w:p>
     <w:p>
       <w:pPr>
@@ -10442,6 +10589,7 @@
           <w:sz w:val="16"/>
           <w:szCs w:val="16"/>
         </w:rPr>
+        <w:lastRenderedPageBreak/>
         <w:t>Return: The method returns true on success and false on failure.</w:t>
       </w:r>
     </w:p>
@@ -10517,7 +10665,6 @@
           <w:sz w:val="16"/>
           <w:szCs w:val="16"/>
         </w:rPr>
-        <w:lastRenderedPageBreak/>
         <w:t>Function:</w:t>
       </w:r>
       <w:r>
@@ -10546,8 +10693,8 @@
         </w:rPr>
         <w:t xml:space="preserve">Return: </w:t>
       </w:r>
-      <w:bookmarkStart w:id="183" w:name="OLE_LINK206"/>
-      <w:bookmarkStart w:id="184" w:name="OLE_LINK207"/>
+      <w:bookmarkStart w:id="184" w:name="OLE_LINK206"/>
+      <w:bookmarkStart w:id="185" w:name="OLE_LINK207"/>
       <w:r>
         <w:rPr>
           <w:rFonts w:eastAsiaTheme="minorHAnsi"/>
@@ -10556,8 +10703,8 @@
         </w:rPr>
         <w:t>The method returns true on success and false on failure</w:t>
       </w:r>
-      <w:bookmarkEnd w:id="183"/>
       <w:bookmarkEnd w:id="184"/>
+      <w:bookmarkEnd w:id="185"/>
       <w:r>
         <w:rPr>
           <w:rFonts w:eastAsiaTheme="minorHAnsi"/>
@@ -10633,11 +10780,11 @@
           <w:szCs w:val="16"/>
         </w:rPr>
       </w:pPr>
-      <w:bookmarkStart w:id="185" w:name="OLE_LINK148"/>
-      <w:bookmarkStart w:id="186" w:name="OLE_LINK149"/>
-      <w:bookmarkStart w:id="187" w:name="OLE_LINK150"/>
-      <w:bookmarkStart w:id="188" w:name="OLE_LINK151"/>
-      <w:bookmarkStart w:id="189" w:name="OLE_LINK152"/>
+      <w:bookmarkStart w:id="186" w:name="OLE_LINK148"/>
+      <w:bookmarkStart w:id="187" w:name="OLE_LINK149"/>
+      <w:bookmarkStart w:id="188" w:name="OLE_LINK150"/>
+      <w:bookmarkStart w:id="189" w:name="OLE_LINK151"/>
+      <w:bookmarkStart w:id="190" w:name="OLE_LINK152"/>
       <w:r>
         <w:rPr>
           <w:rFonts w:eastAsiaTheme="minorHAnsi"/>
@@ -10646,9 +10793,9 @@
         </w:rPr>
         <w:t>Function:</w:t>
       </w:r>
-      <w:bookmarkStart w:id="190" w:name="OLE_LINK145"/>
-      <w:bookmarkStart w:id="191" w:name="OLE_LINK146"/>
-      <w:bookmarkStart w:id="192" w:name="OLE_LINK147"/>
+      <w:bookmarkStart w:id="191" w:name="OLE_LINK145"/>
+      <w:bookmarkStart w:id="192" w:name="OLE_LINK146"/>
+      <w:bookmarkStart w:id="193" w:name="OLE_LINK147"/>
       <w:r>
         <w:rPr>
           <w:rFonts w:eastAsiaTheme="minorHAnsi"/>
@@ -10657,8 +10804,8 @@
         </w:rPr>
         <w:t xml:space="preserve"> </w:t>
       </w:r>
-      <w:bookmarkStart w:id="193" w:name="OLE_LINK208"/>
-      <w:bookmarkStart w:id="194" w:name="OLE_LINK209"/>
+      <w:bookmarkStart w:id="194" w:name="OLE_LINK208"/>
+      <w:bookmarkStart w:id="195" w:name="OLE_LINK209"/>
       <w:r>
         <w:rPr>
           <w:rFonts w:eastAsiaTheme="minorHAnsi"/>
@@ -10667,14 +10814,14 @@
         </w:rPr>
         <w:t>To check if a connection is still viable via a health check mechanism.</w:t>
       </w:r>
-      <w:bookmarkEnd w:id="193"/>
       <w:bookmarkEnd w:id="194"/>
-    </w:p>
-    <w:bookmarkEnd w:id="185"/>
+      <w:bookmarkEnd w:id="195"/>
+    </w:p>
     <w:bookmarkEnd w:id="186"/>
     <w:bookmarkEnd w:id="187"/>
     <w:bookmarkEnd w:id="188"/>
     <w:bookmarkEnd w:id="189"/>
+    <w:bookmarkEnd w:id="190"/>
     <w:p>
       <w:pPr>
         <w:spacing w:after="0"/>
@@ -10692,8 +10839,8 @@
         </w:rPr>
         <w:t xml:space="preserve">Return: </w:t>
       </w:r>
-      <w:bookmarkStart w:id="195" w:name="OLE_LINK210"/>
-      <w:bookmarkStart w:id="196" w:name="OLE_LINK211"/>
+      <w:bookmarkStart w:id="196" w:name="OLE_LINK210"/>
+      <w:bookmarkStart w:id="197" w:name="OLE_LINK211"/>
       <w:r>
         <w:rPr>
           <w:rFonts w:eastAsiaTheme="minorHAnsi"/>
@@ -10702,12 +10849,12 @@
         </w:rPr>
         <w:t>The method returns true if the connection is healthy and false the connection is unresponsive.</w:t>
       </w:r>
-      <w:bookmarkEnd w:id="195"/>
       <w:bookmarkEnd w:id="196"/>
-    </w:p>
-    <w:bookmarkEnd w:id="190"/>
+      <w:bookmarkEnd w:id="197"/>
+    </w:p>
     <w:bookmarkEnd w:id="191"/>
     <w:bookmarkEnd w:id="192"/>
+    <w:bookmarkEnd w:id="193"/>
     <w:p>
       <w:pPr>
         <w:spacing w:after="0"/>
@@ -10790,8 +10937,8 @@
         </w:rPr>
         <w:t xml:space="preserve"> </w:t>
       </w:r>
-      <w:bookmarkStart w:id="197" w:name="OLE_LINK212"/>
-      <w:bookmarkStart w:id="198" w:name="OLE_LINK213"/>
+      <w:bookmarkStart w:id="198" w:name="OLE_LINK212"/>
+      <w:bookmarkStart w:id="199" w:name="OLE_LINK213"/>
       <w:r>
         <w:rPr>
           <w:rFonts w:eastAsiaTheme="minorHAnsi"/>
@@ -10800,8 +10947,8 @@
         </w:rPr>
         <w:t>Tell the ConnectionManager to shut down a connection that isn’t needed anymore.</w:t>
       </w:r>
-      <w:bookmarkEnd w:id="197"/>
       <w:bookmarkEnd w:id="198"/>
+      <w:bookmarkEnd w:id="199"/>
     </w:p>
     <w:p>
       <w:pPr>
@@ -10881,8 +11028,8 @@
           <w:szCs w:val="16"/>
         </w:rPr>
       </w:pPr>
-      <w:bookmarkStart w:id="199" w:name="OLE_LINK168"/>
-      <w:bookmarkStart w:id="200" w:name="OLE_LINK169"/>
+      <w:bookmarkStart w:id="200" w:name="OLE_LINK168"/>
+      <w:bookmarkStart w:id="201" w:name="OLE_LINK169"/>
       <w:r>
         <w:rPr>
           <w:rFonts w:eastAsiaTheme="minorHAnsi"/>
@@ -10901,8 +11048,8 @@
         </w:rPr>
         <w:t xml:space="preserve"> </w:t>
       </w:r>
-      <w:bookmarkEnd w:id="199"/>
       <w:bookmarkEnd w:id="200"/>
+      <w:bookmarkEnd w:id="201"/>
       <w:r>
         <w:rPr>
           <w:rFonts w:eastAsiaTheme="minorHAnsi"/>
@@ -11157,9 +11304,9 @@
           <w:szCs w:val="16"/>
         </w:rPr>
       </w:pPr>
-      <w:bookmarkStart w:id="201" w:name="OLE_LINK153"/>
-      <w:bookmarkStart w:id="202" w:name="OLE_LINK154"/>
-      <w:bookmarkStart w:id="203" w:name="OLE_LINK155"/>
+      <w:bookmarkStart w:id="202" w:name="OLE_LINK153"/>
+      <w:bookmarkStart w:id="203" w:name="OLE_LINK154"/>
+      <w:bookmarkStart w:id="204" w:name="OLE_LINK155"/>
       <w:r>
         <w:rPr>
           <w:rFonts w:eastAsiaTheme="minorHAnsi"/>
@@ -11177,9 +11324,9 @@
         <w:t xml:space="preserve"> Creates a random metric score.</w:t>
       </w:r>
     </w:p>
-    <w:bookmarkEnd w:id="201"/>
     <w:bookmarkEnd w:id="202"/>
     <w:bookmarkEnd w:id="203"/>
+    <w:bookmarkEnd w:id="204"/>
     <w:p>
       <w:pPr>
         <w:spacing w:after="0"/>
@@ -11627,8 +11774,8 @@
         <w:tab/>
         <w:t>MATCHED</w:t>
       </w:r>
-      <w:bookmarkStart w:id="204" w:name="OLE_LINK103"/>
-      <w:bookmarkStart w:id="205" w:name="OLE_LINK104"/>
+      <w:bookmarkStart w:id="205" w:name="OLE_LINK103"/>
+      <w:bookmarkStart w:id="206" w:name="OLE_LINK104"/>
       <w:r>
         <w:rPr>
           <w:rFonts w:eastAsiaTheme="minorHAnsi"/>
@@ -11637,8 +11784,8 @@
         </w:rPr>
         <w:t>_BUT_UNCONFIRMED</w:t>
       </w:r>
-      <w:bookmarkEnd w:id="204"/>
       <w:bookmarkEnd w:id="205"/>
+      <w:bookmarkEnd w:id="206"/>
       <w:r>
         <w:rPr>
           <w:rFonts w:eastAsiaTheme="minorHAnsi"/>
@@ -12113,10 +12260,10 @@
         </w:rPr>
         <w:t xml:space="preserve">out bool isLocalMatch, out </w:t>
       </w:r>
-      <w:bookmarkStart w:id="206" w:name="OLE_LINK172"/>
-      <w:bookmarkStart w:id="207" w:name="OLE_LINK173"/>
-      <w:bookmarkStart w:id="208" w:name="OLE_LINK174"/>
-      <w:bookmarkStart w:id="209" w:name="OLE_LINK175"/>
+      <w:bookmarkStart w:id="207" w:name="OLE_LINK172"/>
+      <w:bookmarkStart w:id="208" w:name="OLE_LINK173"/>
+      <w:bookmarkStart w:id="209" w:name="OLE_LINK174"/>
+      <w:bookmarkStart w:id="210" w:name="OLE_LINK175"/>
       <w:r>
         <w:rPr>
           <w:rFonts w:eastAsiaTheme="minorHAnsi"/>
@@ -12135,10 +12282,10 @@
         </w:rPr>
         <w:t xml:space="preserve"> </w:t>
       </w:r>
-      <w:bookmarkEnd w:id="206"/>
       <w:bookmarkEnd w:id="207"/>
       <w:bookmarkEnd w:id="208"/>
       <w:bookmarkEnd w:id="209"/>
+      <w:bookmarkEnd w:id="210"/>
       <w:r>
         <w:rPr>
           <w:rFonts w:eastAsiaTheme="minorHAnsi"/>
@@ -12167,17 +12314,17 @@
           <w:szCs w:val="16"/>
         </w:rPr>
       </w:pPr>
-      <w:bookmarkStart w:id="210" w:name="OLE_LINK156"/>
-      <w:bookmarkStart w:id="211" w:name="OLE_LINK157"/>
-      <w:bookmarkStart w:id="212" w:name="OLE_LINK158"/>
-      <w:bookmarkStart w:id="213" w:name="OLE_LINK159"/>
-      <w:bookmarkStart w:id="214" w:name="OLE_LINK160"/>
-      <w:bookmarkStart w:id="215" w:name="OLE_LINK161"/>
-      <w:bookmarkStart w:id="216" w:name="OLE_LINK162"/>
-      <w:bookmarkStart w:id="217" w:name="OLE_LINK163"/>
-      <w:bookmarkStart w:id="218" w:name="OLE_LINK164"/>
-      <w:bookmarkStart w:id="219" w:name="OLE_LINK165"/>
-      <w:bookmarkStart w:id="220" w:name="OLE_LINK166"/>
+      <w:bookmarkStart w:id="211" w:name="OLE_LINK156"/>
+      <w:bookmarkStart w:id="212" w:name="OLE_LINK157"/>
+      <w:bookmarkStart w:id="213" w:name="OLE_LINK158"/>
+      <w:bookmarkStart w:id="214" w:name="OLE_LINK159"/>
+      <w:bookmarkStart w:id="215" w:name="OLE_LINK160"/>
+      <w:bookmarkStart w:id="216" w:name="OLE_LINK161"/>
+      <w:bookmarkStart w:id="217" w:name="OLE_LINK162"/>
+      <w:bookmarkStart w:id="218" w:name="OLE_LINK163"/>
+      <w:bookmarkStart w:id="219" w:name="OLE_LINK164"/>
+      <w:bookmarkStart w:id="220" w:name="OLE_LINK165"/>
+      <w:bookmarkStart w:id="221" w:name="OLE_LINK166"/>
       <w:r>
         <w:rPr>
           <w:rFonts w:eastAsiaTheme="minorHAnsi"/>
@@ -12213,7 +12360,6 @@
         <w:t>Return: The method returns true on a successful match find and false on failure.</w:t>
       </w:r>
     </w:p>
-    <w:bookmarkEnd w:id="210"/>
     <w:bookmarkEnd w:id="211"/>
     <w:bookmarkEnd w:id="212"/>
     <w:bookmarkEnd w:id="213"/>
@@ -12224,6 +12370,7 @@
     <w:bookmarkEnd w:id="218"/>
     <w:bookmarkEnd w:id="219"/>
     <w:bookmarkEnd w:id="220"/>
+    <w:bookmarkEnd w:id="221"/>
     <w:p>
       <w:pPr>
         <w:spacing w:after="0"/>
@@ -12262,9 +12409,9 @@
         </w:rPr>
         <w:t>TryCancelMatch (</w:t>
       </w:r>
-      <w:bookmarkStart w:id="221" w:name="OLE_LINK176"/>
-      <w:bookmarkStart w:id="222" w:name="OLE_LINK177"/>
-      <w:bookmarkStart w:id="223" w:name="OLE_LINK178"/>
+      <w:bookmarkStart w:id="222" w:name="OLE_LINK176"/>
+      <w:bookmarkStart w:id="223" w:name="OLE_LINK177"/>
+      <w:bookmarkStart w:id="224" w:name="OLE_LINK178"/>
       <w:r>
         <w:rPr>
           <w:rFonts w:eastAsiaTheme="minorHAnsi"/>
@@ -12274,9 +12421,9 @@
         </w:rPr>
         <w:t>Match match</w:t>
       </w:r>
-      <w:bookmarkEnd w:id="221"/>
       <w:bookmarkEnd w:id="222"/>
       <w:bookmarkEnd w:id="223"/>
+      <w:bookmarkEnd w:id="224"/>
       <w:r>
         <w:rPr>
           <w:rFonts w:eastAsiaTheme="minorHAnsi"/>
@@ -12445,6 +12592,7 @@
           <w:sz w:val="16"/>
           <w:szCs w:val="16"/>
         </w:rPr>
+        <w:lastRenderedPageBreak/>
         <w:t xml:space="preserve">Return: The method returns true on a successful </w:t>
       </w:r>
       <w:r>
@@ -12492,9 +12640,9 @@
           <w:szCs w:val="16"/>
         </w:rPr>
       </w:pPr>
-      <w:bookmarkStart w:id="224" w:name="OLE_LINK179"/>
-      <w:bookmarkStart w:id="225" w:name="OLE_LINK180"/>
-      <w:bookmarkStart w:id="226" w:name="OLE_LINK181"/>
+      <w:bookmarkStart w:id="225" w:name="OLE_LINK179"/>
+      <w:bookmarkStart w:id="226" w:name="OLE_LINK180"/>
+      <w:bookmarkStart w:id="227" w:name="OLE_LINK181"/>
       <w:r>
         <w:rPr>
           <w:rFonts w:eastAsiaTheme="minorHAnsi"/>
@@ -12504,9 +12652,9 @@
         </w:rPr>
         <w:t xml:space="preserve">bool </w:t>
       </w:r>
-      <w:bookmarkEnd w:id="224"/>
       <w:bookmarkEnd w:id="225"/>
       <w:bookmarkEnd w:id="226"/>
+      <w:bookmarkEnd w:id="227"/>
       <w:r>
         <w:rPr>
           <w:rFonts w:eastAsiaTheme="minorHAnsi"/>
@@ -13124,9 +13272,9 @@
           <w:szCs w:val="24"/>
         </w:rPr>
       </w:pPr>
-      <w:bookmarkStart w:id="227" w:name="OLE_LINK223"/>
-      <w:bookmarkStart w:id="228" w:name="OLE_LINK224"/>
-      <w:bookmarkStart w:id="229" w:name="OLE_LINK225"/>
+      <w:bookmarkStart w:id="228" w:name="OLE_LINK223"/>
+      <w:bookmarkStart w:id="229" w:name="OLE_LINK224"/>
+      <w:bookmarkStart w:id="230" w:name="OLE_LINK225"/>
       <w:r>
         <w:rPr>
           <w:rFonts w:eastAsiaTheme="minorHAnsi" w:hint="eastAsia"/>
@@ -13137,9 +13285,9 @@
         <w:t>Logger</w:t>
       </w:r>
     </w:p>
-    <w:bookmarkEnd w:id="227"/>
     <w:bookmarkEnd w:id="228"/>
     <w:bookmarkEnd w:id="229"/>
+    <w:bookmarkEnd w:id="230"/>
     <w:p>
       <w:pPr>
         <w:spacing w:after="0"/>
@@ -13297,8 +13445,8 @@
           <w:szCs w:val="16"/>
         </w:rPr>
       </w:pPr>
-      <w:bookmarkStart w:id="230" w:name="OLE_LINK221"/>
-      <w:bookmarkStart w:id="231" w:name="OLE_LINK222"/>
+      <w:bookmarkStart w:id="231" w:name="OLE_LINK221"/>
+      <w:bookmarkStart w:id="232" w:name="OLE_LINK222"/>
       <w:r>
         <w:rPr>
           <w:rFonts w:eastAsiaTheme="minorHAnsi"/>
@@ -13326,7 +13474,6 @@
           <w:sz w:val="16"/>
           <w:szCs w:val="16"/>
         </w:rPr>
-        <w:lastRenderedPageBreak/>
         <w:t>void ReportMessage (string message)</w:t>
       </w:r>
     </w:p>
@@ -13364,8 +13511,8 @@
         <w:t>Sends a message to be logged by our logger.</w:t>
       </w:r>
     </w:p>
-    <w:bookmarkEnd w:id="230"/>
     <w:bookmarkEnd w:id="231"/>
+    <w:bookmarkEnd w:id="232"/>
     <w:p>
       <w:pPr>
         <w:spacing w:after="0"/>
@@ -14918,7 +15065,7 @@
       <w:pPr>
         <w:spacing w:after="0"/>
         <w:rPr>
-          <w:rFonts w:eastAsiaTheme="minorHAnsi" w:hint="eastAsia"/>
+          <w:rFonts w:eastAsiaTheme="minorHAnsi"/>
           <w:b/>
           <w:sz w:val="24"/>
           <w:szCs w:val="24"/>
@@ -14974,14 +15121,23 @@
           <w:sz w:val="16"/>
           <w:szCs w:val="16"/>
         </w:rPr>
-        <w:t xml:space="preserve"> Instead of modifying this implementation to creating unique identifiers, we will keep the implementation for MatchingServer ID to address testing issues within the realm of the project.</w:t>
-      </w:r>
-    </w:p>
-    <w:p>
-      <w:pPr>
-        <w:spacing w:after="0"/>
-        <w:rPr>
-          <w:rFonts w:eastAsiaTheme="minorHAnsi" w:hint="eastAsia"/>
+        <w:t xml:space="preserve"> Instead of modifying this implementation to creating unique identifiers, we will keep the implementation for </w:t>
+      </w:r>
+      <w:r>
+        <w:rPr>
+          <w:rFonts w:eastAsiaTheme="minorHAnsi"/>
+          <w:sz w:val="16"/>
+          <w:szCs w:val="16"/>
+        </w:rPr>
+        <w:lastRenderedPageBreak/>
+        <w:t>MatchingServer ID to address testing issues within the realm of the project.</w:t>
+      </w:r>
+    </w:p>
+    <w:p>
+      <w:pPr>
+        <w:spacing w:after="0"/>
+        <w:rPr>
+          <w:rFonts w:eastAsiaTheme="minorHAnsi"/>
           <w:sz w:val="16"/>
           <w:szCs w:val="16"/>
         </w:rPr>
@@ -15003,7 +15159,6 @@
           <w:sz w:val="16"/>
           <w:szCs w:val="16"/>
         </w:rPr>
-        <w:lastRenderedPageBreak/>
         <w:t>Situation and Solution</w:t>
       </w:r>
       <w:r>
@@ -15014,8 +15169,6 @@
         </w:rPr>
         <w:t>: In current testing conditions, the project system must be tested on the same computer. An issue arises in that the MS, being the same program across each instance, cannot use the same listening port to listen for other MSs. To bypass this issue, a simple solution is provided. The MS listening port will be MS-listening port (fixed by configuration) + MS-ID value (int). As each new MS receives the ID for another MS, it can calculate the correct port value. There are of course, limitations to this method (int value exceeding allowed port values, port value of a particular MS conflicting with another hard-fixed port value). We will, however, live with these limitations during the this project as they should not focus the purpose/goal of this project (prototyping and development practice).</w:t>
       </w:r>
-      <w:bookmarkStart w:id="232" w:name="_GoBack"/>
-      <w:bookmarkEnd w:id="232"/>
     </w:p>
     <w:p>
       <w:pPr>
@@ -16494,7 +16647,7 @@
 </file>
 
 <file path=customXml/itemProps1.xml><?xml version="1.0" encoding="utf-8"?>
-<ds:datastoreItem xmlns:ds="http://schemas.openxmlformats.org/officeDocument/2006/customXml" ds:itemID="{A61D7C6C-705E-4075-9DE3-567AFF0D6D99}">
+<ds:datastoreItem xmlns:ds="http://schemas.openxmlformats.org/officeDocument/2006/customXml" ds:itemID="{C3AAB754-CEB8-4C30-9BF8-EB34EDA3C9BA}">
   <ds:schemaRefs>
     <ds:schemaRef ds:uri="http://schemas.openxmlformats.org/officeDocument/2006/bibliography"/>
   </ds:schemaRefs>

</xml_diff>

<commit_message>
Updated Program Flow (v 1.0.1.0)
</commit_message>
<xml_diff>
--- a/[MS] Proposal for Alternative Matching Server.docx
+++ b/[MS] Proposal for Alternative Matching Server.docx
@@ -116,7 +116,7 @@
           <w:b/>
           <w:szCs w:val="20"/>
         </w:rPr>
-        <w:t>Proposal Version 1.0.0</w:t>
+        <w:t>Proposal Version 1.0.</w:t>
       </w:r>
       <w:r>
         <w:rPr>
@@ -124,6 +124,14 @@
           <w:b/>
           <w:szCs w:val="20"/>
         </w:rPr>
+        <w:t>1</w:t>
+      </w:r>
+      <w:r>
+        <w:rPr>
+          <w:rFonts w:eastAsiaTheme="minorHAnsi"/>
+          <w:b/>
+          <w:szCs w:val="20"/>
+        </w:rPr>
         <w:t>.</w:t>
       </w:r>
       <w:r>
@@ -132,8 +140,10 @@
           <w:b/>
           <w:szCs w:val="20"/>
         </w:rPr>
-        <w:t>9</w:t>
-      </w:r>
+        <w:t>0</w:t>
+      </w:r>
+      <w:bookmarkStart w:id="0" w:name="_GoBack"/>
+      <w:bookmarkEnd w:id="0"/>
     </w:p>
     <w:tbl>
       <w:tblPr>
@@ -333,8 +343,8 @@
                 <w:szCs w:val="16"/>
               </w:rPr>
             </w:pPr>
-            <w:bookmarkStart w:id="0" w:name="OLE_LINK113"/>
-            <w:bookmarkStart w:id="1" w:name="OLE_LINK114"/>
+            <w:bookmarkStart w:id="1" w:name="OLE_LINK113"/>
+            <w:bookmarkStart w:id="2" w:name="OLE_LINK114"/>
             <w:r>
               <w:rPr>
                 <w:rFonts w:eastAsiaTheme="minorHAnsi" w:hint="eastAsia"/>
@@ -343,8 +353,8 @@
               </w:rPr>
               <w:t>초안</w:t>
             </w:r>
-            <w:bookmarkEnd w:id="0"/>
             <w:bookmarkEnd w:id="1"/>
+            <w:bookmarkEnd w:id="2"/>
           </w:p>
         </w:tc>
         <w:tc>
@@ -360,8 +370,8 @@
                 <w:szCs w:val="16"/>
               </w:rPr>
             </w:pPr>
-            <w:bookmarkStart w:id="2" w:name="OLE_LINK75"/>
-            <w:bookmarkStart w:id="3" w:name="OLE_LINK76"/>
+            <w:bookmarkStart w:id="3" w:name="OLE_LINK75"/>
+            <w:bookmarkStart w:id="4" w:name="OLE_LINK76"/>
             <w:r>
               <w:rPr>
                 <w:rFonts w:eastAsiaTheme="minorHAnsi" w:hint="eastAsia"/>
@@ -370,8 +380,8 @@
               </w:rPr>
               <w:t>밐</w:t>
             </w:r>
-            <w:bookmarkEnd w:id="2"/>
             <w:bookmarkEnd w:id="3"/>
+            <w:bookmarkEnd w:id="4"/>
           </w:p>
         </w:tc>
       </w:tr>
@@ -474,8 +484,8 @@
                 <w:szCs w:val="16"/>
               </w:rPr>
             </w:pPr>
-            <w:bookmarkStart w:id="4" w:name="OLE_LINK36"/>
-            <w:bookmarkStart w:id="5" w:name="OLE_LINK77"/>
+            <w:bookmarkStart w:id="5" w:name="OLE_LINK36"/>
+            <w:bookmarkStart w:id="6" w:name="OLE_LINK77"/>
             <w:r>
               <w:rPr>
                 <w:rFonts w:eastAsiaTheme="minorHAnsi" w:hint="eastAsia"/>
@@ -484,8 +494,8 @@
               </w:rPr>
               <w:t>밐</w:t>
             </w:r>
-            <w:bookmarkEnd w:id="4"/>
             <w:bookmarkEnd w:id="5"/>
+            <w:bookmarkEnd w:id="6"/>
           </w:p>
         </w:tc>
       </w:tr>
@@ -580,7 +590,7 @@
                 <w:szCs w:val="16"/>
               </w:rPr>
             </w:pPr>
-            <w:bookmarkStart w:id="6" w:name="OLE_LINK131"/>
+            <w:bookmarkStart w:id="7" w:name="OLE_LINK131"/>
             <w:r>
               <w:rPr>
                 <w:rFonts w:eastAsiaTheme="minorHAnsi" w:hint="eastAsia"/>
@@ -589,7 +599,7 @@
               </w:rPr>
               <w:t>밐</w:t>
             </w:r>
-            <w:bookmarkEnd w:id="6"/>
+            <w:bookmarkEnd w:id="7"/>
           </w:p>
         </w:tc>
       </w:tr>
@@ -684,7 +694,7 @@
                 <w:szCs w:val="16"/>
               </w:rPr>
             </w:pPr>
-            <w:bookmarkStart w:id="7" w:name="OLE_LINK214"/>
+            <w:bookmarkStart w:id="8" w:name="OLE_LINK214"/>
             <w:r>
               <w:rPr>
                 <w:rFonts w:eastAsiaTheme="minorHAnsi" w:hint="eastAsia"/>
@@ -693,7 +703,7 @@
               </w:rPr>
               <w:t>밐</w:t>
             </w:r>
-            <w:bookmarkEnd w:id="7"/>
+            <w:bookmarkEnd w:id="8"/>
           </w:p>
         </w:tc>
       </w:tr>
@@ -780,8 +790,8 @@
                 <w:szCs w:val="16"/>
               </w:rPr>
             </w:pPr>
-            <w:bookmarkStart w:id="8" w:name="OLE_LINK215"/>
-            <w:bookmarkStart w:id="9" w:name="OLE_LINK216"/>
+            <w:bookmarkStart w:id="9" w:name="OLE_LINK215"/>
+            <w:bookmarkStart w:id="10" w:name="OLE_LINK216"/>
             <w:r>
               <w:rPr>
                 <w:rFonts w:eastAsiaTheme="minorHAnsi" w:hint="eastAsia"/>
@@ -790,8 +800,8 @@
               </w:rPr>
               <w:t>밐</w:t>
             </w:r>
-            <w:bookmarkEnd w:id="8"/>
             <w:bookmarkEnd w:id="9"/>
+            <w:bookmarkEnd w:id="10"/>
           </w:p>
         </w:tc>
       </w:tr>
@@ -894,7 +904,7 @@
                 <w:szCs w:val="16"/>
               </w:rPr>
             </w:pPr>
-            <w:bookmarkStart w:id="10" w:name="OLE_LINK226"/>
+            <w:bookmarkStart w:id="11" w:name="OLE_LINK226"/>
             <w:r>
               <w:rPr>
                 <w:rFonts w:eastAsiaTheme="minorHAnsi" w:hint="eastAsia"/>
@@ -903,7 +913,7 @@
               </w:rPr>
               <w:t>밐</w:t>
             </w:r>
-            <w:bookmarkEnd w:id="10"/>
+            <w:bookmarkEnd w:id="11"/>
           </w:p>
         </w:tc>
       </w:tr>
@@ -990,7 +1000,7 @@
                 <w:szCs w:val="16"/>
               </w:rPr>
             </w:pPr>
-            <w:bookmarkStart w:id="11" w:name="OLE_LINK232"/>
+            <w:bookmarkStart w:id="12" w:name="OLE_LINK232"/>
             <w:r>
               <w:rPr>
                 <w:rFonts w:eastAsiaTheme="minorHAnsi" w:hint="eastAsia"/>
@@ -999,7 +1009,7 @@
               </w:rPr>
               <w:t>밐</w:t>
             </w:r>
-            <w:bookmarkEnd w:id="11"/>
+            <w:bookmarkEnd w:id="12"/>
           </w:p>
         </w:tc>
       </w:tr>
@@ -1208,7 +1218,7 @@
             <w:pPr>
               <w:jc w:val="left"/>
               <w:rPr>
-                <w:rFonts w:eastAsiaTheme="minorHAnsi" w:hint="eastAsia"/>
+                <w:rFonts w:eastAsiaTheme="minorHAnsi"/>
                 <w:sz w:val="16"/>
                 <w:szCs w:val="16"/>
               </w:rPr>
@@ -1231,7 +1241,7 @@
             <w:pPr>
               <w:jc w:val="left"/>
               <w:rPr>
-                <w:rFonts w:eastAsiaTheme="minorHAnsi" w:hint="eastAsia"/>
+                <w:rFonts w:eastAsiaTheme="minorHAnsi"/>
                 <w:sz w:val="16"/>
                 <w:szCs w:val="16"/>
               </w:rPr>
@@ -1254,7 +1264,7 @@
             <w:pPr>
               <w:jc w:val="left"/>
               <w:rPr>
-                <w:rFonts w:eastAsiaTheme="minorHAnsi" w:hint="eastAsia"/>
+                <w:rFonts w:eastAsiaTheme="minorHAnsi"/>
                 <w:sz w:val="16"/>
                 <w:szCs w:val="16"/>
               </w:rPr>
@@ -1277,7 +1287,7 @@
             <w:pPr>
               <w:jc w:val="left"/>
               <w:rPr>
-                <w:rFonts w:eastAsiaTheme="minorHAnsi" w:hint="eastAsia"/>
+                <w:rFonts w:eastAsiaTheme="minorHAnsi"/>
                 <w:sz w:val="16"/>
                 <w:szCs w:val="16"/>
               </w:rPr>
@@ -1290,8 +1300,100 @@
               </w:rPr>
               <w:t>밐</w:t>
             </w:r>
-            <w:bookmarkStart w:id="12" w:name="_GoBack"/>
-            <w:bookmarkEnd w:id="12"/>
+          </w:p>
+        </w:tc>
+      </w:tr>
+      <w:tr>
+        <w:tc>
+          <w:tcPr>
+            <w:tcW w:w="1413" w:type="dxa"/>
+          </w:tcPr>
+          <w:p>
+            <w:pPr>
+              <w:jc w:val="left"/>
+              <w:rPr>
+                <w:rFonts w:eastAsiaTheme="minorHAnsi" w:hint="eastAsia"/>
+                <w:sz w:val="16"/>
+                <w:szCs w:val="16"/>
+              </w:rPr>
+            </w:pPr>
+            <w:r>
+              <w:rPr>
+                <w:rFonts w:eastAsiaTheme="minorHAnsi" w:hint="eastAsia"/>
+                <w:sz w:val="16"/>
+                <w:szCs w:val="16"/>
+              </w:rPr>
+              <w:t>1.0.1.0</w:t>
+            </w:r>
+          </w:p>
+        </w:tc>
+        <w:tc>
+          <w:tcPr>
+            <w:tcW w:w="1701" w:type="dxa"/>
+          </w:tcPr>
+          <w:p>
+            <w:pPr>
+              <w:jc w:val="left"/>
+              <w:rPr>
+                <w:rFonts w:eastAsiaTheme="minorHAnsi" w:hint="eastAsia"/>
+                <w:sz w:val="16"/>
+                <w:szCs w:val="16"/>
+              </w:rPr>
+            </w:pPr>
+            <w:r>
+              <w:rPr>
+                <w:rFonts w:eastAsiaTheme="minorHAnsi" w:hint="eastAsia"/>
+                <w:sz w:val="16"/>
+                <w:szCs w:val="16"/>
+              </w:rPr>
+              <w:t>2017.01.17</w:t>
+            </w:r>
+          </w:p>
+        </w:tc>
+        <w:tc>
+          <w:tcPr>
+            <w:tcW w:w="4252" w:type="dxa"/>
+          </w:tcPr>
+          <w:p>
+            <w:pPr>
+              <w:jc w:val="left"/>
+              <w:rPr>
+                <w:rFonts w:eastAsiaTheme="minorHAnsi"/>
+                <w:sz w:val="16"/>
+                <w:szCs w:val="16"/>
+              </w:rPr>
+            </w:pPr>
+            <w:r>
+              <w:rPr>
+                <w:rFonts w:eastAsiaTheme="minorHAnsi" w:hint="eastAsia"/>
+                <w:sz w:val="16"/>
+                <w:szCs w:val="16"/>
+              </w:rPr>
+              <w:t>+Updated Program Flow</w:t>
+            </w:r>
+          </w:p>
+        </w:tc>
+        <w:tc>
+          <w:tcPr>
+            <w:tcW w:w="1650" w:type="dxa"/>
+          </w:tcPr>
+          <w:p>
+            <w:pPr>
+              <w:jc w:val="left"/>
+              <w:rPr>
+                <w:rFonts w:eastAsiaTheme="minorHAnsi"/>
+                <w:sz w:val="16"/>
+                <w:szCs w:val="16"/>
+              </w:rPr>
+            </w:pPr>
+            <w:r>
+              <w:rPr>
+                <w:rFonts w:eastAsiaTheme="minorHAnsi" w:hint="eastAsia"/>
+                <w:sz w:val="16"/>
+                <w:szCs w:val="16"/>
+              </w:rPr>
+              <w:t>밐</w:t>
+            </w:r>
           </w:p>
         </w:tc>
       </w:tr>
@@ -8330,8 +8432,8 @@
             <v:path o:extrusionok="f" gradientshapeok="t" o:connecttype="rect"/>
             <o:lock v:ext="edit" aspectratio="t"/>
           </v:shapetype>
-          <v:shape id="_x0000_i1029" type="#_x0000_t75" style="width:486.45pt;height:428.25pt">
-            <v:imagedata r:id="rId11" o:title="MS_FlowDiagram_05"/>
+          <v:shape id="_x0000_i1026" type="#_x0000_t75" style="width:487.1pt;height:506.5pt">
+            <v:imagedata r:id="rId11" o:title="MS_FlowDiagram_06"/>
           </v:shape>
         </w:pict>
       </w:r>
@@ -8515,6 +8617,7 @@
           <w:sz w:val="28"/>
           <w:szCs w:val="28"/>
         </w:rPr>
+        <w:lastRenderedPageBreak/>
         <w:t>III. Coding</w:t>
       </w:r>
       <w:r>
@@ -9200,6 +9303,7 @@
           <w:sz w:val="16"/>
           <w:szCs w:val="16"/>
         </w:rPr>
+        <w:lastRenderedPageBreak/>
         <w:t xml:space="preserve">Return: </w:t>
       </w:r>
       <w:bookmarkStart w:id="143" w:name="OLE_LINK171"/>
@@ -9341,7 +9445,6 @@
           <w:sz w:val="16"/>
           <w:szCs w:val="16"/>
         </w:rPr>
-        <w:lastRenderedPageBreak/>
         <w:t>bool</w:t>
       </w:r>
       <w:r>
@@ -10394,6 +10497,7 @@
           <w:sz w:val="16"/>
           <w:szCs w:val="16"/>
         </w:rPr>
+        <w:lastRenderedPageBreak/>
         <w:t xml:space="preserve">Return: </w:t>
       </w:r>
       <w:bookmarkStart w:id="180" w:name="OLE_LINK202"/>
@@ -10589,7 +10693,6 @@
           <w:sz w:val="16"/>
           <w:szCs w:val="16"/>
         </w:rPr>
-        <w:lastRenderedPageBreak/>
         <w:t>Return: The method returns true on success and false on failure.</w:t>
       </w:r>
     </w:p>
@@ -11465,6 +11568,7 @@
           <w:sz w:val="16"/>
           <w:szCs w:val="16"/>
         </w:rPr>
+        <w:lastRenderedPageBreak/>
         <w:t xml:space="preserve">Function: </w:t>
       </w:r>
       <w:r>
@@ -11618,6 +11722,8 @@
           <w:szCs w:val="16"/>
         </w:rPr>
       </w:pPr>
+      <w:bookmarkStart w:id="205" w:name="OLE_LINK233"/>
+      <w:bookmarkStart w:id="206" w:name="OLE_LINK234"/>
       <w:r>
         <w:rPr>
           <w:rFonts w:eastAsiaTheme="minorHAnsi" w:hint="eastAsia"/>
@@ -11774,8 +11880,8 @@
         <w:tab/>
         <w:t>MATCHED</w:t>
       </w:r>
-      <w:bookmarkStart w:id="205" w:name="OLE_LINK103"/>
-      <w:bookmarkStart w:id="206" w:name="OLE_LINK104"/>
+      <w:bookmarkStart w:id="207" w:name="OLE_LINK103"/>
+      <w:bookmarkStart w:id="208" w:name="OLE_LINK104"/>
       <w:r>
         <w:rPr>
           <w:rFonts w:eastAsiaTheme="minorHAnsi"/>
@@ -11784,8 +11890,8 @@
         </w:rPr>
         <w:t>_BUT_UNCONFIRMED</w:t>
       </w:r>
-      <w:bookmarkEnd w:id="205"/>
-      <w:bookmarkEnd w:id="206"/>
+      <w:bookmarkEnd w:id="207"/>
+      <w:bookmarkEnd w:id="208"/>
       <w:r>
         <w:rPr>
           <w:rFonts w:eastAsiaTheme="minorHAnsi"/>
@@ -12147,6 +12253,8 @@
         <w:t>&gt; serverList;</w:t>
       </w:r>
     </w:p>
+    <w:bookmarkEnd w:id="205"/>
+    <w:bookmarkEnd w:id="206"/>
     <w:p>
       <w:pPr>
         <w:spacing w:after="0"/>
@@ -12260,10 +12368,10 @@
         </w:rPr>
         <w:t xml:space="preserve">out bool isLocalMatch, out </w:t>
       </w:r>
-      <w:bookmarkStart w:id="207" w:name="OLE_LINK172"/>
-      <w:bookmarkStart w:id="208" w:name="OLE_LINK173"/>
-      <w:bookmarkStart w:id="209" w:name="OLE_LINK174"/>
-      <w:bookmarkStart w:id="210" w:name="OLE_LINK175"/>
+      <w:bookmarkStart w:id="209" w:name="OLE_LINK172"/>
+      <w:bookmarkStart w:id="210" w:name="OLE_LINK173"/>
+      <w:bookmarkStart w:id="211" w:name="OLE_LINK174"/>
+      <w:bookmarkStart w:id="212" w:name="OLE_LINK175"/>
       <w:r>
         <w:rPr>
           <w:rFonts w:eastAsiaTheme="minorHAnsi"/>
@@ -12282,10 +12390,10 @@
         </w:rPr>
         <w:t xml:space="preserve"> </w:t>
       </w:r>
-      <w:bookmarkEnd w:id="207"/>
-      <w:bookmarkEnd w:id="208"/>
       <w:bookmarkEnd w:id="209"/>
       <w:bookmarkEnd w:id="210"/>
+      <w:bookmarkEnd w:id="211"/>
+      <w:bookmarkEnd w:id="212"/>
       <w:r>
         <w:rPr>
           <w:rFonts w:eastAsiaTheme="minorHAnsi"/>
@@ -12314,17 +12422,17 @@
           <w:szCs w:val="16"/>
         </w:rPr>
       </w:pPr>
-      <w:bookmarkStart w:id="211" w:name="OLE_LINK156"/>
-      <w:bookmarkStart w:id="212" w:name="OLE_LINK157"/>
-      <w:bookmarkStart w:id="213" w:name="OLE_LINK158"/>
-      <w:bookmarkStart w:id="214" w:name="OLE_LINK159"/>
-      <w:bookmarkStart w:id="215" w:name="OLE_LINK160"/>
-      <w:bookmarkStart w:id="216" w:name="OLE_LINK161"/>
-      <w:bookmarkStart w:id="217" w:name="OLE_LINK162"/>
-      <w:bookmarkStart w:id="218" w:name="OLE_LINK163"/>
-      <w:bookmarkStart w:id="219" w:name="OLE_LINK164"/>
-      <w:bookmarkStart w:id="220" w:name="OLE_LINK165"/>
-      <w:bookmarkStart w:id="221" w:name="OLE_LINK166"/>
+      <w:bookmarkStart w:id="213" w:name="OLE_LINK156"/>
+      <w:bookmarkStart w:id="214" w:name="OLE_LINK157"/>
+      <w:bookmarkStart w:id="215" w:name="OLE_LINK158"/>
+      <w:bookmarkStart w:id="216" w:name="OLE_LINK159"/>
+      <w:bookmarkStart w:id="217" w:name="OLE_LINK160"/>
+      <w:bookmarkStart w:id="218" w:name="OLE_LINK161"/>
+      <w:bookmarkStart w:id="219" w:name="OLE_LINK162"/>
+      <w:bookmarkStart w:id="220" w:name="OLE_LINK163"/>
+      <w:bookmarkStart w:id="221" w:name="OLE_LINK164"/>
+      <w:bookmarkStart w:id="222" w:name="OLE_LINK165"/>
+      <w:bookmarkStart w:id="223" w:name="OLE_LINK166"/>
       <w:r>
         <w:rPr>
           <w:rFonts w:eastAsiaTheme="minorHAnsi"/>
@@ -12360,8 +12468,6 @@
         <w:t>Return: The method returns true on a successful match find and false on failure.</w:t>
       </w:r>
     </w:p>
-    <w:bookmarkEnd w:id="211"/>
-    <w:bookmarkEnd w:id="212"/>
     <w:bookmarkEnd w:id="213"/>
     <w:bookmarkEnd w:id="214"/>
     <w:bookmarkEnd w:id="215"/>
@@ -12371,33 +12477,36 @@
     <w:bookmarkEnd w:id="219"/>
     <w:bookmarkEnd w:id="220"/>
     <w:bookmarkEnd w:id="221"/>
-    <w:p>
-      <w:pPr>
-        <w:spacing w:after="0"/>
-        <w:rPr>
-          <w:rFonts w:eastAsiaTheme="minorHAnsi"/>
-          <w:sz w:val="16"/>
-          <w:szCs w:val="16"/>
-        </w:rPr>
-      </w:pPr>
-    </w:p>
-    <w:p>
-      <w:pPr>
-        <w:spacing w:after="0"/>
-        <w:rPr>
-          <w:rFonts w:eastAsiaTheme="minorHAnsi"/>
-          <w:b/>
-          <w:sz w:val="16"/>
-          <w:szCs w:val="16"/>
-        </w:rPr>
-      </w:pPr>
-      <w:r>
-        <w:rPr>
-          <w:rFonts w:eastAsiaTheme="minorHAnsi"/>
-          <w:b/>
-          <w:sz w:val="16"/>
-          <w:szCs w:val="16"/>
-        </w:rPr>
+    <w:bookmarkEnd w:id="222"/>
+    <w:bookmarkEnd w:id="223"/>
+    <w:p>
+      <w:pPr>
+        <w:spacing w:after="0"/>
+        <w:rPr>
+          <w:rFonts w:eastAsiaTheme="minorHAnsi"/>
+          <w:sz w:val="16"/>
+          <w:szCs w:val="16"/>
+        </w:rPr>
+      </w:pPr>
+    </w:p>
+    <w:p>
+      <w:pPr>
+        <w:spacing w:after="0"/>
+        <w:rPr>
+          <w:rFonts w:eastAsiaTheme="minorHAnsi"/>
+          <w:b/>
+          <w:sz w:val="16"/>
+          <w:szCs w:val="16"/>
+        </w:rPr>
+      </w:pPr>
+      <w:r>
+        <w:rPr>
+          <w:rFonts w:eastAsiaTheme="minorHAnsi"/>
+          <w:b/>
+          <w:sz w:val="16"/>
+          <w:szCs w:val="16"/>
+        </w:rPr>
+        <w:lastRenderedPageBreak/>
         <w:t xml:space="preserve">bool </w:t>
       </w:r>
       <w:r>
@@ -12409,9 +12518,9 @@
         </w:rPr>
         <w:t>TryCancelMatch (</w:t>
       </w:r>
-      <w:bookmarkStart w:id="222" w:name="OLE_LINK176"/>
-      <w:bookmarkStart w:id="223" w:name="OLE_LINK177"/>
-      <w:bookmarkStart w:id="224" w:name="OLE_LINK178"/>
+      <w:bookmarkStart w:id="224" w:name="OLE_LINK176"/>
+      <w:bookmarkStart w:id="225" w:name="OLE_LINK177"/>
+      <w:bookmarkStart w:id="226" w:name="OLE_LINK178"/>
       <w:r>
         <w:rPr>
           <w:rFonts w:eastAsiaTheme="minorHAnsi"/>
@@ -12421,240 +12530,239 @@
         </w:rPr>
         <w:t>Match match</w:t>
       </w:r>
-      <w:bookmarkEnd w:id="222"/>
-      <w:bookmarkEnd w:id="223"/>
       <w:bookmarkEnd w:id="224"/>
-      <w:r>
-        <w:rPr>
-          <w:rFonts w:eastAsiaTheme="minorHAnsi"/>
-          <w:b/>
-          <w:sz w:val="16"/>
-          <w:szCs w:val="16"/>
-        </w:rPr>
-        <w:t>)</w:t>
-      </w:r>
-    </w:p>
-    <w:p>
-      <w:pPr>
-        <w:spacing w:after="0"/>
-        <w:rPr>
-          <w:rFonts w:eastAsiaTheme="minorHAnsi"/>
-          <w:sz w:val="16"/>
-          <w:szCs w:val="16"/>
-        </w:rPr>
-      </w:pPr>
-      <w:r>
-        <w:rPr>
-          <w:rFonts w:eastAsiaTheme="minorHAnsi"/>
-          <w:sz w:val="16"/>
-          <w:szCs w:val="16"/>
-        </w:rPr>
-        <w:t>Function:</w:t>
-      </w:r>
-      <w:r>
-        <w:rPr>
-          <w:rFonts w:eastAsiaTheme="minorHAnsi"/>
-          <w:sz w:val="16"/>
-          <w:szCs w:val="16"/>
-        </w:rPr>
-        <w:t xml:space="preserve"> Attempts to cancel a match from a match cancel request or from a match request that was denied by another MatchingServer.</w:t>
-      </w:r>
-    </w:p>
-    <w:p>
-      <w:pPr>
-        <w:spacing w:after="0"/>
-        <w:rPr>
-          <w:rFonts w:eastAsiaTheme="minorHAnsi"/>
-          <w:sz w:val="16"/>
-          <w:szCs w:val="16"/>
-        </w:rPr>
-      </w:pPr>
-      <w:r>
-        <w:rPr>
-          <w:rFonts w:eastAsiaTheme="minorHAnsi"/>
-          <w:sz w:val="16"/>
-          <w:szCs w:val="16"/>
-        </w:rPr>
-        <w:t>Return: The method returns true on successful</w:t>
-      </w:r>
-      <w:r>
-        <w:rPr>
-          <w:rFonts w:eastAsiaTheme="minorHAnsi"/>
-          <w:sz w:val="16"/>
-          <w:szCs w:val="16"/>
-        </w:rPr>
-        <w:t>ly cancelling a</w:t>
-      </w:r>
-      <w:r>
-        <w:rPr>
-          <w:rFonts w:eastAsiaTheme="minorHAnsi"/>
-          <w:sz w:val="16"/>
-          <w:szCs w:val="16"/>
-        </w:rPr>
-        <w:t xml:space="preserve"> match find and false on failure.</w:t>
-      </w:r>
-    </w:p>
-    <w:p>
-      <w:pPr>
-        <w:spacing w:after="0"/>
-        <w:rPr>
-          <w:rFonts w:eastAsiaTheme="minorHAnsi"/>
-          <w:sz w:val="16"/>
-          <w:szCs w:val="16"/>
-        </w:rPr>
-      </w:pPr>
-    </w:p>
-    <w:p>
-      <w:pPr>
-        <w:spacing w:after="0"/>
-        <w:rPr>
-          <w:rFonts w:eastAsiaTheme="minorHAnsi"/>
-          <w:b/>
-          <w:sz w:val="16"/>
-          <w:szCs w:val="16"/>
-        </w:rPr>
-      </w:pPr>
-      <w:r>
-        <w:rPr>
-          <w:rFonts w:eastAsiaTheme="minorHAnsi"/>
-          <w:b/>
-          <w:sz w:val="16"/>
-          <w:szCs w:val="16"/>
-        </w:rPr>
-        <w:t xml:space="preserve">bool </w:t>
-      </w:r>
-      <w:r>
-        <w:rPr>
-          <w:rFonts w:eastAsiaTheme="minorHAnsi"/>
-          <w:b/>
-          <w:sz w:val="16"/>
-          <w:szCs w:val="16"/>
-        </w:rPr>
-        <w:t>VerifyMatchRequest (</w:t>
-      </w:r>
-      <w:r>
-        <w:rPr>
-          <w:rFonts w:eastAsiaTheme="minorHAnsi"/>
-          <w:b/>
-          <w:sz w:val="16"/>
-          <w:szCs w:val="16"/>
-        </w:rPr>
-        <w:t>Match match</w:t>
-      </w:r>
-      <w:r>
-        <w:rPr>
-          <w:rFonts w:eastAsiaTheme="minorHAnsi"/>
-          <w:b/>
-          <w:sz w:val="16"/>
-          <w:szCs w:val="16"/>
-        </w:rPr>
-        <w:t>)</w:t>
-      </w:r>
-    </w:p>
-    <w:p>
-      <w:pPr>
-        <w:spacing w:after="0"/>
-        <w:rPr>
-          <w:rFonts w:eastAsiaTheme="minorHAnsi"/>
-          <w:sz w:val="16"/>
-          <w:szCs w:val="16"/>
-        </w:rPr>
-      </w:pPr>
-      <w:r>
-        <w:rPr>
-          <w:rFonts w:eastAsiaTheme="minorHAnsi"/>
-          <w:sz w:val="16"/>
-          <w:szCs w:val="16"/>
-        </w:rPr>
-        <w:t>Function:</w:t>
-      </w:r>
-      <w:r>
-        <w:rPr>
-          <w:rFonts w:eastAsiaTheme="minorHAnsi"/>
-          <w:sz w:val="16"/>
-          <w:szCs w:val="16"/>
-        </w:rPr>
-        <w:t xml:space="preserve"> Checks to see if another MatchingServer’s match request is viable and sets the states of the match accordingly.</w:t>
-      </w:r>
-    </w:p>
-    <w:p>
-      <w:pPr>
-        <w:spacing w:after="0"/>
-        <w:rPr>
-          <w:rFonts w:eastAsiaTheme="minorHAnsi"/>
-          <w:sz w:val="16"/>
-          <w:szCs w:val="16"/>
-        </w:rPr>
-      </w:pPr>
-      <w:r>
-        <w:rPr>
-          <w:rFonts w:eastAsiaTheme="minorHAnsi"/>
-          <w:sz w:val="16"/>
-          <w:szCs w:val="16"/>
-        </w:rPr>
-        <w:lastRenderedPageBreak/>
-        <w:t xml:space="preserve">Return: The method returns true on a successful </w:t>
-      </w:r>
-      <w:r>
-        <w:rPr>
-          <w:rFonts w:eastAsiaTheme="minorHAnsi"/>
-          <w:sz w:val="16"/>
-          <w:szCs w:val="16"/>
-        </w:rPr>
-        <w:t>verification and false if the match in question is not viable or the local server’</w:t>
-      </w:r>
-      <w:r>
-        <w:rPr>
-          <w:rFonts w:eastAsiaTheme="minorHAnsi"/>
-          <w:sz w:val="16"/>
-          <w:szCs w:val="16"/>
-        </w:rPr>
-        <w:t>s player has disconnected</w:t>
-      </w:r>
-      <w:r>
-        <w:rPr>
-          <w:rFonts w:eastAsiaTheme="minorHAnsi"/>
-          <w:sz w:val="16"/>
-          <w:szCs w:val="16"/>
-        </w:rPr>
-        <w:t>.</w:t>
-      </w:r>
-    </w:p>
-    <w:p>
-      <w:pPr>
-        <w:spacing w:after="0"/>
-        <w:rPr>
-          <w:rFonts w:eastAsiaTheme="minorHAnsi"/>
-          <w:sz w:val="16"/>
-          <w:szCs w:val="16"/>
-        </w:rPr>
-      </w:pPr>
-    </w:p>
-    <w:p>
-      <w:pPr>
-        <w:spacing w:after="0"/>
-        <w:rPr>
-          <w:rFonts w:eastAsiaTheme="minorHAnsi"/>
-          <w:b/>
-          <w:sz w:val="16"/>
-          <w:szCs w:val="16"/>
-        </w:rPr>
-      </w:pPr>
-      <w:bookmarkStart w:id="225" w:name="OLE_LINK179"/>
-      <w:bookmarkStart w:id="226" w:name="OLE_LINK180"/>
-      <w:bookmarkStart w:id="227" w:name="OLE_LINK181"/>
-      <w:r>
-        <w:rPr>
-          <w:rFonts w:eastAsiaTheme="minorHAnsi"/>
-          <w:b/>
-          <w:sz w:val="16"/>
-          <w:szCs w:val="16"/>
-        </w:rPr>
-        <w:t xml:space="preserve">bool </w:t>
-      </w:r>
       <w:bookmarkEnd w:id="225"/>
       <w:bookmarkEnd w:id="226"/>
+      <w:r>
+        <w:rPr>
+          <w:rFonts w:eastAsiaTheme="minorHAnsi"/>
+          <w:b/>
+          <w:sz w:val="16"/>
+          <w:szCs w:val="16"/>
+        </w:rPr>
+        <w:t>)</w:t>
+      </w:r>
+    </w:p>
+    <w:p>
+      <w:pPr>
+        <w:spacing w:after="0"/>
+        <w:rPr>
+          <w:rFonts w:eastAsiaTheme="minorHAnsi"/>
+          <w:sz w:val="16"/>
+          <w:szCs w:val="16"/>
+        </w:rPr>
+      </w:pPr>
+      <w:r>
+        <w:rPr>
+          <w:rFonts w:eastAsiaTheme="minorHAnsi"/>
+          <w:sz w:val="16"/>
+          <w:szCs w:val="16"/>
+        </w:rPr>
+        <w:t>Function:</w:t>
+      </w:r>
+      <w:r>
+        <w:rPr>
+          <w:rFonts w:eastAsiaTheme="minorHAnsi"/>
+          <w:sz w:val="16"/>
+          <w:szCs w:val="16"/>
+        </w:rPr>
+        <w:t xml:space="preserve"> Attempts to cancel a match from a match cancel request or from a match request that was denied by another MatchingServer.</w:t>
+      </w:r>
+    </w:p>
+    <w:p>
+      <w:pPr>
+        <w:spacing w:after="0"/>
+        <w:rPr>
+          <w:rFonts w:eastAsiaTheme="minorHAnsi"/>
+          <w:sz w:val="16"/>
+          <w:szCs w:val="16"/>
+        </w:rPr>
+      </w:pPr>
+      <w:r>
+        <w:rPr>
+          <w:rFonts w:eastAsiaTheme="minorHAnsi"/>
+          <w:sz w:val="16"/>
+          <w:szCs w:val="16"/>
+        </w:rPr>
+        <w:t>Return: The method returns true on successful</w:t>
+      </w:r>
+      <w:r>
+        <w:rPr>
+          <w:rFonts w:eastAsiaTheme="minorHAnsi"/>
+          <w:sz w:val="16"/>
+          <w:szCs w:val="16"/>
+        </w:rPr>
+        <w:t>ly cancelling a</w:t>
+      </w:r>
+      <w:r>
+        <w:rPr>
+          <w:rFonts w:eastAsiaTheme="minorHAnsi"/>
+          <w:sz w:val="16"/>
+          <w:szCs w:val="16"/>
+        </w:rPr>
+        <w:t xml:space="preserve"> match find and false on failure.</w:t>
+      </w:r>
+    </w:p>
+    <w:p>
+      <w:pPr>
+        <w:spacing w:after="0"/>
+        <w:rPr>
+          <w:rFonts w:eastAsiaTheme="minorHAnsi"/>
+          <w:sz w:val="16"/>
+          <w:szCs w:val="16"/>
+        </w:rPr>
+      </w:pPr>
+    </w:p>
+    <w:p>
+      <w:pPr>
+        <w:spacing w:after="0"/>
+        <w:rPr>
+          <w:rFonts w:eastAsiaTheme="minorHAnsi"/>
+          <w:b/>
+          <w:sz w:val="16"/>
+          <w:szCs w:val="16"/>
+        </w:rPr>
+      </w:pPr>
+      <w:r>
+        <w:rPr>
+          <w:rFonts w:eastAsiaTheme="minorHAnsi"/>
+          <w:b/>
+          <w:sz w:val="16"/>
+          <w:szCs w:val="16"/>
+        </w:rPr>
+        <w:t xml:space="preserve">bool </w:t>
+      </w:r>
+      <w:r>
+        <w:rPr>
+          <w:rFonts w:eastAsiaTheme="minorHAnsi"/>
+          <w:b/>
+          <w:sz w:val="16"/>
+          <w:szCs w:val="16"/>
+        </w:rPr>
+        <w:t>VerifyMatchRequest (</w:t>
+      </w:r>
+      <w:r>
+        <w:rPr>
+          <w:rFonts w:eastAsiaTheme="minorHAnsi"/>
+          <w:b/>
+          <w:sz w:val="16"/>
+          <w:szCs w:val="16"/>
+        </w:rPr>
+        <w:t>Match match</w:t>
+      </w:r>
+      <w:r>
+        <w:rPr>
+          <w:rFonts w:eastAsiaTheme="minorHAnsi"/>
+          <w:b/>
+          <w:sz w:val="16"/>
+          <w:szCs w:val="16"/>
+        </w:rPr>
+        <w:t>)</w:t>
+      </w:r>
+    </w:p>
+    <w:p>
+      <w:pPr>
+        <w:spacing w:after="0"/>
+        <w:rPr>
+          <w:rFonts w:eastAsiaTheme="minorHAnsi"/>
+          <w:sz w:val="16"/>
+          <w:szCs w:val="16"/>
+        </w:rPr>
+      </w:pPr>
+      <w:r>
+        <w:rPr>
+          <w:rFonts w:eastAsiaTheme="minorHAnsi"/>
+          <w:sz w:val="16"/>
+          <w:szCs w:val="16"/>
+        </w:rPr>
+        <w:t>Function:</w:t>
+      </w:r>
+      <w:r>
+        <w:rPr>
+          <w:rFonts w:eastAsiaTheme="minorHAnsi"/>
+          <w:sz w:val="16"/>
+          <w:szCs w:val="16"/>
+        </w:rPr>
+        <w:t xml:space="preserve"> Checks to see if another MatchingServer’s match request is viable and sets the states of the match accordingly.</w:t>
+      </w:r>
+    </w:p>
+    <w:p>
+      <w:pPr>
+        <w:spacing w:after="0"/>
+        <w:rPr>
+          <w:rFonts w:eastAsiaTheme="minorHAnsi"/>
+          <w:sz w:val="16"/>
+          <w:szCs w:val="16"/>
+        </w:rPr>
+      </w:pPr>
+      <w:r>
+        <w:rPr>
+          <w:rFonts w:eastAsiaTheme="minorHAnsi"/>
+          <w:sz w:val="16"/>
+          <w:szCs w:val="16"/>
+        </w:rPr>
+        <w:t xml:space="preserve">Return: The method returns true on a successful </w:t>
+      </w:r>
+      <w:r>
+        <w:rPr>
+          <w:rFonts w:eastAsiaTheme="minorHAnsi"/>
+          <w:sz w:val="16"/>
+          <w:szCs w:val="16"/>
+        </w:rPr>
+        <w:t>verification and false if the match in question is not viable or the local server’</w:t>
+      </w:r>
+      <w:r>
+        <w:rPr>
+          <w:rFonts w:eastAsiaTheme="minorHAnsi"/>
+          <w:sz w:val="16"/>
+          <w:szCs w:val="16"/>
+        </w:rPr>
+        <w:t>s player has disconnected</w:t>
+      </w:r>
+      <w:r>
+        <w:rPr>
+          <w:rFonts w:eastAsiaTheme="minorHAnsi"/>
+          <w:sz w:val="16"/>
+          <w:szCs w:val="16"/>
+        </w:rPr>
+        <w:t>.</w:t>
+      </w:r>
+    </w:p>
+    <w:p>
+      <w:pPr>
+        <w:spacing w:after="0"/>
+        <w:rPr>
+          <w:rFonts w:eastAsiaTheme="minorHAnsi"/>
+          <w:sz w:val="16"/>
+          <w:szCs w:val="16"/>
+        </w:rPr>
+      </w:pPr>
+    </w:p>
+    <w:p>
+      <w:pPr>
+        <w:spacing w:after="0"/>
+        <w:rPr>
+          <w:rFonts w:eastAsiaTheme="minorHAnsi"/>
+          <w:b/>
+          <w:sz w:val="16"/>
+          <w:szCs w:val="16"/>
+        </w:rPr>
+      </w:pPr>
+      <w:bookmarkStart w:id="227" w:name="OLE_LINK179"/>
+      <w:bookmarkStart w:id="228" w:name="OLE_LINK180"/>
+      <w:bookmarkStart w:id="229" w:name="OLE_LINK181"/>
+      <w:r>
+        <w:rPr>
+          <w:rFonts w:eastAsiaTheme="minorHAnsi"/>
+          <w:b/>
+          <w:sz w:val="16"/>
+          <w:szCs w:val="16"/>
+        </w:rPr>
+        <w:t xml:space="preserve">bool </w:t>
+      </w:r>
       <w:bookmarkEnd w:id="227"/>
+      <w:bookmarkEnd w:id="228"/>
+      <w:bookmarkEnd w:id="229"/>
       <w:r>
         <w:rPr>
           <w:rFonts w:eastAsiaTheme="minorHAnsi"/>
@@ -13272,9 +13380,9 @@
           <w:szCs w:val="24"/>
         </w:rPr>
       </w:pPr>
-      <w:bookmarkStart w:id="228" w:name="OLE_LINK223"/>
-      <w:bookmarkStart w:id="229" w:name="OLE_LINK224"/>
-      <w:bookmarkStart w:id="230" w:name="OLE_LINK225"/>
+      <w:bookmarkStart w:id="230" w:name="OLE_LINK223"/>
+      <w:bookmarkStart w:id="231" w:name="OLE_LINK224"/>
+      <w:bookmarkStart w:id="232" w:name="OLE_LINK225"/>
       <w:r>
         <w:rPr>
           <w:rFonts w:eastAsiaTheme="minorHAnsi" w:hint="eastAsia"/>
@@ -13285,9 +13393,9 @@
         <w:t>Logger</w:t>
       </w:r>
     </w:p>
-    <w:bookmarkEnd w:id="228"/>
-    <w:bookmarkEnd w:id="229"/>
     <w:bookmarkEnd w:id="230"/>
+    <w:bookmarkEnd w:id="231"/>
+    <w:bookmarkEnd w:id="232"/>
     <w:p>
       <w:pPr>
         <w:spacing w:after="0"/>
@@ -13338,6 +13446,7 @@
         <w:rPr>
           <w:noProof/>
         </w:rPr>
+        <w:lastRenderedPageBreak/>
         <w:drawing>
           <wp:inline distT="0" distB="0" distL="0" distR="0">
             <wp:extent cx="3506525" cy="2979772"/>
@@ -13445,8 +13554,8 @@
           <w:szCs w:val="16"/>
         </w:rPr>
       </w:pPr>
-      <w:bookmarkStart w:id="231" w:name="OLE_LINK221"/>
-      <w:bookmarkStart w:id="232" w:name="OLE_LINK222"/>
+      <w:bookmarkStart w:id="233" w:name="OLE_LINK221"/>
+      <w:bookmarkStart w:id="234" w:name="OLE_LINK222"/>
       <w:r>
         <w:rPr>
           <w:rFonts w:eastAsiaTheme="minorHAnsi"/>
@@ -13511,8 +13620,8 @@
         <w:t>Sends a message to be logged by our logger.</w:t>
       </w:r>
     </w:p>
-    <w:bookmarkEnd w:id="231"/>
-    <w:bookmarkEnd w:id="232"/>
+    <w:bookmarkEnd w:id="233"/>
+    <w:bookmarkEnd w:id="234"/>
     <w:p>
       <w:pPr>
         <w:spacing w:after="0"/>
@@ -15121,16 +15230,7 @@
           <w:sz w:val="16"/>
           <w:szCs w:val="16"/>
         </w:rPr>
-        <w:t xml:space="preserve"> Instead of modifying this implementation to creating unique identifiers, we will keep the implementation for </w:t>
-      </w:r>
-      <w:r>
-        <w:rPr>
-          <w:rFonts w:eastAsiaTheme="minorHAnsi"/>
-          <w:sz w:val="16"/>
-          <w:szCs w:val="16"/>
-        </w:rPr>
-        <w:lastRenderedPageBreak/>
-        <w:t>MatchingServer ID to address testing issues within the realm of the project.</w:t>
+        <w:t xml:space="preserve"> Instead of modifying this implementation to creating unique identifiers, we will keep the implementation for MatchingServer ID to address testing issues within the realm of the project.</w:t>
       </w:r>
     </w:p>
     <w:p>
@@ -16647,7 +16747,7 @@
 </file>
 
 <file path=customXml/itemProps1.xml><?xml version="1.0" encoding="utf-8"?>
-<ds:datastoreItem xmlns:ds="http://schemas.openxmlformats.org/officeDocument/2006/customXml" ds:itemID="{C3AAB754-CEB8-4C30-9BF8-EB34EDA3C9BA}">
+<ds:datastoreItem xmlns:ds="http://schemas.openxmlformats.org/officeDocument/2006/customXml" ds:itemID="{A426B008-4743-42F0-AD05-767DCB7C2849}">
   <ds:schemaRefs>
     <ds:schemaRef ds:uri="http://schemas.openxmlformats.org/officeDocument/2006/bibliography"/>
   </ds:schemaRefs>

</xml_diff>